<commit_message>
Typo check PPR et preparation export Docx
</commit_message>
<xml_diff>
--- a/standards/Geostandards-risques-ppr/modele/ModeleV3-ppr.docx
+++ b/standards/Geostandards-risques-ppr/modele/ModeleV3-ppr.docx
@@ -1,6 +1,6 @@
 
 <file path=word/document.xml><?xml version="1.0" encoding="utf-8"?>
-<w:document xmlns:wpc="http://schemas.microsoft.com/office/word/2010/wordprocessingCanvas" xmlns:mc="http://schemas.openxmlformats.org/markup-compatibility/2006" xmlns:o="urn:schemas-microsoft-com:office:office" xmlns:r="http://schemas.openxmlformats.org/officeDocument/2006/relationships" xmlns:m="http://schemas.openxmlformats.org/officeDocument/2006/math" xmlns:v="urn:schemas-microsoft-com:vml" xmlns:wp14="http://schemas.microsoft.com/office/word/2010/wordprocessingDrawing" xmlns:wp="http://schemas.openxmlformats.org/drawingml/2006/wordprocessingDrawing" xmlns:w10="urn:schemas-microsoft-com:office:word" xmlns:w="http://schemas.openxmlformats.org/wordprocessingml/2006/main" xmlns:w14="http://schemas.microsoft.com/office/word/2010/wordml" xmlns:wpg="http://schemas.microsoft.com/office/word/2010/wordprocessingGroup" xmlns:wpi="http://schemas.microsoft.com/office/word/2010/wordprocessingInk" xmlns:wne="http://schemas.microsoft.com/office/word/2006/wordml" xmlns:wps="http://schemas.microsoft.com/office/word/2010/wordprocessingShape" mc:Ignorable="w14 wp14">
+<w:document xmlns:wpc="http://schemas.microsoft.com/office/word/2010/wordprocessingCanvas" xmlns:cx="http://schemas.microsoft.com/office/drawing/2014/chartex" xmlns:cx1="http://schemas.microsoft.com/office/drawing/2015/9/8/chartex" xmlns:cx2="http://schemas.microsoft.com/office/drawing/2015/10/21/chartex" xmlns:cx3="http://schemas.microsoft.com/office/drawing/2016/5/9/chartex" xmlns:cx4="http://schemas.microsoft.com/office/drawing/2016/5/10/chartex" xmlns:cx5="http://schemas.microsoft.com/office/drawing/2016/5/11/chartex" xmlns:cx6="http://schemas.microsoft.com/office/drawing/2016/5/12/chartex" xmlns:cx7="http://schemas.microsoft.com/office/drawing/2016/5/13/chartex" xmlns:cx8="http://schemas.microsoft.com/office/drawing/2016/5/14/chartex" xmlns:mc="http://schemas.openxmlformats.org/markup-compatibility/2006" xmlns:aink="http://schemas.microsoft.com/office/drawing/2016/ink" xmlns:am3d="http://schemas.microsoft.com/office/drawing/2017/model3d" xmlns:o="urn:schemas-microsoft-com:office:office" xmlns:r="http://schemas.openxmlformats.org/officeDocument/2006/relationships" xmlns:m="http://schemas.openxmlformats.org/officeDocument/2006/math" xmlns:v="urn:schemas-microsoft-com:vml" xmlns:wp14="http://schemas.microsoft.com/office/word/2010/wordprocessingDrawing" xmlns:wp="http://schemas.openxmlformats.org/drawingml/2006/wordprocessingDrawing" xmlns:w10="urn:schemas-microsoft-com:office:word" xmlns:w="http://schemas.openxmlformats.org/wordprocessingml/2006/main" xmlns:w14="http://schemas.microsoft.com/office/word/2010/wordml" xmlns:w15="http://schemas.microsoft.com/office/word/2012/wordml" xmlns:w16cex="http://schemas.microsoft.com/office/word/2018/wordml/cex" xmlns:w16cid="http://schemas.microsoft.com/office/word/2016/wordml/cid" xmlns:w16="http://schemas.microsoft.com/office/word/2018/wordml" xmlns:w16sdtdh="http://schemas.microsoft.com/office/word/2020/wordml/sdtdatahash" xmlns:w16se="http://schemas.microsoft.com/office/word/2015/wordml/symex" xmlns:wpg="http://schemas.microsoft.com/office/word/2010/wordprocessingGroup" xmlns:wpi="http://schemas.microsoft.com/office/word/2010/wordprocessingInk" xmlns:wne="http://schemas.microsoft.com/office/word/2006/wordml" xmlns:wps="http://schemas.microsoft.com/office/word/2010/wordprocessingShape" mc:Ignorable="w14 w15 w16se w16cid w16 w16cex w16sdtdh wp14">
   <w:body>
     <w:tbl>
       <w:tblPr>
@@ -57,7 +57,7 @@
                           </pic:cNvPicPr>
                         </pic:nvPicPr>
                         <pic:blipFill>
-                          <a:blip r:embed="rId12">
+                          <a:blip r:embed="rId11">
                             <a:extLst>
                               <a:ext uri="{28A0092B-C50C-407E-A947-70E740481C1C}">
                                 <a14:useLocalDpi xmlns:a14="http://schemas.microsoft.com/office/drawing/2010/main" val="0"/>
@@ -124,7 +124,7 @@
                           <pic:cNvPicPr/>
                         </pic:nvPicPr>
                         <pic:blipFill>
-                          <a:blip r:embed="rId13">
+                          <a:blip r:embed="rId12">
                             <a:extLst>
                               <a:ext uri="{28A0092B-C50C-407E-A947-70E740481C1C}">
                                 <a14:useLocalDpi xmlns:a14="http://schemas.microsoft.com/office/drawing/2010/main" val="0"/>
@@ -227,7 +227,7 @@
                     <pic:cNvPicPr/>
                   </pic:nvPicPr>
                   <pic:blipFill>
-                    <a:blip r:embed="rId14">
+                    <a:blip r:embed="rId13">
                       <a:extLst>
                         <a:ext uri="{28A0092B-C50C-407E-A947-70E740481C1C}">
                           <a14:useLocalDpi xmlns:a14="http://schemas.microsoft.com/office/drawing/2010/main" val="0"/>
@@ -293,14 +293,14 @@
       <w:proofErr w:type="spellStart"/>
       <w:r>
         <w:rPr>
-          <w:rStyle w:val="Emphaseple"/>
+          <w:rStyle w:val="Accentuationlgre"/>
           <w:rFonts w:cstheme="minorHAnsi"/>
         </w:rPr>
         <w:t>Géos</w:t>
       </w:r>
       <w:r>
         <w:rPr>
-          <w:rStyle w:val="Emphaseple"/>
+          <w:rStyle w:val="Accentuationlgre"/>
           <w:rFonts w:cstheme="minorHAnsi"/>
         </w:rPr>
         <w:t>tandard</w:t>
@@ -308,7 +308,7 @@
       <w:proofErr w:type="spellEnd"/>
       <w:r>
         <w:rPr>
-          <w:rStyle w:val="Emphaseple"/>
+          <w:rStyle w:val="Accentuationlgre"/>
           <w:rFonts w:cstheme="minorHAnsi"/>
         </w:rPr>
         <w:t xml:space="preserve"> du</w:t>
@@ -326,7 +326,7 @@
       </w:pPr>
       <w:r>
         <w:rPr>
-          <w:rStyle w:val="Emphaseple"/>
+          <w:rStyle w:val="Accentuationlgre"/>
           <w:rFonts w:cstheme="minorHAnsi"/>
         </w:rPr>
         <w:t xml:space="preserve">Version </w:t>
@@ -334,7 +334,7 @@
       <w:proofErr w:type="spellStart"/>
       <w:r>
         <w:rPr>
-          <w:rStyle w:val="Emphaseple"/>
+          <w:rStyle w:val="Accentuationlgre"/>
           <w:rFonts w:cstheme="minorHAnsi"/>
         </w:rPr>
         <w:t>x.x</w:t>
@@ -342,23 +342,14 @@
       <w:proofErr w:type="spellEnd"/>
       <w:r>
         <w:rPr>
-          <w:rStyle w:val="Emphaseple"/>
+          <w:rStyle w:val="Accentuationlgre"/>
           <w:rFonts w:cstheme="minorHAnsi"/>
         </w:rPr>
-        <w:t xml:space="preserve"> – </w:t>
+        <w:t xml:space="preserve"> – jj</w:t>
       </w:r>
-      <w:proofErr w:type="spellStart"/>
       <w:r>
         <w:rPr>
-          <w:rStyle w:val="Emphaseple"/>
-          <w:rFonts w:cstheme="minorHAnsi"/>
-        </w:rPr>
-        <w:t>jj</w:t>
-      </w:r>
-      <w:proofErr w:type="spellEnd"/>
-      <w:r>
-        <w:rPr>
-          <w:rStyle w:val="Emphaseple"/>
+          <w:rStyle w:val="Accentuationlgre"/>
           <w:rFonts w:cstheme="minorHAnsi"/>
         </w:rPr>
         <w:t xml:space="preserve"> mois </w:t>
@@ -366,7 +357,7 @@
       <w:proofErr w:type="spellStart"/>
       <w:r>
         <w:rPr>
-          <w:rStyle w:val="Emphaseple"/>
+          <w:rStyle w:val="Accentuationlgre"/>
           <w:rFonts w:cstheme="minorHAnsi"/>
         </w:rPr>
         <w:t>aaaa</w:t>
@@ -486,14 +477,227 @@
       </w:r>
     </w:p>
     <w:p/>
+    <w:p>
+      <w:r>
+        <w:t>On teste quelques propriétés de tableaux</w:t>
+      </w:r>
+    </w:p>
+    <w:tbl>
+      <w:tblPr>
+        <w:tblStyle w:val="Tableausimple1"/>
+        <w:tblW w:w="0" w:type="auto"/>
+        <w:tblLook w:val="0420" w:firstRow="1" w:lastRow="0" w:firstColumn="0" w:lastColumn="0" w:noHBand="0" w:noVBand="1"/>
+      </w:tblPr>
+      <w:tblGrid>
+        <w:gridCol w:w="3070"/>
+        <w:gridCol w:w="3071"/>
+        <w:gridCol w:w="3071"/>
+      </w:tblGrid>
+      <w:tr>
+        <w:trPr>
+          <w:cnfStyle w:val="100000000000" w:firstRow="1" w:lastRow="0" w:firstColumn="0" w:lastColumn="0" w:oddVBand="0" w:evenVBand="0" w:oddHBand="0" w:evenHBand="0" w:firstRowFirstColumn="0" w:firstRowLastColumn="0" w:lastRowFirstColumn="0" w:lastRowLastColumn="0"/>
+          <w:cantSplit/>
+          <w:tblHeader/>
+        </w:trPr>
+        <w:tc>
+          <w:tcPr>
+            <w:tcW w:w="3070" w:type="dxa"/>
+          </w:tcPr>
+          <w:p>
+            <w:pPr>
+              <w:rPr>
+                <w:sz w:val="20"/>
+                <w:szCs w:val="20"/>
+              </w:rPr>
+            </w:pPr>
+            <w:r>
+              <w:rPr>
+                <w:sz w:val="20"/>
+                <w:szCs w:val="20"/>
+              </w:rPr>
+              <w:t>Entête 10</w:t>
+            </w:r>
+          </w:p>
+        </w:tc>
+        <w:tc>
+          <w:tcPr>
+            <w:tcW w:w="3071" w:type="dxa"/>
+          </w:tcPr>
+          <w:p>
+            <w:pPr>
+              <w:rPr>
+                <w:sz w:val="20"/>
+                <w:szCs w:val="20"/>
+              </w:rPr>
+            </w:pPr>
+          </w:p>
+        </w:tc>
+        <w:tc>
+          <w:tcPr>
+            <w:tcW w:w="3071" w:type="dxa"/>
+          </w:tcPr>
+          <w:p>
+            <w:pPr>
+              <w:rPr>
+                <w:sz w:val="20"/>
+                <w:szCs w:val="20"/>
+              </w:rPr>
+            </w:pPr>
+          </w:p>
+        </w:tc>
+      </w:tr>
+      <w:tr>
+        <w:trPr>
+          <w:cnfStyle w:val="000000100000" w:firstRow="0" w:lastRow="0" w:firstColumn="0" w:lastColumn="0" w:oddVBand="0" w:evenVBand="0" w:oddHBand="1" w:evenHBand="0" w:firstRowFirstColumn="0" w:firstRowLastColumn="0" w:lastRowFirstColumn="0" w:lastRowLastColumn="0"/>
+          <w:cantSplit/>
+        </w:trPr>
+        <w:tc>
+          <w:tcPr>
+            <w:tcW w:w="3070" w:type="dxa"/>
+          </w:tcPr>
+          <w:p>
+            <w:pPr>
+              <w:rPr>
+                <w:sz w:val="20"/>
+                <w:szCs w:val="20"/>
+              </w:rPr>
+            </w:pPr>
+            <w:r>
+              <w:rPr>
+                <w:sz w:val="20"/>
+                <w:szCs w:val="20"/>
+              </w:rPr>
+              <w:t>Normal 10</w:t>
+            </w:r>
+          </w:p>
+        </w:tc>
+        <w:tc>
+          <w:tcPr>
+            <w:tcW w:w="3071" w:type="dxa"/>
+          </w:tcPr>
+          <w:p>
+            <w:pPr>
+              <w:rPr>
+                <w:sz w:val="20"/>
+                <w:szCs w:val="20"/>
+              </w:rPr>
+            </w:pPr>
+          </w:p>
+        </w:tc>
+        <w:tc>
+          <w:tcPr>
+            <w:tcW w:w="3071" w:type="dxa"/>
+          </w:tcPr>
+          <w:p>
+            <w:pPr>
+              <w:rPr>
+                <w:sz w:val="20"/>
+                <w:szCs w:val="20"/>
+              </w:rPr>
+            </w:pPr>
+          </w:p>
+        </w:tc>
+      </w:tr>
+      <w:tr>
+        <w:trPr>
+          <w:cantSplit/>
+        </w:trPr>
+        <w:tc>
+          <w:tcPr>
+            <w:tcW w:w="3070" w:type="dxa"/>
+          </w:tcPr>
+          <w:p>
+            <w:pPr>
+              <w:rPr>
+                <w:sz w:val="20"/>
+                <w:szCs w:val="20"/>
+              </w:rPr>
+            </w:pPr>
+          </w:p>
+        </w:tc>
+        <w:tc>
+          <w:tcPr>
+            <w:tcW w:w="3071" w:type="dxa"/>
+          </w:tcPr>
+          <w:p>
+            <w:pPr>
+              <w:rPr>
+                <w:sz w:val="20"/>
+                <w:szCs w:val="20"/>
+              </w:rPr>
+            </w:pPr>
+          </w:p>
+        </w:tc>
+        <w:tc>
+          <w:tcPr>
+            <w:tcW w:w="3071" w:type="dxa"/>
+          </w:tcPr>
+          <w:p>
+            <w:pPr>
+              <w:rPr>
+                <w:sz w:val="20"/>
+                <w:szCs w:val="20"/>
+              </w:rPr>
+            </w:pPr>
+          </w:p>
+        </w:tc>
+      </w:tr>
+      <w:tr>
+        <w:trPr>
+          <w:cnfStyle w:val="000000100000" w:firstRow="0" w:lastRow="0" w:firstColumn="0" w:lastColumn="0" w:oddVBand="0" w:evenVBand="0" w:oddHBand="1" w:evenHBand="0" w:firstRowFirstColumn="0" w:firstRowLastColumn="0" w:lastRowFirstColumn="0" w:lastRowLastColumn="0"/>
+          <w:cantSplit/>
+        </w:trPr>
+        <w:tc>
+          <w:tcPr>
+            <w:tcW w:w="3070" w:type="dxa"/>
+          </w:tcPr>
+          <w:p>
+            <w:pPr>
+              <w:rPr>
+                <w:sz w:val="20"/>
+                <w:szCs w:val="20"/>
+              </w:rPr>
+            </w:pPr>
+          </w:p>
+        </w:tc>
+        <w:tc>
+          <w:tcPr>
+            <w:tcW w:w="3071" w:type="dxa"/>
+          </w:tcPr>
+          <w:p>
+            <w:pPr>
+              <w:rPr>
+                <w:sz w:val="20"/>
+                <w:szCs w:val="20"/>
+              </w:rPr>
+            </w:pPr>
+          </w:p>
+        </w:tc>
+        <w:tc>
+          <w:tcPr>
+            <w:tcW w:w="3071" w:type="dxa"/>
+          </w:tcPr>
+          <w:p>
+            <w:pPr>
+              <w:rPr>
+                <w:sz w:val="20"/>
+                <w:szCs w:val="20"/>
+              </w:rPr>
+            </w:pPr>
+          </w:p>
+        </w:tc>
+      </w:tr>
+    </w:tbl>
+    <w:p/>
+    <w:p/>
     <w:p/>
     <w:sectPr>
-      <w:headerReference w:type="even" r:id="rId15"/>
-      <w:headerReference w:type="default" r:id="rId16"/>
-      <w:footerReference w:type="even" r:id="rId17"/>
-      <w:footerReference w:type="default" r:id="rId18"/>
-      <w:headerReference w:type="first" r:id="rId19"/>
-      <w:footerReference w:type="first" r:id="rId20"/>
+      <w:headerReference w:type="even" r:id="rId14"/>
+      <w:headerReference w:type="default" r:id="rId15"/>
+      <w:footerReference w:type="even" r:id="rId16"/>
+      <w:footerReference w:type="default" r:id="rId17"/>
+      <w:headerReference w:type="first" r:id="rId18"/>
+      <w:footerReference w:type="first" r:id="rId19"/>
       <w:pgSz w:w="11906" w:h="16838"/>
       <w:pgMar w:top="1417" w:right="1417" w:bottom="1417" w:left="1417" w:header="708" w:footer="708" w:gutter="0"/>
       <w:cols w:space="708"/>
@@ -504,7 +708,7 @@
 </file>
 
 <file path=word/endnotes.xml><?xml version="1.0" encoding="utf-8"?>
-<w:endnotes xmlns:wpc="http://schemas.microsoft.com/office/word/2010/wordprocessingCanvas" xmlns:mc="http://schemas.openxmlformats.org/markup-compatibility/2006" xmlns:o="urn:schemas-microsoft-com:office:office" xmlns:r="http://schemas.openxmlformats.org/officeDocument/2006/relationships" xmlns:m="http://schemas.openxmlformats.org/officeDocument/2006/math" xmlns:v="urn:schemas-microsoft-com:vml" xmlns:wp14="http://schemas.microsoft.com/office/word/2010/wordprocessingDrawing" xmlns:wp="http://schemas.openxmlformats.org/drawingml/2006/wordprocessingDrawing" xmlns:w10="urn:schemas-microsoft-com:office:word" xmlns:w="http://schemas.openxmlformats.org/wordprocessingml/2006/main" xmlns:w14="http://schemas.microsoft.com/office/word/2010/wordml" xmlns:wpg="http://schemas.microsoft.com/office/word/2010/wordprocessingGroup" xmlns:wpi="http://schemas.microsoft.com/office/word/2010/wordprocessingInk" xmlns:wne="http://schemas.microsoft.com/office/word/2006/wordml" xmlns:wps="http://schemas.microsoft.com/office/word/2010/wordprocessingShape" mc:Ignorable="w14 wp14">
+<w:endnotes xmlns:wpc="http://schemas.microsoft.com/office/word/2010/wordprocessingCanvas" xmlns:cx="http://schemas.microsoft.com/office/drawing/2014/chartex" xmlns:cx1="http://schemas.microsoft.com/office/drawing/2015/9/8/chartex" xmlns:cx2="http://schemas.microsoft.com/office/drawing/2015/10/21/chartex" xmlns:cx3="http://schemas.microsoft.com/office/drawing/2016/5/9/chartex" xmlns:cx4="http://schemas.microsoft.com/office/drawing/2016/5/10/chartex" xmlns:cx5="http://schemas.microsoft.com/office/drawing/2016/5/11/chartex" xmlns:cx6="http://schemas.microsoft.com/office/drawing/2016/5/12/chartex" xmlns:cx7="http://schemas.microsoft.com/office/drawing/2016/5/13/chartex" xmlns:cx8="http://schemas.microsoft.com/office/drawing/2016/5/14/chartex" xmlns:mc="http://schemas.openxmlformats.org/markup-compatibility/2006" xmlns:aink="http://schemas.microsoft.com/office/drawing/2016/ink" xmlns:am3d="http://schemas.microsoft.com/office/drawing/2017/model3d" xmlns:o="urn:schemas-microsoft-com:office:office" xmlns:r="http://schemas.openxmlformats.org/officeDocument/2006/relationships" xmlns:m="http://schemas.openxmlformats.org/officeDocument/2006/math" xmlns:v="urn:schemas-microsoft-com:vml" xmlns:wp14="http://schemas.microsoft.com/office/word/2010/wordprocessingDrawing" xmlns:wp="http://schemas.openxmlformats.org/drawingml/2006/wordprocessingDrawing" xmlns:w10="urn:schemas-microsoft-com:office:word" xmlns:w="http://schemas.openxmlformats.org/wordprocessingml/2006/main" xmlns:w14="http://schemas.microsoft.com/office/word/2010/wordml" xmlns:w15="http://schemas.microsoft.com/office/word/2012/wordml" xmlns:w16cex="http://schemas.microsoft.com/office/word/2018/wordml/cex" xmlns:w16cid="http://schemas.microsoft.com/office/word/2016/wordml/cid" xmlns:w16="http://schemas.microsoft.com/office/word/2018/wordml" xmlns:w16sdtdh="http://schemas.microsoft.com/office/word/2020/wordml/sdtdatahash" xmlns:w16se="http://schemas.microsoft.com/office/word/2015/wordml/symex" xmlns:wpg="http://schemas.microsoft.com/office/word/2010/wordprocessingGroup" xmlns:wpi="http://schemas.microsoft.com/office/word/2010/wordprocessingInk" xmlns:wne="http://schemas.microsoft.com/office/word/2006/wordml" xmlns:wps="http://schemas.microsoft.com/office/word/2010/wordprocessingShape" mc:Ignorable="w14 w15 w16se w16cid w16 w16cex w16sdtdh wp14">
   <w:endnote w:type="separator" w:id="-1">
     <w:p>
       <w:r>
@@ -523,7 +727,7 @@
 </file>
 
 <file path=word/footer1.xml><?xml version="1.0" encoding="utf-8"?>
-<w:ftr xmlns:wpc="http://schemas.microsoft.com/office/word/2010/wordprocessingCanvas" xmlns:mc="http://schemas.openxmlformats.org/markup-compatibility/2006" xmlns:o="urn:schemas-microsoft-com:office:office" xmlns:r="http://schemas.openxmlformats.org/officeDocument/2006/relationships" xmlns:m="http://schemas.openxmlformats.org/officeDocument/2006/math" xmlns:v="urn:schemas-microsoft-com:vml" xmlns:wp14="http://schemas.microsoft.com/office/word/2010/wordprocessingDrawing" xmlns:wp="http://schemas.openxmlformats.org/drawingml/2006/wordprocessingDrawing" xmlns:w10="urn:schemas-microsoft-com:office:word" xmlns:w="http://schemas.openxmlformats.org/wordprocessingml/2006/main" xmlns:w14="http://schemas.microsoft.com/office/word/2010/wordml" xmlns:wpg="http://schemas.microsoft.com/office/word/2010/wordprocessingGroup" xmlns:wpi="http://schemas.microsoft.com/office/word/2010/wordprocessingInk" xmlns:wne="http://schemas.microsoft.com/office/word/2006/wordml" xmlns:wps="http://schemas.microsoft.com/office/word/2010/wordprocessingShape" mc:Ignorable="w14 wp14">
+<w:ftr xmlns:wpc="http://schemas.microsoft.com/office/word/2010/wordprocessingCanvas" xmlns:cx="http://schemas.microsoft.com/office/drawing/2014/chartex" xmlns:cx1="http://schemas.microsoft.com/office/drawing/2015/9/8/chartex" xmlns:cx2="http://schemas.microsoft.com/office/drawing/2015/10/21/chartex" xmlns:cx3="http://schemas.microsoft.com/office/drawing/2016/5/9/chartex" xmlns:cx4="http://schemas.microsoft.com/office/drawing/2016/5/10/chartex" xmlns:cx5="http://schemas.microsoft.com/office/drawing/2016/5/11/chartex" xmlns:cx6="http://schemas.microsoft.com/office/drawing/2016/5/12/chartex" xmlns:cx7="http://schemas.microsoft.com/office/drawing/2016/5/13/chartex" xmlns:cx8="http://schemas.microsoft.com/office/drawing/2016/5/14/chartex" xmlns:mc="http://schemas.openxmlformats.org/markup-compatibility/2006" xmlns:aink="http://schemas.microsoft.com/office/drawing/2016/ink" xmlns:am3d="http://schemas.microsoft.com/office/drawing/2017/model3d" xmlns:o="urn:schemas-microsoft-com:office:office" xmlns:r="http://schemas.openxmlformats.org/officeDocument/2006/relationships" xmlns:m="http://schemas.openxmlformats.org/officeDocument/2006/math" xmlns:v="urn:schemas-microsoft-com:vml" xmlns:wp14="http://schemas.microsoft.com/office/word/2010/wordprocessingDrawing" xmlns:wp="http://schemas.openxmlformats.org/drawingml/2006/wordprocessingDrawing" xmlns:w10="urn:schemas-microsoft-com:office:word" xmlns:w="http://schemas.openxmlformats.org/wordprocessingml/2006/main" xmlns:w14="http://schemas.microsoft.com/office/word/2010/wordml" xmlns:w15="http://schemas.microsoft.com/office/word/2012/wordml" xmlns:w16cex="http://schemas.microsoft.com/office/word/2018/wordml/cex" xmlns:w16cid="http://schemas.microsoft.com/office/word/2016/wordml/cid" xmlns:w16="http://schemas.microsoft.com/office/word/2018/wordml" xmlns:w16sdtdh="http://schemas.microsoft.com/office/word/2020/wordml/sdtdatahash" xmlns:w16se="http://schemas.microsoft.com/office/word/2015/wordml/symex" xmlns:wpg="http://schemas.microsoft.com/office/word/2010/wordprocessingGroup" xmlns:wpi="http://schemas.microsoft.com/office/word/2010/wordprocessingInk" xmlns:wne="http://schemas.microsoft.com/office/word/2006/wordml" xmlns:wps="http://schemas.microsoft.com/office/word/2010/wordprocessingShape" mc:Ignorable="w14 w15 w16se w16cid w16 w16cex w16sdtdh wp14">
   <w:p>
     <w:pPr>
       <w:pStyle w:val="Pieddepage"/>
@@ -533,7 +737,7 @@
 </file>
 
 <file path=word/footer2.xml><?xml version="1.0" encoding="utf-8"?>
-<w:ftr xmlns:wpc="http://schemas.microsoft.com/office/word/2010/wordprocessingCanvas" xmlns:mc="http://schemas.openxmlformats.org/markup-compatibility/2006" xmlns:o="urn:schemas-microsoft-com:office:office" xmlns:r="http://schemas.openxmlformats.org/officeDocument/2006/relationships" xmlns:m="http://schemas.openxmlformats.org/officeDocument/2006/math" xmlns:v="urn:schemas-microsoft-com:vml" xmlns:wp14="http://schemas.microsoft.com/office/word/2010/wordprocessingDrawing" xmlns:wp="http://schemas.openxmlformats.org/drawingml/2006/wordprocessingDrawing" xmlns:w10="urn:schemas-microsoft-com:office:word" xmlns:w="http://schemas.openxmlformats.org/wordprocessingml/2006/main" xmlns:w14="http://schemas.microsoft.com/office/word/2010/wordml" xmlns:wpg="http://schemas.microsoft.com/office/word/2010/wordprocessingGroup" xmlns:wpi="http://schemas.microsoft.com/office/word/2010/wordprocessingInk" xmlns:wne="http://schemas.microsoft.com/office/word/2006/wordml" xmlns:wps="http://schemas.microsoft.com/office/word/2010/wordprocessingShape" mc:Ignorable="w14 wp14">
+<w:ftr xmlns:wpc="http://schemas.microsoft.com/office/word/2010/wordprocessingCanvas" xmlns:cx="http://schemas.microsoft.com/office/drawing/2014/chartex" xmlns:cx1="http://schemas.microsoft.com/office/drawing/2015/9/8/chartex" xmlns:cx2="http://schemas.microsoft.com/office/drawing/2015/10/21/chartex" xmlns:cx3="http://schemas.microsoft.com/office/drawing/2016/5/9/chartex" xmlns:cx4="http://schemas.microsoft.com/office/drawing/2016/5/10/chartex" xmlns:cx5="http://schemas.microsoft.com/office/drawing/2016/5/11/chartex" xmlns:cx6="http://schemas.microsoft.com/office/drawing/2016/5/12/chartex" xmlns:cx7="http://schemas.microsoft.com/office/drawing/2016/5/13/chartex" xmlns:cx8="http://schemas.microsoft.com/office/drawing/2016/5/14/chartex" xmlns:mc="http://schemas.openxmlformats.org/markup-compatibility/2006" xmlns:aink="http://schemas.microsoft.com/office/drawing/2016/ink" xmlns:am3d="http://schemas.microsoft.com/office/drawing/2017/model3d" xmlns:o="urn:schemas-microsoft-com:office:office" xmlns:r="http://schemas.openxmlformats.org/officeDocument/2006/relationships" xmlns:m="http://schemas.openxmlformats.org/officeDocument/2006/math" xmlns:v="urn:schemas-microsoft-com:vml" xmlns:wp14="http://schemas.microsoft.com/office/word/2010/wordprocessingDrawing" xmlns:wp="http://schemas.openxmlformats.org/drawingml/2006/wordprocessingDrawing" xmlns:w10="urn:schemas-microsoft-com:office:word" xmlns:w="http://schemas.openxmlformats.org/wordprocessingml/2006/main" xmlns:w14="http://schemas.microsoft.com/office/word/2010/wordml" xmlns:w15="http://schemas.microsoft.com/office/word/2012/wordml" xmlns:w16cex="http://schemas.microsoft.com/office/word/2018/wordml/cex" xmlns:w16cid="http://schemas.microsoft.com/office/word/2016/wordml/cid" xmlns:w16="http://schemas.microsoft.com/office/word/2018/wordml" xmlns:w16sdtdh="http://schemas.microsoft.com/office/word/2020/wordml/sdtdatahash" xmlns:w16se="http://schemas.microsoft.com/office/word/2015/wordml/symex" xmlns:wpg="http://schemas.microsoft.com/office/word/2010/wordprocessingGroup" xmlns:wpi="http://schemas.microsoft.com/office/word/2010/wordprocessingInk" xmlns:wne="http://schemas.microsoft.com/office/word/2006/wordml" xmlns:wps="http://schemas.microsoft.com/office/word/2010/wordprocessingShape" mc:Ignorable="w14 w15 w16se w16cid w16 w16cex w16sdtdh wp14">
   <w:p>
     <w:pPr>
       <w:pStyle w:val="Pieddepage"/>
@@ -544,24 +748,12 @@
     <w:r>
       <w:ptab w:relativeTo="margin" w:alignment="center" w:leader="none"/>
     </w:r>
-    <w:proofErr w:type="spellStart"/>
     <w:r>
-      <w:t>Géostandards</w:t>
-    </w:r>
-    <w:proofErr w:type="spellEnd"/>
-    <w:r>
-      <w:t xml:space="preserve"> risques – </w:t>
+      <w:t xml:space="preserve">Géostandards risques – </w:t>
     </w:r>
     <w:r>
-      <w:t>Plans de Prévention des Risques (PPR</w:t>
+      <w:t>Plans de Prévention des Risques (PPR)</w:t>
     </w:r>
-    <w:proofErr w:type="gramStart"/>
-    <w:r>
-      <w:t>)</w:t>
-    </w:r>
-    <w:bookmarkStart w:id="1" w:name="_GoBack"/>
-    <w:bookmarkEnd w:id="1"/>
-    <w:proofErr w:type="gramEnd"/>
     <w:r>
       <w:ptab w:relativeTo="margin" w:alignment="right" w:leader="none"/>
     </w:r>
@@ -586,33 +778,20 @@
     <w:r>
       <w:t xml:space="preserve"> / </w:t>
     </w:r>
-    <w:r>
-      <w:fldChar w:fldCharType="begin"/>
-    </w:r>
-    <w:r>
-      <w:instrText>NUMPAGES  \* Arabic  \* MERGEFORMAT</w:instrText>
-    </w:r>
-    <w:r>
-      <w:fldChar w:fldCharType="separate"/>
-    </w:r>
-    <w:r>
-      <w:rPr>
-        <w:noProof/>
-      </w:rPr>
-      <w:t>3</w:t>
-    </w:r>
-    <w:r>
-      <w:rPr>
-        <w:noProof/>
-      </w:rPr>
-      <w:fldChar w:fldCharType="end"/>
-    </w:r>
+    <w:fldSimple w:instr="NUMPAGES  \* Arabic  \* MERGEFORMAT">
+      <w:r>
+        <w:rPr>
+          <w:noProof/>
+        </w:rPr>
+        <w:t>3</w:t>
+      </w:r>
+    </w:fldSimple>
   </w:p>
 </w:ftr>
 </file>
 
 <file path=word/footer3.xml><?xml version="1.0" encoding="utf-8"?>
-<w:ftr xmlns:wpc="http://schemas.microsoft.com/office/word/2010/wordprocessingCanvas" xmlns:mc="http://schemas.openxmlformats.org/markup-compatibility/2006" xmlns:o="urn:schemas-microsoft-com:office:office" xmlns:r="http://schemas.openxmlformats.org/officeDocument/2006/relationships" xmlns:m="http://schemas.openxmlformats.org/officeDocument/2006/math" xmlns:v="urn:schemas-microsoft-com:vml" xmlns:wp14="http://schemas.microsoft.com/office/word/2010/wordprocessingDrawing" xmlns:wp="http://schemas.openxmlformats.org/drawingml/2006/wordprocessingDrawing" xmlns:w10="urn:schemas-microsoft-com:office:word" xmlns:w="http://schemas.openxmlformats.org/wordprocessingml/2006/main" xmlns:w14="http://schemas.microsoft.com/office/word/2010/wordml" xmlns:wpg="http://schemas.microsoft.com/office/word/2010/wordprocessingGroup" xmlns:wpi="http://schemas.microsoft.com/office/word/2010/wordprocessingInk" xmlns:wne="http://schemas.microsoft.com/office/word/2006/wordml" xmlns:wps="http://schemas.microsoft.com/office/word/2010/wordprocessingShape" mc:Ignorable="w14 wp14">
+<w:ftr xmlns:wpc="http://schemas.microsoft.com/office/word/2010/wordprocessingCanvas" xmlns:cx="http://schemas.microsoft.com/office/drawing/2014/chartex" xmlns:cx1="http://schemas.microsoft.com/office/drawing/2015/9/8/chartex" xmlns:cx2="http://schemas.microsoft.com/office/drawing/2015/10/21/chartex" xmlns:cx3="http://schemas.microsoft.com/office/drawing/2016/5/9/chartex" xmlns:cx4="http://schemas.microsoft.com/office/drawing/2016/5/10/chartex" xmlns:cx5="http://schemas.microsoft.com/office/drawing/2016/5/11/chartex" xmlns:cx6="http://schemas.microsoft.com/office/drawing/2016/5/12/chartex" xmlns:cx7="http://schemas.microsoft.com/office/drawing/2016/5/13/chartex" xmlns:cx8="http://schemas.microsoft.com/office/drawing/2016/5/14/chartex" xmlns:mc="http://schemas.openxmlformats.org/markup-compatibility/2006" xmlns:aink="http://schemas.microsoft.com/office/drawing/2016/ink" xmlns:am3d="http://schemas.microsoft.com/office/drawing/2017/model3d" xmlns:o="urn:schemas-microsoft-com:office:office" xmlns:r="http://schemas.openxmlformats.org/officeDocument/2006/relationships" xmlns:m="http://schemas.openxmlformats.org/officeDocument/2006/math" xmlns:v="urn:schemas-microsoft-com:vml" xmlns:wp14="http://schemas.microsoft.com/office/word/2010/wordprocessingDrawing" xmlns:wp="http://schemas.openxmlformats.org/drawingml/2006/wordprocessingDrawing" xmlns:w10="urn:schemas-microsoft-com:office:word" xmlns:w="http://schemas.openxmlformats.org/wordprocessingml/2006/main" xmlns:w14="http://schemas.microsoft.com/office/word/2010/wordml" xmlns:w15="http://schemas.microsoft.com/office/word/2012/wordml" xmlns:w16cex="http://schemas.microsoft.com/office/word/2018/wordml/cex" xmlns:w16cid="http://schemas.microsoft.com/office/word/2016/wordml/cid" xmlns:w16="http://schemas.microsoft.com/office/word/2018/wordml" xmlns:w16sdtdh="http://schemas.microsoft.com/office/word/2020/wordml/sdtdatahash" xmlns:w16se="http://schemas.microsoft.com/office/word/2015/wordml/symex" xmlns:wpg="http://schemas.microsoft.com/office/word/2010/wordprocessingGroup" xmlns:wpi="http://schemas.microsoft.com/office/word/2010/wordprocessingInk" xmlns:wne="http://schemas.microsoft.com/office/word/2006/wordml" xmlns:wps="http://schemas.microsoft.com/office/word/2010/wordprocessingShape" mc:Ignorable="w14 w15 w16se w16cid w16 w16cex w16sdtdh wp14">
   <w:p>
     <w:pPr>
       <w:pStyle w:val="Pieddepage"/>
@@ -622,7 +801,7 @@
 </file>
 
 <file path=word/footnotes.xml><?xml version="1.0" encoding="utf-8"?>
-<w:footnotes xmlns:wpc="http://schemas.microsoft.com/office/word/2010/wordprocessingCanvas" xmlns:mc="http://schemas.openxmlformats.org/markup-compatibility/2006" xmlns:o="urn:schemas-microsoft-com:office:office" xmlns:r="http://schemas.openxmlformats.org/officeDocument/2006/relationships" xmlns:m="http://schemas.openxmlformats.org/officeDocument/2006/math" xmlns:v="urn:schemas-microsoft-com:vml" xmlns:wp14="http://schemas.microsoft.com/office/word/2010/wordprocessingDrawing" xmlns:wp="http://schemas.openxmlformats.org/drawingml/2006/wordprocessingDrawing" xmlns:w10="urn:schemas-microsoft-com:office:word" xmlns:w="http://schemas.openxmlformats.org/wordprocessingml/2006/main" xmlns:w14="http://schemas.microsoft.com/office/word/2010/wordml" xmlns:wpg="http://schemas.microsoft.com/office/word/2010/wordprocessingGroup" xmlns:wpi="http://schemas.microsoft.com/office/word/2010/wordprocessingInk" xmlns:wne="http://schemas.microsoft.com/office/word/2006/wordml" xmlns:wps="http://schemas.microsoft.com/office/word/2010/wordprocessingShape" mc:Ignorable="w14 wp14">
+<w:footnotes xmlns:wpc="http://schemas.microsoft.com/office/word/2010/wordprocessingCanvas" xmlns:cx="http://schemas.microsoft.com/office/drawing/2014/chartex" xmlns:cx1="http://schemas.microsoft.com/office/drawing/2015/9/8/chartex" xmlns:cx2="http://schemas.microsoft.com/office/drawing/2015/10/21/chartex" xmlns:cx3="http://schemas.microsoft.com/office/drawing/2016/5/9/chartex" xmlns:cx4="http://schemas.microsoft.com/office/drawing/2016/5/10/chartex" xmlns:cx5="http://schemas.microsoft.com/office/drawing/2016/5/11/chartex" xmlns:cx6="http://schemas.microsoft.com/office/drawing/2016/5/12/chartex" xmlns:cx7="http://schemas.microsoft.com/office/drawing/2016/5/13/chartex" xmlns:cx8="http://schemas.microsoft.com/office/drawing/2016/5/14/chartex" xmlns:mc="http://schemas.openxmlformats.org/markup-compatibility/2006" xmlns:aink="http://schemas.microsoft.com/office/drawing/2016/ink" xmlns:am3d="http://schemas.microsoft.com/office/drawing/2017/model3d" xmlns:o="urn:schemas-microsoft-com:office:office" xmlns:r="http://schemas.openxmlformats.org/officeDocument/2006/relationships" xmlns:m="http://schemas.openxmlformats.org/officeDocument/2006/math" xmlns:v="urn:schemas-microsoft-com:vml" xmlns:wp14="http://schemas.microsoft.com/office/word/2010/wordprocessingDrawing" xmlns:wp="http://schemas.openxmlformats.org/drawingml/2006/wordprocessingDrawing" xmlns:w10="urn:schemas-microsoft-com:office:word" xmlns:w="http://schemas.openxmlformats.org/wordprocessingml/2006/main" xmlns:w14="http://schemas.microsoft.com/office/word/2010/wordml" xmlns:w15="http://schemas.microsoft.com/office/word/2012/wordml" xmlns:w16cex="http://schemas.microsoft.com/office/word/2018/wordml/cex" xmlns:w16cid="http://schemas.microsoft.com/office/word/2016/wordml/cid" xmlns:w16="http://schemas.microsoft.com/office/word/2018/wordml" xmlns:w16sdtdh="http://schemas.microsoft.com/office/word/2020/wordml/sdtdatahash" xmlns:w16se="http://schemas.microsoft.com/office/word/2015/wordml/symex" xmlns:wpg="http://schemas.microsoft.com/office/word/2010/wordprocessingGroup" xmlns:wpi="http://schemas.microsoft.com/office/word/2010/wordprocessingInk" xmlns:wne="http://schemas.microsoft.com/office/word/2006/wordml" xmlns:wps="http://schemas.microsoft.com/office/word/2010/wordprocessingShape" mc:Ignorable="w14 w15 w16se w16cid w16 w16cex w16sdtdh wp14">
   <w:footnote w:type="separator" w:id="-1">
     <w:p>
       <w:r>
@@ -641,7 +820,7 @@
 </file>
 
 <file path=word/header1.xml><?xml version="1.0" encoding="utf-8"?>
-<w:hdr xmlns:wpc="http://schemas.microsoft.com/office/word/2010/wordprocessingCanvas" xmlns:mc="http://schemas.openxmlformats.org/markup-compatibility/2006" xmlns:o="urn:schemas-microsoft-com:office:office" xmlns:r="http://schemas.openxmlformats.org/officeDocument/2006/relationships" xmlns:m="http://schemas.openxmlformats.org/officeDocument/2006/math" xmlns:v="urn:schemas-microsoft-com:vml" xmlns:wp14="http://schemas.microsoft.com/office/word/2010/wordprocessingDrawing" xmlns:wp="http://schemas.openxmlformats.org/drawingml/2006/wordprocessingDrawing" xmlns:w10="urn:schemas-microsoft-com:office:word" xmlns:w="http://schemas.openxmlformats.org/wordprocessingml/2006/main" xmlns:w14="http://schemas.microsoft.com/office/word/2010/wordml" xmlns:wpg="http://schemas.microsoft.com/office/word/2010/wordprocessingGroup" xmlns:wpi="http://schemas.microsoft.com/office/word/2010/wordprocessingInk" xmlns:wne="http://schemas.microsoft.com/office/word/2006/wordml" xmlns:wps="http://schemas.microsoft.com/office/word/2010/wordprocessingShape" mc:Ignorable="w14 wp14">
+<w:hdr xmlns:wpc="http://schemas.microsoft.com/office/word/2010/wordprocessingCanvas" xmlns:cx="http://schemas.microsoft.com/office/drawing/2014/chartex" xmlns:cx1="http://schemas.microsoft.com/office/drawing/2015/9/8/chartex" xmlns:cx2="http://schemas.microsoft.com/office/drawing/2015/10/21/chartex" xmlns:cx3="http://schemas.microsoft.com/office/drawing/2016/5/9/chartex" xmlns:cx4="http://schemas.microsoft.com/office/drawing/2016/5/10/chartex" xmlns:cx5="http://schemas.microsoft.com/office/drawing/2016/5/11/chartex" xmlns:cx6="http://schemas.microsoft.com/office/drawing/2016/5/12/chartex" xmlns:cx7="http://schemas.microsoft.com/office/drawing/2016/5/13/chartex" xmlns:cx8="http://schemas.microsoft.com/office/drawing/2016/5/14/chartex" xmlns:mc="http://schemas.openxmlformats.org/markup-compatibility/2006" xmlns:aink="http://schemas.microsoft.com/office/drawing/2016/ink" xmlns:am3d="http://schemas.microsoft.com/office/drawing/2017/model3d" xmlns:o="urn:schemas-microsoft-com:office:office" xmlns:r="http://schemas.openxmlformats.org/officeDocument/2006/relationships" xmlns:m="http://schemas.openxmlformats.org/officeDocument/2006/math" xmlns:v="urn:schemas-microsoft-com:vml" xmlns:wp14="http://schemas.microsoft.com/office/word/2010/wordprocessingDrawing" xmlns:wp="http://schemas.openxmlformats.org/drawingml/2006/wordprocessingDrawing" xmlns:w10="urn:schemas-microsoft-com:office:word" xmlns:w="http://schemas.openxmlformats.org/wordprocessingml/2006/main" xmlns:w14="http://schemas.microsoft.com/office/word/2010/wordml" xmlns:w15="http://schemas.microsoft.com/office/word/2012/wordml" xmlns:w16cex="http://schemas.microsoft.com/office/word/2018/wordml/cex" xmlns:w16cid="http://schemas.microsoft.com/office/word/2016/wordml/cid" xmlns:w16="http://schemas.microsoft.com/office/word/2018/wordml" xmlns:w16sdtdh="http://schemas.microsoft.com/office/word/2020/wordml/sdtdatahash" xmlns:w16se="http://schemas.microsoft.com/office/word/2015/wordml/symex" xmlns:wpg="http://schemas.microsoft.com/office/word/2010/wordprocessingGroup" xmlns:wpi="http://schemas.microsoft.com/office/word/2010/wordprocessingInk" xmlns:wne="http://schemas.microsoft.com/office/word/2006/wordml" xmlns:wps="http://schemas.microsoft.com/office/word/2010/wordprocessingShape" mc:Ignorable="w14 w15 w16se w16cid w16 w16cex w16sdtdh wp14">
   <w:p>
     <w:pPr>
       <w:pStyle w:val="En-tte"/>
@@ -651,7 +830,7 @@
 </file>
 
 <file path=word/header2.xml><?xml version="1.0" encoding="utf-8"?>
-<w:hdr xmlns:wpc="http://schemas.microsoft.com/office/word/2010/wordprocessingCanvas" xmlns:mc="http://schemas.openxmlformats.org/markup-compatibility/2006" xmlns:o="urn:schemas-microsoft-com:office:office" xmlns:r="http://schemas.openxmlformats.org/officeDocument/2006/relationships" xmlns:m="http://schemas.openxmlformats.org/officeDocument/2006/math" xmlns:v="urn:schemas-microsoft-com:vml" xmlns:wp14="http://schemas.microsoft.com/office/word/2010/wordprocessingDrawing" xmlns:wp="http://schemas.openxmlformats.org/drawingml/2006/wordprocessingDrawing" xmlns:w10="urn:schemas-microsoft-com:office:word" xmlns:w="http://schemas.openxmlformats.org/wordprocessingml/2006/main" xmlns:w14="http://schemas.microsoft.com/office/word/2010/wordml" xmlns:wpg="http://schemas.microsoft.com/office/word/2010/wordprocessingGroup" xmlns:wpi="http://schemas.microsoft.com/office/word/2010/wordprocessingInk" xmlns:wne="http://schemas.microsoft.com/office/word/2006/wordml" xmlns:wps="http://schemas.microsoft.com/office/word/2010/wordprocessingShape" mc:Ignorable="w14 wp14">
+<w:hdr xmlns:wpc="http://schemas.microsoft.com/office/word/2010/wordprocessingCanvas" xmlns:cx="http://schemas.microsoft.com/office/drawing/2014/chartex" xmlns:cx1="http://schemas.microsoft.com/office/drawing/2015/9/8/chartex" xmlns:cx2="http://schemas.microsoft.com/office/drawing/2015/10/21/chartex" xmlns:cx3="http://schemas.microsoft.com/office/drawing/2016/5/9/chartex" xmlns:cx4="http://schemas.microsoft.com/office/drawing/2016/5/10/chartex" xmlns:cx5="http://schemas.microsoft.com/office/drawing/2016/5/11/chartex" xmlns:cx6="http://schemas.microsoft.com/office/drawing/2016/5/12/chartex" xmlns:cx7="http://schemas.microsoft.com/office/drawing/2016/5/13/chartex" xmlns:cx8="http://schemas.microsoft.com/office/drawing/2016/5/14/chartex" xmlns:mc="http://schemas.openxmlformats.org/markup-compatibility/2006" xmlns:aink="http://schemas.microsoft.com/office/drawing/2016/ink" xmlns:am3d="http://schemas.microsoft.com/office/drawing/2017/model3d" xmlns:o="urn:schemas-microsoft-com:office:office" xmlns:r="http://schemas.openxmlformats.org/officeDocument/2006/relationships" xmlns:m="http://schemas.openxmlformats.org/officeDocument/2006/math" xmlns:v="urn:schemas-microsoft-com:vml" xmlns:wp14="http://schemas.microsoft.com/office/word/2010/wordprocessingDrawing" xmlns:wp="http://schemas.openxmlformats.org/drawingml/2006/wordprocessingDrawing" xmlns:w10="urn:schemas-microsoft-com:office:word" xmlns:w="http://schemas.openxmlformats.org/wordprocessingml/2006/main" xmlns:w14="http://schemas.microsoft.com/office/word/2010/wordml" xmlns:w15="http://schemas.microsoft.com/office/word/2012/wordml" xmlns:w16cex="http://schemas.microsoft.com/office/word/2018/wordml/cex" xmlns:w16cid="http://schemas.microsoft.com/office/word/2016/wordml/cid" xmlns:w16="http://schemas.microsoft.com/office/word/2018/wordml" xmlns:w16sdtdh="http://schemas.microsoft.com/office/word/2020/wordml/sdtdatahash" xmlns:w16se="http://schemas.microsoft.com/office/word/2015/wordml/symex" xmlns:wpg="http://schemas.microsoft.com/office/word/2010/wordprocessingGroup" xmlns:wpi="http://schemas.microsoft.com/office/word/2010/wordprocessingInk" xmlns:wne="http://schemas.microsoft.com/office/word/2006/wordml" xmlns:wps="http://schemas.microsoft.com/office/word/2010/wordprocessingShape" mc:Ignorable="w14 w15 w16se w16cid w16 w16cex w16sdtdh wp14">
   <w:p>
     <w:pPr>
       <w:pStyle w:val="En-tte"/>
@@ -661,7 +840,7 @@
 </file>
 
 <file path=word/header3.xml><?xml version="1.0" encoding="utf-8"?>
-<w:hdr xmlns:wpc="http://schemas.microsoft.com/office/word/2010/wordprocessingCanvas" xmlns:mc="http://schemas.openxmlformats.org/markup-compatibility/2006" xmlns:o="urn:schemas-microsoft-com:office:office" xmlns:r="http://schemas.openxmlformats.org/officeDocument/2006/relationships" xmlns:m="http://schemas.openxmlformats.org/officeDocument/2006/math" xmlns:v="urn:schemas-microsoft-com:vml" xmlns:wp14="http://schemas.microsoft.com/office/word/2010/wordprocessingDrawing" xmlns:wp="http://schemas.openxmlformats.org/drawingml/2006/wordprocessingDrawing" xmlns:w10="urn:schemas-microsoft-com:office:word" xmlns:w="http://schemas.openxmlformats.org/wordprocessingml/2006/main" xmlns:w14="http://schemas.microsoft.com/office/word/2010/wordml" xmlns:wpg="http://schemas.microsoft.com/office/word/2010/wordprocessingGroup" xmlns:wpi="http://schemas.microsoft.com/office/word/2010/wordprocessingInk" xmlns:wne="http://schemas.microsoft.com/office/word/2006/wordml" xmlns:wps="http://schemas.microsoft.com/office/word/2010/wordprocessingShape" mc:Ignorable="w14 wp14">
+<w:hdr xmlns:wpc="http://schemas.microsoft.com/office/word/2010/wordprocessingCanvas" xmlns:cx="http://schemas.microsoft.com/office/drawing/2014/chartex" xmlns:cx1="http://schemas.microsoft.com/office/drawing/2015/9/8/chartex" xmlns:cx2="http://schemas.microsoft.com/office/drawing/2015/10/21/chartex" xmlns:cx3="http://schemas.microsoft.com/office/drawing/2016/5/9/chartex" xmlns:cx4="http://schemas.microsoft.com/office/drawing/2016/5/10/chartex" xmlns:cx5="http://schemas.microsoft.com/office/drawing/2016/5/11/chartex" xmlns:cx6="http://schemas.microsoft.com/office/drawing/2016/5/12/chartex" xmlns:cx7="http://schemas.microsoft.com/office/drawing/2016/5/13/chartex" xmlns:cx8="http://schemas.microsoft.com/office/drawing/2016/5/14/chartex" xmlns:mc="http://schemas.openxmlformats.org/markup-compatibility/2006" xmlns:aink="http://schemas.microsoft.com/office/drawing/2016/ink" xmlns:am3d="http://schemas.microsoft.com/office/drawing/2017/model3d" xmlns:o="urn:schemas-microsoft-com:office:office" xmlns:r="http://schemas.openxmlformats.org/officeDocument/2006/relationships" xmlns:m="http://schemas.openxmlformats.org/officeDocument/2006/math" xmlns:v="urn:schemas-microsoft-com:vml" xmlns:wp14="http://schemas.microsoft.com/office/word/2010/wordprocessingDrawing" xmlns:wp="http://schemas.openxmlformats.org/drawingml/2006/wordprocessingDrawing" xmlns:w10="urn:schemas-microsoft-com:office:word" xmlns:w="http://schemas.openxmlformats.org/wordprocessingml/2006/main" xmlns:w14="http://schemas.microsoft.com/office/word/2010/wordml" xmlns:w15="http://schemas.microsoft.com/office/word/2012/wordml" xmlns:w16cex="http://schemas.microsoft.com/office/word/2018/wordml/cex" xmlns:w16cid="http://schemas.microsoft.com/office/word/2016/wordml/cid" xmlns:w16="http://schemas.microsoft.com/office/word/2018/wordml" xmlns:w16sdtdh="http://schemas.microsoft.com/office/word/2020/wordml/sdtdatahash" xmlns:w16se="http://schemas.microsoft.com/office/word/2015/wordml/symex" xmlns:wpg="http://schemas.microsoft.com/office/word/2010/wordprocessingGroup" xmlns:wpi="http://schemas.microsoft.com/office/word/2010/wordprocessingInk" xmlns:wne="http://schemas.microsoft.com/office/word/2006/wordml" xmlns:wps="http://schemas.microsoft.com/office/word/2010/wordprocessingShape" mc:Ignorable="w14 w15 w16se w16cid w16 w16cex w16sdtdh wp14">
   <w:p>
     <w:pPr>
       <w:pStyle w:val="En-tte"/>
@@ -671,8 +850,8 @@
 </file>
 
 <file path=word/numbering.xml><?xml version="1.0" encoding="utf-8"?>
-<w:numbering xmlns:wpc="http://schemas.microsoft.com/office/word/2010/wordprocessingCanvas" xmlns:mc="http://schemas.openxmlformats.org/markup-compatibility/2006" xmlns:o="urn:schemas-microsoft-com:office:office" xmlns:r="http://schemas.openxmlformats.org/officeDocument/2006/relationships" xmlns:m="http://schemas.openxmlformats.org/officeDocument/2006/math" xmlns:v="urn:schemas-microsoft-com:vml" xmlns:wp14="http://schemas.microsoft.com/office/word/2010/wordprocessingDrawing" xmlns:wp="http://schemas.openxmlformats.org/drawingml/2006/wordprocessingDrawing" xmlns:w10="urn:schemas-microsoft-com:office:word" xmlns:w="http://schemas.openxmlformats.org/wordprocessingml/2006/main" xmlns:w14="http://schemas.microsoft.com/office/word/2010/wordml" xmlns:wpg="http://schemas.microsoft.com/office/word/2010/wordprocessingGroup" xmlns:wpi="http://schemas.microsoft.com/office/word/2010/wordprocessingInk" xmlns:wne="http://schemas.microsoft.com/office/word/2006/wordml" xmlns:wps="http://schemas.microsoft.com/office/word/2010/wordprocessingShape" mc:Ignorable="w14 wp14">
-  <w:abstractNum w:abstractNumId="0">
+<w:numbering xmlns:wpc="http://schemas.microsoft.com/office/word/2010/wordprocessingCanvas" xmlns:cx="http://schemas.microsoft.com/office/drawing/2014/chartex" xmlns:cx1="http://schemas.microsoft.com/office/drawing/2015/9/8/chartex" xmlns:cx2="http://schemas.microsoft.com/office/drawing/2015/10/21/chartex" xmlns:cx3="http://schemas.microsoft.com/office/drawing/2016/5/9/chartex" xmlns:cx4="http://schemas.microsoft.com/office/drawing/2016/5/10/chartex" xmlns:cx5="http://schemas.microsoft.com/office/drawing/2016/5/11/chartex" xmlns:cx6="http://schemas.microsoft.com/office/drawing/2016/5/12/chartex" xmlns:cx7="http://schemas.microsoft.com/office/drawing/2016/5/13/chartex" xmlns:cx8="http://schemas.microsoft.com/office/drawing/2016/5/14/chartex" xmlns:mc="http://schemas.openxmlformats.org/markup-compatibility/2006" xmlns:aink="http://schemas.microsoft.com/office/drawing/2016/ink" xmlns:am3d="http://schemas.microsoft.com/office/drawing/2017/model3d" xmlns:o="urn:schemas-microsoft-com:office:office" xmlns:r="http://schemas.openxmlformats.org/officeDocument/2006/relationships" xmlns:m="http://schemas.openxmlformats.org/officeDocument/2006/math" xmlns:v="urn:schemas-microsoft-com:vml" xmlns:wp14="http://schemas.microsoft.com/office/word/2010/wordprocessingDrawing" xmlns:wp="http://schemas.openxmlformats.org/drawingml/2006/wordprocessingDrawing" xmlns:w10="urn:schemas-microsoft-com:office:word" xmlns:w="http://schemas.openxmlformats.org/wordprocessingml/2006/main" xmlns:w14="http://schemas.microsoft.com/office/word/2010/wordml" xmlns:w15="http://schemas.microsoft.com/office/word/2012/wordml" xmlns:w16cex="http://schemas.microsoft.com/office/word/2018/wordml/cex" xmlns:w16cid="http://schemas.microsoft.com/office/word/2016/wordml/cid" xmlns:w16="http://schemas.microsoft.com/office/word/2018/wordml" xmlns:w16sdtdh="http://schemas.microsoft.com/office/word/2020/wordml/sdtdatahash" xmlns:w16se="http://schemas.microsoft.com/office/word/2015/wordml/symex" xmlns:wpg="http://schemas.microsoft.com/office/word/2010/wordprocessingGroup" xmlns:wpi="http://schemas.microsoft.com/office/word/2010/wordprocessingInk" xmlns:wne="http://schemas.microsoft.com/office/word/2006/wordml" xmlns:wps="http://schemas.microsoft.com/office/word/2010/wordprocessingShape" mc:Ignorable="w14 w15 w16se w16cid w16 w16cex w16sdtdh wp14">
+  <w:abstractNum w:abstractNumId="0" w15:restartNumberingAfterBreak="0">
     <w:nsid w:val="066E4D58"/>
     <w:multiLevelType w:val="hybridMultilevel"/>
     <w:tmpl w:val="D62E5726"/>
@@ -758,7 +937,7 @@
       </w:pPr>
     </w:lvl>
   </w:abstractNum>
-  <w:abstractNum w:abstractNumId="1">
+  <w:abstractNum w:abstractNumId="1" w15:restartNumberingAfterBreak="0">
     <w:nsid w:val="06E52F82"/>
     <w:multiLevelType w:val="multilevel"/>
     <w:tmpl w:val="5344A822"/>
@@ -879,7 +1058,7 @@
       </w:rPr>
     </w:lvl>
   </w:abstractNum>
-  <w:abstractNum w:abstractNumId="2">
+  <w:abstractNum w:abstractNumId="2" w15:restartNumberingAfterBreak="0">
     <w:nsid w:val="123E1111"/>
     <w:multiLevelType w:val="hybridMultilevel"/>
     <w:tmpl w:val="F4A027E2"/>
@@ -965,7 +1144,7 @@
       </w:pPr>
     </w:lvl>
   </w:abstractNum>
-  <w:abstractNum w:abstractNumId="3">
+  <w:abstractNum w:abstractNumId="3" w15:restartNumberingAfterBreak="0">
     <w:nsid w:val="17222A84"/>
     <w:multiLevelType w:val="hybridMultilevel"/>
     <w:tmpl w:val="AF5869D6"/>
@@ -1079,7 +1258,7 @@
       </w:rPr>
     </w:lvl>
   </w:abstractNum>
-  <w:abstractNum w:abstractNumId="4">
+  <w:abstractNum w:abstractNumId="4" w15:restartNumberingAfterBreak="0">
     <w:nsid w:val="2EB94818"/>
     <w:multiLevelType w:val="hybridMultilevel"/>
     <w:tmpl w:val="740A0346"/>
@@ -1165,7 +1344,7 @@
       </w:pPr>
     </w:lvl>
   </w:abstractNum>
-  <w:abstractNum w:abstractNumId="5">
+  <w:abstractNum w:abstractNumId="5" w15:restartNumberingAfterBreak="0">
     <w:nsid w:val="379B7053"/>
     <w:multiLevelType w:val="hybridMultilevel"/>
     <w:tmpl w:val="DB340EA0"/>
@@ -1279,7 +1458,7 @@
       </w:rPr>
     </w:lvl>
   </w:abstractNum>
-  <w:abstractNum w:abstractNumId="6">
+  <w:abstractNum w:abstractNumId="6" w15:restartNumberingAfterBreak="0">
     <w:nsid w:val="3D4D6182"/>
     <w:multiLevelType w:val="multilevel"/>
     <w:tmpl w:val="23C80BE2"/>
@@ -1400,7 +1579,7 @@
       </w:rPr>
     </w:lvl>
   </w:abstractNum>
-  <w:abstractNum w:abstractNumId="7">
+  <w:abstractNum w:abstractNumId="7" w15:restartNumberingAfterBreak="0">
     <w:nsid w:val="416F0FAC"/>
     <w:multiLevelType w:val="multilevel"/>
     <w:tmpl w:val="FC584918"/>
@@ -1513,7 +1692,7 @@
       </w:rPr>
     </w:lvl>
   </w:abstractNum>
-  <w:abstractNum w:abstractNumId="8">
+  <w:abstractNum w:abstractNumId="8" w15:restartNumberingAfterBreak="0">
     <w:nsid w:val="4F262951"/>
     <w:multiLevelType w:val="hybridMultilevel"/>
     <w:tmpl w:val="ABAEA26E"/>
@@ -1600,7 +1779,7 @@
       </w:pPr>
     </w:lvl>
   </w:abstractNum>
-  <w:abstractNum w:abstractNumId="9">
+  <w:abstractNum w:abstractNumId="9" w15:restartNumberingAfterBreak="0">
     <w:nsid w:val="55EF7E59"/>
     <w:multiLevelType w:val="hybridMultilevel"/>
     <w:tmpl w:val="001C8DAC"/>
@@ -1686,7 +1865,7 @@
       </w:pPr>
     </w:lvl>
   </w:abstractNum>
-  <w:abstractNum w:abstractNumId="10">
+  <w:abstractNum w:abstractNumId="10" w15:restartNumberingAfterBreak="0">
     <w:nsid w:val="5E534DC6"/>
     <w:multiLevelType w:val="hybridMultilevel"/>
     <w:tmpl w:val="E2544DD0"/>
@@ -1775,7 +1954,7 @@
       </w:pPr>
     </w:lvl>
   </w:abstractNum>
-  <w:abstractNum w:abstractNumId="11">
+  <w:abstractNum w:abstractNumId="11" w15:restartNumberingAfterBreak="0">
     <w:nsid w:val="61542F7D"/>
     <w:multiLevelType w:val="hybridMultilevel"/>
     <w:tmpl w:val="702A681A"/>
@@ -1887,7 +2066,7 @@
       </w:rPr>
     </w:lvl>
   </w:abstractNum>
-  <w:abstractNum w:abstractNumId="12">
+  <w:abstractNum w:abstractNumId="12" w15:restartNumberingAfterBreak="0">
     <w:nsid w:val="657D27BD"/>
     <w:multiLevelType w:val="hybridMultilevel"/>
     <w:tmpl w:val="85105CAE"/>
@@ -1976,7 +2155,7 @@
       </w:pPr>
     </w:lvl>
   </w:abstractNum>
-  <w:abstractNum w:abstractNumId="13">
+  <w:abstractNum w:abstractNumId="13" w15:restartNumberingAfterBreak="0">
     <w:nsid w:val="67D768FC"/>
     <w:multiLevelType w:val="multilevel"/>
     <w:tmpl w:val="97F037C2"/>
@@ -2054,7 +2233,7 @@
       </w:rPr>
     </w:lvl>
   </w:abstractNum>
-  <w:abstractNum w:abstractNumId="14">
+  <w:abstractNum w:abstractNumId="14" w15:restartNumberingAfterBreak="0">
     <w:nsid w:val="68E26E35"/>
     <w:multiLevelType w:val="hybridMultilevel"/>
     <w:tmpl w:val="9208BE06"/>
@@ -2143,7 +2322,7 @@
       </w:pPr>
     </w:lvl>
   </w:abstractNum>
-  <w:abstractNum w:abstractNumId="15">
+  <w:abstractNum w:abstractNumId="15" w15:restartNumberingAfterBreak="0">
     <w:nsid w:val="697447B0"/>
     <w:multiLevelType w:val="multilevel"/>
     <w:tmpl w:val="EE827934"/>
@@ -2256,7 +2435,7 @@
       </w:rPr>
     </w:lvl>
   </w:abstractNum>
-  <w:abstractNum w:abstractNumId="16">
+  <w:abstractNum w:abstractNumId="16" w15:restartNumberingAfterBreak="0">
     <w:nsid w:val="6DCA2833"/>
     <w:multiLevelType w:val="hybridMultilevel"/>
     <w:tmpl w:val="E8140CF2"/>
@@ -2342,7 +2521,7 @@
       </w:pPr>
     </w:lvl>
   </w:abstractNum>
-  <w:abstractNum w:abstractNumId="17">
+  <w:abstractNum w:abstractNumId="17" w15:restartNumberingAfterBreak="0">
     <w:nsid w:val="7BB22A86"/>
     <w:multiLevelType w:val="hybridMultilevel"/>
     <w:tmpl w:val="481CEE18"/>
@@ -2428,7 +2607,7 @@
       </w:pPr>
     </w:lvl>
   </w:abstractNum>
-  <w:abstractNum w:abstractNumId="18">
+  <w:abstractNum w:abstractNumId="18" w15:restartNumberingAfterBreak="0">
     <w:nsid w:val="7E681D0B"/>
     <w:multiLevelType w:val="hybridMultilevel"/>
     <w:tmpl w:val="2BFCC6F0"/>
@@ -2517,7 +2696,7 @@
       </w:pPr>
     </w:lvl>
   </w:abstractNum>
-  <w:abstractNum w:abstractNumId="19">
+  <w:abstractNum w:abstractNumId="19" w15:restartNumberingAfterBreak="0">
     <w:nsid w:val="7F7C0F35"/>
     <w:multiLevelType w:val="hybridMultilevel"/>
     <w:tmpl w:val="EE306020"/>
@@ -2799,7 +2978,7 @@
 </file>
 
 <file path=word/styles.xml><?xml version="1.0" encoding="utf-8"?>
-<w:styles xmlns:mc="http://schemas.openxmlformats.org/markup-compatibility/2006" xmlns:r="http://schemas.openxmlformats.org/officeDocument/2006/relationships" xmlns:w="http://schemas.openxmlformats.org/wordprocessingml/2006/main" xmlns:w14="http://schemas.microsoft.com/office/word/2010/wordml" mc:Ignorable="w14">
+<w:styles xmlns:mc="http://schemas.openxmlformats.org/markup-compatibility/2006" xmlns:r="http://schemas.openxmlformats.org/officeDocument/2006/relationships" xmlns:w="http://schemas.openxmlformats.org/wordprocessingml/2006/main" xmlns:w14="http://schemas.microsoft.com/office/word/2010/wordml" xmlns:w15="http://schemas.microsoft.com/office/word/2012/wordml" xmlns:w16cex="http://schemas.microsoft.com/office/word/2018/wordml/cex" xmlns:w16cid="http://schemas.microsoft.com/office/word/2016/wordml/cid" xmlns:w16="http://schemas.microsoft.com/office/word/2018/wordml" xmlns:w16sdtdh="http://schemas.microsoft.com/office/word/2020/wordml/sdtdatahash" xmlns:w16se="http://schemas.microsoft.com/office/word/2015/wordml/symex" mc:Ignorable="w14 w15 w16se w16cid w16 w16cex w16sdtdh">
   <w:docDefaults>
     <w:rPrDefault>
       <w:rPr>
@@ -2815,144 +2994,383 @@
       </w:pPr>
     </w:pPrDefault>
   </w:docDefaults>
-  <w:latentStyles w:defLockedState="0" w:defUIPriority="99" w:defSemiHidden="1" w:defUnhideWhenUsed="1" w:defQFormat="0" w:count="267">
-    <w:lsdException w:name="Normal" w:semiHidden="0" w:uiPriority="0" w:unhideWhenUsed="0" w:qFormat="1"/>
-    <w:lsdException w:name="heading 1" w:semiHidden="0" w:uiPriority="9" w:unhideWhenUsed="0" w:qFormat="1"/>
-    <w:lsdException w:name="heading 2" w:uiPriority="9" w:qFormat="1"/>
-    <w:lsdException w:name="heading 3" w:uiPriority="9" w:qFormat="1"/>
-    <w:lsdException w:name="heading 4" w:uiPriority="9" w:qFormat="1"/>
-    <w:lsdException w:name="heading 5" w:uiPriority="9" w:qFormat="1"/>
-    <w:lsdException w:name="heading 6" w:uiPriority="9" w:qFormat="1"/>
-    <w:lsdException w:name="heading 7" w:uiPriority="9" w:qFormat="1"/>
-    <w:lsdException w:name="heading 8" w:uiPriority="9" w:qFormat="1"/>
-    <w:lsdException w:name="heading 9" w:uiPriority="9" w:qFormat="1"/>
-    <w:lsdException w:name="toc 1" w:uiPriority="39"/>
-    <w:lsdException w:name="toc 2" w:uiPriority="39"/>
-    <w:lsdException w:name="toc 3" w:uiPriority="39"/>
-    <w:lsdException w:name="toc 4" w:uiPriority="39"/>
-    <w:lsdException w:name="toc 5" w:uiPriority="39"/>
-    <w:lsdException w:name="toc 6" w:uiPriority="39"/>
-    <w:lsdException w:name="toc 7" w:uiPriority="39"/>
-    <w:lsdException w:name="toc 8" w:uiPriority="39"/>
-    <w:lsdException w:name="toc 9" w:uiPriority="39"/>
-    <w:lsdException w:name="caption" w:uiPriority="35" w:qFormat="1"/>
-    <w:lsdException w:name="Title" w:semiHidden="0" w:uiPriority="10" w:unhideWhenUsed="0" w:qFormat="1"/>
-    <w:lsdException w:name="Default Paragraph Font" w:uiPriority="1"/>
-    <w:lsdException w:name="Subtitle" w:semiHidden="0" w:uiPriority="11" w:unhideWhenUsed="0" w:qFormat="1"/>
-    <w:lsdException w:name="Strong" w:semiHidden="0" w:uiPriority="22" w:unhideWhenUsed="0"/>
-    <w:lsdException w:name="Emphasis" w:semiHidden="0" w:uiPriority="20" w:unhideWhenUsed="0"/>
-    <w:lsdException w:name="Table Grid" w:semiHidden="0" w:uiPriority="59" w:unhideWhenUsed="0"/>
-    <w:lsdException w:name="Placeholder Text" w:unhideWhenUsed="0"/>
-    <w:lsdException w:name="No Spacing" w:semiHidden="0" w:uiPriority="1" w:unhideWhenUsed="0" w:qFormat="1"/>
-    <w:lsdException w:name="Light Shading" w:semiHidden="0" w:uiPriority="60" w:unhideWhenUsed="0"/>
-    <w:lsdException w:name="Light List" w:semiHidden="0" w:uiPriority="61" w:unhideWhenUsed="0"/>
-    <w:lsdException w:name="Light Grid" w:semiHidden="0" w:uiPriority="62" w:unhideWhenUsed="0"/>
-    <w:lsdException w:name="Medium Shading 1" w:semiHidden="0" w:uiPriority="63" w:unhideWhenUsed="0"/>
-    <w:lsdException w:name="Medium Shading 2" w:semiHidden="0" w:uiPriority="64" w:unhideWhenUsed="0"/>
-    <w:lsdException w:name="Medium List 1" w:semiHidden="0" w:uiPriority="65" w:unhideWhenUsed="0"/>
-    <w:lsdException w:name="Medium List 2" w:semiHidden="0" w:uiPriority="66" w:unhideWhenUsed="0"/>
-    <w:lsdException w:name="Medium Grid 1" w:semiHidden="0" w:uiPriority="67" w:unhideWhenUsed="0"/>
-    <w:lsdException w:name="Medium Grid 2" w:semiHidden="0" w:uiPriority="68" w:unhideWhenUsed="0"/>
-    <w:lsdException w:name="Medium Grid 3" w:semiHidden="0" w:uiPriority="69" w:unhideWhenUsed="0"/>
-    <w:lsdException w:name="Dark List" w:semiHidden="0" w:uiPriority="70" w:unhideWhenUsed="0"/>
-    <w:lsdException w:name="Colorful Shading" w:semiHidden="0" w:uiPriority="71" w:unhideWhenUsed="0"/>
-    <w:lsdException w:name="Colorful List" w:semiHidden="0" w:uiPriority="72" w:unhideWhenUsed="0"/>
-    <w:lsdException w:name="Colorful Grid" w:semiHidden="0" w:uiPriority="73" w:unhideWhenUsed="0"/>
-    <w:lsdException w:name="Light Shading Accent 1" w:semiHidden="0" w:uiPriority="60" w:unhideWhenUsed="0"/>
-    <w:lsdException w:name="Light List Accent 1" w:semiHidden="0" w:uiPriority="61" w:unhideWhenUsed="0"/>
-    <w:lsdException w:name="Light Grid Accent 1" w:semiHidden="0" w:uiPriority="62" w:unhideWhenUsed="0"/>
-    <w:lsdException w:name="Medium Shading 1 Accent 1" w:semiHidden="0" w:uiPriority="63" w:unhideWhenUsed="0"/>
-    <w:lsdException w:name="Medium Shading 2 Accent 1" w:semiHidden="0" w:uiPriority="64" w:unhideWhenUsed="0"/>
-    <w:lsdException w:name="Medium List 1 Accent 1" w:semiHidden="0" w:uiPriority="65" w:unhideWhenUsed="0"/>
-    <w:lsdException w:name="Revision" w:unhideWhenUsed="0"/>
-    <w:lsdException w:name="List Paragraph" w:semiHidden="0" w:uiPriority="34" w:unhideWhenUsed="0" w:qFormat="1"/>
-    <w:lsdException w:name="Quote" w:semiHidden="0" w:uiPriority="29" w:unhideWhenUsed="0" w:qFormat="1"/>
-    <w:lsdException w:name="Intense Quote" w:semiHidden="0" w:uiPriority="30" w:unhideWhenUsed="0"/>
-    <w:lsdException w:name="Medium List 2 Accent 1" w:semiHidden="0" w:uiPriority="66" w:unhideWhenUsed="0"/>
-    <w:lsdException w:name="Medium Grid 1 Accent 1" w:semiHidden="0" w:uiPriority="67" w:unhideWhenUsed="0"/>
-    <w:lsdException w:name="Medium Grid 2 Accent 1" w:semiHidden="0" w:uiPriority="68" w:unhideWhenUsed="0"/>
-    <w:lsdException w:name="Medium Grid 3 Accent 1" w:semiHidden="0" w:uiPriority="69" w:unhideWhenUsed="0"/>
-    <w:lsdException w:name="Dark List Accent 1" w:semiHidden="0" w:uiPriority="70" w:unhideWhenUsed="0"/>
-    <w:lsdException w:name="Colorful Shading Accent 1" w:semiHidden="0" w:uiPriority="71" w:unhideWhenUsed="0"/>
-    <w:lsdException w:name="Colorful List Accent 1" w:semiHidden="0" w:uiPriority="72" w:unhideWhenUsed="0"/>
-    <w:lsdException w:name="Colorful Grid Accent 1" w:semiHidden="0" w:uiPriority="73" w:unhideWhenUsed="0"/>
-    <w:lsdException w:name="Light Shading Accent 2" w:semiHidden="0" w:uiPriority="60" w:unhideWhenUsed="0"/>
-    <w:lsdException w:name="Light List Accent 2" w:semiHidden="0" w:uiPriority="61" w:unhideWhenUsed="0"/>
-    <w:lsdException w:name="Light Grid Accent 2" w:semiHidden="0" w:uiPriority="62" w:unhideWhenUsed="0"/>
-    <w:lsdException w:name="Medium Shading 1 Accent 2" w:semiHidden="0" w:uiPriority="63" w:unhideWhenUsed="0"/>
-    <w:lsdException w:name="Medium Shading 2 Accent 2" w:semiHidden="0" w:uiPriority="64" w:unhideWhenUsed="0"/>
-    <w:lsdException w:name="Medium List 1 Accent 2" w:semiHidden="0" w:uiPriority="65" w:unhideWhenUsed="0"/>
-    <w:lsdException w:name="Medium List 2 Accent 2" w:semiHidden="0" w:uiPriority="66" w:unhideWhenUsed="0"/>
-    <w:lsdException w:name="Medium Grid 1 Accent 2" w:semiHidden="0" w:uiPriority="67" w:unhideWhenUsed="0"/>
-    <w:lsdException w:name="Medium Grid 2 Accent 2" w:semiHidden="0" w:uiPriority="68" w:unhideWhenUsed="0"/>
-    <w:lsdException w:name="Medium Grid 3 Accent 2" w:semiHidden="0" w:uiPriority="69" w:unhideWhenUsed="0"/>
-    <w:lsdException w:name="Dark List Accent 2" w:semiHidden="0" w:uiPriority="70" w:unhideWhenUsed="0"/>
-    <w:lsdException w:name="Colorful Shading Accent 2" w:semiHidden="0" w:uiPriority="71" w:unhideWhenUsed="0"/>
-    <w:lsdException w:name="Colorful List Accent 2" w:semiHidden="0" w:uiPriority="72" w:unhideWhenUsed="0"/>
-    <w:lsdException w:name="Colorful Grid Accent 2" w:semiHidden="0" w:uiPriority="73" w:unhideWhenUsed="0"/>
-    <w:lsdException w:name="Light Shading Accent 3" w:semiHidden="0" w:uiPriority="60" w:unhideWhenUsed="0"/>
-    <w:lsdException w:name="Light List Accent 3" w:semiHidden="0" w:uiPriority="61" w:unhideWhenUsed="0"/>
-    <w:lsdException w:name="Light Grid Accent 3" w:semiHidden="0" w:uiPriority="62" w:unhideWhenUsed="0"/>
-    <w:lsdException w:name="Medium Shading 1 Accent 3" w:semiHidden="0" w:uiPriority="63" w:unhideWhenUsed="0"/>
-    <w:lsdException w:name="Medium Shading 2 Accent 3" w:semiHidden="0" w:uiPriority="64" w:unhideWhenUsed="0"/>
-    <w:lsdException w:name="Medium List 1 Accent 3" w:semiHidden="0" w:uiPriority="65" w:unhideWhenUsed="0"/>
-    <w:lsdException w:name="Medium List 2 Accent 3" w:semiHidden="0" w:uiPriority="66" w:unhideWhenUsed="0"/>
-    <w:lsdException w:name="Medium Grid 1 Accent 3" w:semiHidden="0" w:uiPriority="67" w:unhideWhenUsed="0"/>
-    <w:lsdException w:name="Medium Grid 2 Accent 3" w:semiHidden="0" w:uiPriority="68" w:unhideWhenUsed="0"/>
-    <w:lsdException w:name="Medium Grid 3 Accent 3" w:semiHidden="0" w:uiPriority="69" w:unhideWhenUsed="0"/>
-    <w:lsdException w:name="Dark List Accent 3" w:semiHidden="0" w:uiPriority="70" w:unhideWhenUsed="0"/>
-    <w:lsdException w:name="Colorful Shading Accent 3" w:semiHidden="0" w:uiPriority="71" w:unhideWhenUsed="0"/>
-    <w:lsdException w:name="Colorful List Accent 3" w:semiHidden="0" w:uiPriority="72" w:unhideWhenUsed="0"/>
-    <w:lsdException w:name="Colorful Grid Accent 3" w:semiHidden="0" w:uiPriority="73" w:unhideWhenUsed="0"/>
-    <w:lsdException w:name="Light Shading Accent 4" w:semiHidden="0" w:uiPriority="60" w:unhideWhenUsed="0"/>
-    <w:lsdException w:name="Light List Accent 4" w:semiHidden="0" w:uiPriority="61" w:unhideWhenUsed="0"/>
-    <w:lsdException w:name="Light Grid Accent 4" w:semiHidden="0" w:uiPriority="62" w:unhideWhenUsed="0"/>
-    <w:lsdException w:name="Medium Shading 1 Accent 4" w:semiHidden="0" w:uiPriority="63" w:unhideWhenUsed="0"/>
-    <w:lsdException w:name="Medium Shading 2 Accent 4" w:semiHidden="0" w:uiPriority="64" w:unhideWhenUsed="0"/>
-    <w:lsdException w:name="Medium List 1 Accent 4" w:semiHidden="0" w:uiPriority="65" w:unhideWhenUsed="0"/>
-    <w:lsdException w:name="Medium List 2 Accent 4" w:semiHidden="0" w:uiPriority="66" w:unhideWhenUsed="0"/>
-    <w:lsdException w:name="Medium Grid 1 Accent 4" w:semiHidden="0" w:uiPriority="67" w:unhideWhenUsed="0"/>
-    <w:lsdException w:name="Medium Grid 2 Accent 4" w:semiHidden="0" w:uiPriority="68" w:unhideWhenUsed="0"/>
-    <w:lsdException w:name="Medium Grid 3 Accent 4" w:semiHidden="0" w:uiPriority="69" w:unhideWhenUsed="0"/>
-    <w:lsdException w:name="Dark List Accent 4" w:semiHidden="0" w:uiPriority="70" w:unhideWhenUsed="0"/>
-    <w:lsdException w:name="Colorful Shading Accent 4" w:semiHidden="0" w:uiPriority="71" w:unhideWhenUsed="0"/>
-    <w:lsdException w:name="Colorful List Accent 4" w:semiHidden="0" w:uiPriority="72" w:unhideWhenUsed="0"/>
-    <w:lsdException w:name="Colorful Grid Accent 4" w:semiHidden="0" w:uiPriority="73" w:unhideWhenUsed="0"/>
-    <w:lsdException w:name="Light Shading Accent 5" w:semiHidden="0" w:uiPriority="60" w:unhideWhenUsed="0"/>
-    <w:lsdException w:name="Light List Accent 5" w:semiHidden="0" w:uiPriority="61" w:unhideWhenUsed="0"/>
-    <w:lsdException w:name="Light Grid Accent 5" w:semiHidden="0" w:uiPriority="62" w:unhideWhenUsed="0"/>
-    <w:lsdException w:name="Medium Shading 1 Accent 5" w:semiHidden="0" w:uiPriority="63" w:unhideWhenUsed="0"/>
-    <w:lsdException w:name="Medium Shading 2 Accent 5" w:semiHidden="0" w:uiPriority="64" w:unhideWhenUsed="0"/>
-    <w:lsdException w:name="Medium List 1 Accent 5" w:semiHidden="0" w:uiPriority="65" w:unhideWhenUsed="0"/>
-    <w:lsdException w:name="Medium List 2 Accent 5" w:semiHidden="0" w:uiPriority="66" w:unhideWhenUsed="0"/>
-    <w:lsdException w:name="Medium Grid 1 Accent 5" w:semiHidden="0" w:uiPriority="67" w:unhideWhenUsed="0"/>
-    <w:lsdException w:name="Medium Grid 2 Accent 5" w:semiHidden="0" w:uiPriority="68" w:unhideWhenUsed="0"/>
-    <w:lsdException w:name="Medium Grid 3 Accent 5" w:semiHidden="0" w:uiPriority="69" w:unhideWhenUsed="0"/>
-    <w:lsdException w:name="Dark List Accent 5" w:semiHidden="0" w:uiPriority="70" w:unhideWhenUsed="0"/>
-    <w:lsdException w:name="Colorful Shading Accent 5" w:semiHidden="0" w:uiPriority="71" w:unhideWhenUsed="0"/>
-    <w:lsdException w:name="Colorful List Accent 5" w:semiHidden="0" w:uiPriority="72" w:unhideWhenUsed="0"/>
-    <w:lsdException w:name="Colorful Grid Accent 5" w:semiHidden="0" w:uiPriority="73" w:unhideWhenUsed="0"/>
-    <w:lsdException w:name="Light Shading Accent 6" w:semiHidden="0" w:uiPriority="60" w:unhideWhenUsed="0"/>
-    <w:lsdException w:name="Light List Accent 6" w:semiHidden="0" w:uiPriority="61" w:unhideWhenUsed="0"/>
-    <w:lsdException w:name="Light Grid Accent 6" w:semiHidden="0" w:uiPriority="62" w:unhideWhenUsed="0"/>
-    <w:lsdException w:name="Medium Shading 1 Accent 6" w:semiHidden="0" w:uiPriority="63" w:unhideWhenUsed="0"/>
-    <w:lsdException w:name="Medium Shading 2 Accent 6" w:semiHidden="0" w:uiPriority="64" w:unhideWhenUsed="0"/>
-    <w:lsdException w:name="Medium List 1 Accent 6" w:semiHidden="0" w:uiPriority="65" w:unhideWhenUsed="0"/>
-    <w:lsdException w:name="Medium List 2 Accent 6" w:semiHidden="0" w:uiPriority="66" w:unhideWhenUsed="0"/>
-    <w:lsdException w:name="Medium Grid 1 Accent 6" w:semiHidden="0" w:uiPriority="67" w:unhideWhenUsed="0"/>
-    <w:lsdException w:name="Medium Grid 2 Accent 6" w:semiHidden="0" w:uiPriority="68" w:unhideWhenUsed="0"/>
-    <w:lsdException w:name="Medium Grid 3 Accent 6" w:semiHidden="0" w:uiPriority="69" w:unhideWhenUsed="0"/>
-    <w:lsdException w:name="Dark List Accent 6" w:semiHidden="0" w:uiPriority="70" w:unhideWhenUsed="0"/>
-    <w:lsdException w:name="Colorful Shading Accent 6" w:semiHidden="0" w:uiPriority="71" w:unhideWhenUsed="0"/>
-    <w:lsdException w:name="Colorful List Accent 6" w:semiHidden="0" w:uiPriority="72" w:unhideWhenUsed="0"/>
-    <w:lsdException w:name="Colorful Grid Accent 6" w:semiHidden="0" w:uiPriority="73" w:unhideWhenUsed="0"/>
-    <w:lsdException w:name="Subtle Emphasis" w:semiHidden="0" w:uiPriority="19" w:unhideWhenUsed="0" w:qFormat="1"/>
-    <w:lsdException w:name="Intense Emphasis" w:semiHidden="0" w:uiPriority="21" w:unhideWhenUsed="0"/>
-    <w:lsdException w:name="Subtle Reference" w:semiHidden="0" w:uiPriority="31" w:unhideWhenUsed="0"/>
-    <w:lsdException w:name="Intense Reference" w:semiHidden="0" w:uiPriority="32" w:unhideWhenUsed="0"/>
-    <w:lsdException w:name="Book Title" w:semiHidden="0" w:uiPriority="33" w:unhideWhenUsed="0"/>
-    <w:lsdException w:name="Bibliography" w:uiPriority="37"/>
-    <w:lsdException w:name="TOC Heading" w:uiPriority="39" w:qFormat="1"/>
+  <w:latentStyles w:defLockedState="0" w:defUIPriority="99" w:defSemiHidden="0" w:defUnhideWhenUsed="0" w:defQFormat="0" w:count="376">
+    <w:lsdException w:name="Normal" w:uiPriority="0" w:qFormat="1"/>
+    <w:lsdException w:name="heading 1" w:uiPriority="9" w:qFormat="1"/>
+    <w:lsdException w:name="heading 2" w:semiHidden="1" w:uiPriority="9" w:unhideWhenUsed="1" w:qFormat="1"/>
+    <w:lsdException w:name="heading 3" w:semiHidden="1" w:uiPriority="9" w:unhideWhenUsed="1" w:qFormat="1"/>
+    <w:lsdException w:name="heading 4" w:semiHidden="1" w:uiPriority="9" w:unhideWhenUsed="1" w:qFormat="1"/>
+    <w:lsdException w:name="heading 5" w:semiHidden="1" w:uiPriority="9" w:unhideWhenUsed="1" w:qFormat="1"/>
+    <w:lsdException w:name="heading 6" w:semiHidden="1" w:uiPriority="9" w:unhideWhenUsed="1" w:qFormat="1"/>
+    <w:lsdException w:name="heading 7" w:semiHidden="1" w:uiPriority="9" w:unhideWhenUsed="1" w:qFormat="1"/>
+    <w:lsdException w:name="heading 8" w:semiHidden="1" w:uiPriority="9" w:unhideWhenUsed="1" w:qFormat="1"/>
+    <w:lsdException w:name="heading 9" w:semiHidden="1" w:uiPriority="9" w:unhideWhenUsed="1" w:qFormat="1"/>
+    <w:lsdException w:name="index 1" w:semiHidden="1" w:unhideWhenUsed="1"/>
+    <w:lsdException w:name="index 2" w:semiHidden="1" w:unhideWhenUsed="1"/>
+    <w:lsdException w:name="index 3" w:semiHidden="1" w:unhideWhenUsed="1"/>
+    <w:lsdException w:name="index 4" w:semiHidden="1" w:unhideWhenUsed="1"/>
+    <w:lsdException w:name="index 5" w:semiHidden="1" w:unhideWhenUsed="1"/>
+    <w:lsdException w:name="index 6" w:semiHidden="1" w:unhideWhenUsed="1"/>
+    <w:lsdException w:name="index 7" w:semiHidden="1" w:unhideWhenUsed="1"/>
+    <w:lsdException w:name="index 8" w:semiHidden="1" w:unhideWhenUsed="1"/>
+    <w:lsdException w:name="index 9" w:semiHidden="1" w:unhideWhenUsed="1"/>
+    <w:lsdException w:name="toc 1" w:semiHidden="1" w:uiPriority="39" w:unhideWhenUsed="1"/>
+    <w:lsdException w:name="toc 2" w:semiHidden="1" w:uiPriority="39" w:unhideWhenUsed="1"/>
+    <w:lsdException w:name="toc 3" w:semiHidden="1" w:uiPriority="39" w:unhideWhenUsed="1"/>
+    <w:lsdException w:name="toc 4" w:semiHidden="1" w:uiPriority="39" w:unhideWhenUsed="1"/>
+    <w:lsdException w:name="toc 5" w:semiHidden="1" w:uiPriority="39" w:unhideWhenUsed="1"/>
+    <w:lsdException w:name="toc 6" w:semiHidden="1" w:uiPriority="39" w:unhideWhenUsed="1"/>
+    <w:lsdException w:name="toc 7" w:semiHidden="1" w:uiPriority="39" w:unhideWhenUsed="1"/>
+    <w:lsdException w:name="toc 8" w:semiHidden="1" w:uiPriority="39" w:unhideWhenUsed="1"/>
+    <w:lsdException w:name="toc 9" w:semiHidden="1" w:uiPriority="39" w:unhideWhenUsed="1"/>
+    <w:lsdException w:name="Normal Indent" w:semiHidden="1" w:unhideWhenUsed="1"/>
+    <w:lsdException w:name="footnote text" w:semiHidden="1" w:unhideWhenUsed="1"/>
+    <w:lsdException w:name="annotation text" w:semiHidden="1" w:unhideWhenUsed="1"/>
+    <w:lsdException w:name="header" w:semiHidden="1" w:unhideWhenUsed="1"/>
+    <w:lsdException w:name="footer" w:semiHidden="1" w:unhideWhenUsed="1"/>
+    <w:lsdException w:name="index heading" w:semiHidden="1" w:unhideWhenUsed="1"/>
+    <w:lsdException w:name="caption" w:semiHidden="1" w:uiPriority="35" w:unhideWhenUsed="1" w:qFormat="1"/>
+    <w:lsdException w:name="table of figures" w:semiHidden="1" w:unhideWhenUsed="1"/>
+    <w:lsdException w:name="envelope address" w:semiHidden="1" w:unhideWhenUsed="1"/>
+    <w:lsdException w:name="envelope return" w:semiHidden="1" w:unhideWhenUsed="1"/>
+    <w:lsdException w:name="footnote reference" w:semiHidden="1" w:unhideWhenUsed="1"/>
+    <w:lsdException w:name="annotation reference" w:semiHidden="1" w:unhideWhenUsed="1"/>
+    <w:lsdException w:name="line number" w:semiHidden="1" w:unhideWhenUsed="1"/>
+    <w:lsdException w:name="page number" w:semiHidden="1" w:unhideWhenUsed="1"/>
+    <w:lsdException w:name="endnote reference" w:semiHidden="1" w:unhideWhenUsed="1"/>
+    <w:lsdException w:name="endnote text" w:semiHidden="1" w:unhideWhenUsed="1"/>
+    <w:lsdException w:name="table of authorities" w:semiHidden="1" w:unhideWhenUsed="1"/>
+    <w:lsdException w:name="macro" w:semiHidden="1" w:unhideWhenUsed="1"/>
+    <w:lsdException w:name="toa heading" w:semiHidden="1" w:unhideWhenUsed="1"/>
+    <w:lsdException w:name="List" w:semiHidden="1" w:unhideWhenUsed="1"/>
+    <w:lsdException w:name="List Bullet" w:semiHidden="1" w:unhideWhenUsed="1"/>
+    <w:lsdException w:name="List Number" w:semiHidden="1" w:unhideWhenUsed="1"/>
+    <w:lsdException w:name="List 2" w:semiHidden="1" w:unhideWhenUsed="1"/>
+    <w:lsdException w:name="List 3" w:semiHidden="1" w:unhideWhenUsed="1"/>
+    <w:lsdException w:name="List 4" w:semiHidden="1" w:unhideWhenUsed="1"/>
+    <w:lsdException w:name="List 5" w:semiHidden="1" w:unhideWhenUsed="1"/>
+    <w:lsdException w:name="List Bullet 2" w:semiHidden="1" w:unhideWhenUsed="1"/>
+    <w:lsdException w:name="List Bullet 3" w:semiHidden="1" w:unhideWhenUsed="1"/>
+    <w:lsdException w:name="List Bullet 4" w:semiHidden="1" w:unhideWhenUsed="1"/>
+    <w:lsdException w:name="List Bullet 5" w:semiHidden="1" w:unhideWhenUsed="1"/>
+    <w:lsdException w:name="List Number 2" w:semiHidden="1" w:unhideWhenUsed="1"/>
+    <w:lsdException w:name="List Number 3" w:semiHidden="1" w:unhideWhenUsed="1"/>
+    <w:lsdException w:name="List Number 4" w:semiHidden="1" w:unhideWhenUsed="1"/>
+    <w:lsdException w:name="List Number 5" w:semiHidden="1" w:unhideWhenUsed="1"/>
+    <w:lsdException w:name="Title" w:uiPriority="10" w:qFormat="1"/>
+    <w:lsdException w:name="Closing" w:semiHidden="1" w:unhideWhenUsed="1"/>
+    <w:lsdException w:name="Signature" w:semiHidden="1" w:unhideWhenUsed="1"/>
+    <w:lsdException w:name="Default Paragraph Font" w:semiHidden="1" w:uiPriority="1" w:unhideWhenUsed="1"/>
+    <w:lsdException w:name="Body Text" w:semiHidden="1" w:unhideWhenUsed="1"/>
+    <w:lsdException w:name="Body Text Indent" w:semiHidden="1" w:unhideWhenUsed="1"/>
+    <w:lsdException w:name="List Continue" w:semiHidden="1" w:unhideWhenUsed="1"/>
+    <w:lsdException w:name="List Continue 2" w:semiHidden="1" w:unhideWhenUsed="1"/>
+    <w:lsdException w:name="List Continue 3" w:semiHidden="1" w:unhideWhenUsed="1"/>
+    <w:lsdException w:name="List Continue 4" w:semiHidden="1" w:unhideWhenUsed="1"/>
+    <w:lsdException w:name="List Continue 5" w:semiHidden="1" w:unhideWhenUsed="1"/>
+    <w:lsdException w:name="Message Header" w:semiHidden="1" w:unhideWhenUsed="1"/>
+    <w:lsdException w:name="Subtitle" w:uiPriority="11" w:qFormat="1"/>
+    <w:lsdException w:name="Salutation" w:semiHidden="1" w:unhideWhenUsed="1"/>
+    <w:lsdException w:name="Date" w:semiHidden="1" w:unhideWhenUsed="1"/>
+    <w:lsdException w:name="Body Text First Indent" w:semiHidden="1" w:unhideWhenUsed="1"/>
+    <w:lsdException w:name="Body Text First Indent 2" w:semiHidden="1" w:unhideWhenUsed="1"/>
+    <w:lsdException w:name="Note Heading" w:semiHidden="1" w:unhideWhenUsed="1"/>
+    <w:lsdException w:name="Body Text 2" w:semiHidden="1" w:unhideWhenUsed="1"/>
+    <w:lsdException w:name="Body Text 3" w:semiHidden="1" w:unhideWhenUsed="1"/>
+    <w:lsdException w:name="Body Text Indent 2" w:semiHidden="1" w:unhideWhenUsed="1"/>
+    <w:lsdException w:name="Body Text Indent 3" w:semiHidden="1" w:unhideWhenUsed="1"/>
+    <w:lsdException w:name="Block Text" w:semiHidden="1" w:unhideWhenUsed="1"/>
+    <w:lsdException w:name="Hyperlink" w:semiHidden="1" w:unhideWhenUsed="1"/>
+    <w:lsdException w:name="FollowedHyperlink" w:semiHidden="1" w:unhideWhenUsed="1"/>
+    <w:lsdException w:name="Strong" w:uiPriority="22"/>
+    <w:lsdException w:name="Emphasis" w:uiPriority="20"/>
+    <w:lsdException w:name="Document Map" w:semiHidden="1" w:unhideWhenUsed="1"/>
+    <w:lsdException w:name="Plain Text" w:semiHidden="1" w:unhideWhenUsed="1"/>
+    <w:lsdException w:name="E-mail Signature" w:semiHidden="1" w:unhideWhenUsed="1"/>
+    <w:lsdException w:name="HTML Top of Form" w:semiHidden="1" w:unhideWhenUsed="1"/>
+    <w:lsdException w:name="HTML Bottom of Form" w:semiHidden="1" w:unhideWhenUsed="1"/>
+    <w:lsdException w:name="Normal (Web)" w:semiHidden="1" w:unhideWhenUsed="1"/>
+    <w:lsdException w:name="HTML Acronym" w:semiHidden="1" w:unhideWhenUsed="1"/>
+    <w:lsdException w:name="HTML Address" w:semiHidden="1" w:unhideWhenUsed="1"/>
+    <w:lsdException w:name="HTML Cite" w:semiHidden="1" w:unhideWhenUsed="1"/>
+    <w:lsdException w:name="HTML Code" w:semiHidden="1" w:unhideWhenUsed="1"/>
+    <w:lsdException w:name="HTML Definition" w:semiHidden="1" w:unhideWhenUsed="1"/>
+    <w:lsdException w:name="HTML Keyboard" w:semiHidden="1" w:unhideWhenUsed="1"/>
+    <w:lsdException w:name="HTML Preformatted" w:semiHidden="1" w:unhideWhenUsed="1"/>
+    <w:lsdException w:name="HTML Sample" w:semiHidden="1" w:unhideWhenUsed="1"/>
+    <w:lsdException w:name="HTML Typewriter" w:semiHidden="1" w:unhideWhenUsed="1"/>
+    <w:lsdException w:name="HTML Variable" w:semiHidden="1" w:unhideWhenUsed="1"/>
+    <w:lsdException w:name="Normal Table" w:semiHidden="1" w:unhideWhenUsed="1"/>
+    <w:lsdException w:name="annotation subject" w:semiHidden="1" w:unhideWhenUsed="1"/>
+    <w:lsdException w:name="No List" w:semiHidden="1" w:unhideWhenUsed="1"/>
+    <w:lsdException w:name="Outline List 1" w:semiHidden="1" w:unhideWhenUsed="1"/>
+    <w:lsdException w:name="Outline List 2" w:semiHidden="1" w:unhideWhenUsed="1"/>
+    <w:lsdException w:name="Outline List 3" w:semiHidden="1" w:unhideWhenUsed="1"/>
+    <w:lsdException w:name="Table Simple 1" w:semiHidden="1" w:unhideWhenUsed="1"/>
+    <w:lsdException w:name="Table Simple 2" w:semiHidden="1" w:unhideWhenUsed="1"/>
+    <w:lsdException w:name="Table Simple 3" w:semiHidden="1" w:unhideWhenUsed="1"/>
+    <w:lsdException w:name="Table Classic 1" w:semiHidden="1" w:unhideWhenUsed="1"/>
+    <w:lsdException w:name="Table Classic 2" w:semiHidden="1" w:unhideWhenUsed="1"/>
+    <w:lsdException w:name="Table Classic 3" w:semiHidden="1" w:unhideWhenUsed="1"/>
+    <w:lsdException w:name="Table Classic 4" w:semiHidden="1" w:unhideWhenUsed="1"/>
+    <w:lsdException w:name="Table Colorful 1" w:semiHidden="1" w:unhideWhenUsed="1"/>
+    <w:lsdException w:name="Table Colorful 2" w:semiHidden="1" w:unhideWhenUsed="1"/>
+    <w:lsdException w:name="Table Colorful 3" w:semiHidden="1" w:unhideWhenUsed="1"/>
+    <w:lsdException w:name="Table Columns 1" w:semiHidden="1" w:unhideWhenUsed="1"/>
+    <w:lsdException w:name="Table Columns 2" w:semiHidden="1" w:unhideWhenUsed="1"/>
+    <w:lsdException w:name="Table Columns 3" w:semiHidden="1" w:unhideWhenUsed="1"/>
+    <w:lsdException w:name="Table Columns 4" w:semiHidden="1" w:unhideWhenUsed="1"/>
+    <w:lsdException w:name="Table Columns 5" w:semiHidden="1" w:unhideWhenUsed="1"/>
+    <w:lsdException w:name="Table Grid 1" w:semiHidden="1" w:unhideWhenUsed="1"/>
+    <w:lsdException w:name="Table Grid 2" w:semiHidden="1" w:unhideWhenUsed="1"/>
+    <w:lsdException w:name="Table Grid 3" w:semiHidden="1" w:unhideWhenUsed="1"/>
+    <w:lsdException w:name="Table Grid 4" w:semiHidden="1" w:unhideWhenUsed="1"/>
+    <w:lsdException w:name="Table Grid 5" w:semiHidden="1" w:unhideWhenUsed="1"/>
+    <w:lsdException w:name="Table Grid 6" w:semiHidden="1" w:unhideWhenUsed="1"/>
+    <w:lsdException w:name="Table Grid 7" w:semiHidden="1" w:unhideWhenUsed="1"/>
+    <w:lsdException w:name="Table Grid 8" w:semiHidden="1" w:unhideWhenUsed="1"/>
+    <w:lsdException w:name="Table List 1" w:semiHidden="1" w:unhideWhenUsed="1"/>
+    <w:lsdException w:name="Table List 2" w:semiHidden="1" w:unhideWhenUsed="1"/>
+    <w:lsdException w:name="Table List 3" w:semiHidden="1" w:unhideWhenUsed="1"/>
+    <w:lsdException w:name="Table List 4" w:semiHidden="1" w:unhideWhenUsed="1"/>
+    <w:lsdException w:name="Table List 5" w:semiHidden="1" w:unhideWhenUsed="1"/>
+    <w:lsdException w:name="Table List 6" w:semiHidden="1" w:unhideWhenUsed="1"/>
+    <w:lsdException w:name="Table List 7" w:semiHidden="1" w:unhideWhenUsed="1"/>
+    <w:lsdException w:name="Table List 8" w:semiHidden="1" w:unhideWhenUsed="1"/>
+    <w:lsdException w:name="Table 3D effects 1" w:semiHidden="1" w:unhideWhenUsed="1"/>
+    <w:lsdException w:name="Table 3D effects 2" w:semiHidden="1" w:unhideWhenUsed="1"/>
+    <w:lsdException w:name="Table 3D effects 3" w:semiHidden="1" w:unhideWhenUsed="1"/>
+    <w:lsdException w:name="Table Contemporary" w:semiHidden="1" w:unhideWhenUsed="1"/>
+    <w:lsdException w:name="Table Elegant" w:semiHidden="1" w:unhideWhenUsed="1"/>
+    <w:lsdException w:name="Table Professional" w:semiHidden="1" w:unhideWhenUsed="1"/>
+    <w:lsdException w:name="Table Subtle 1" w:semiHidden="1" w:unhideWhenUsed="1"/>
+    <w:lsdException w:name="Table Subtle 2" w:semiHidden="1" w:unhideWhenUsed="1"/>
+    <w:lsdException w:name="Table Web 1" w:semiHidden="1" w:unhideWhenUsed="1"/>
+    <w:lsdException w:name="Table Web 2" w:semiHidden="1" w:unhideWhenUsed="1"/>
+    <w:lsdException w:name="Table Web 3" w:semiHidden="1" w:unhideWhenUsed="1"/>
+    <w:lsdException w:name="Balloon Text" w:semiHidden="1" w:unhideWhenUsed="1"/>
+    <w:lsdException w:name="Table Grid" w:semiHidden="1" w:uiPriority="59" w:unhideWhenUsed="1"/>
+    <w:lsdException w:name="Table Theme" w:semiHidden="1" w:unhideWhenUsed="1"/>
+    <w:lsdException w:name="Placeholder Text" w:semiHidden="1"/>
+    <w:lsdException w:name="No Spacing" w:uiPriority="1" w:qFormat="1"/>
+    <w:lsdException w:name="Light Shading" w:uiPriority="60"/>
+    <w:lsdException w:name="Light List" w:uiPriority="61"/>
+    <w:lsdException w:name="Light Grid" w:uiPriority="62"/>
+    <w:lsdException w:name="Medium Shading 1" w:uiPriority="63"/>
+    <w:lsdException w:name="Medium Shading 2" w:uiPriority="64"/>
+    <w:lsdException w:name="Medium List 1" w:uiPriority="65"/>
+    <w:lsdException w:name="Medium List 2" w:uiPriority="66"/>
+    <w:lsdException w:name="Medium Grid 1" w:uiPriority="67"/>
+    <w:lsdException w:name="Medium Grid 2" w:uiPriority="68"/>
+    <w:lsdException w:name="Medium Grid 3" w:uiPriority="69"/>
+    <w:lsdException w:name="Dark List" w:uiPriority="70"/>
+    <w:lsdException w:name="Colorful Shading" w:uiPriority="71"/>
+    <w:lsdException w:name="Colorful List" w:uiPriority="72"/>
+    <w:lsdException w:name="Colorful Grid" w:uiPriority="73"/>
+    <w:lsdException w:name="Light Shading Accent 1" w:uiPriority="60"/>
+    <w:lsdException w:name="Light List Accent 1" w:uiPriority="61"/>
+    <w:lsdException w:name="Light Grid Accent 1" w:uiPriority="62"/>
+    <w:lsdException w:name="Medium Shading 1 Accent 1" w:uiPriority="63"/>
+    <w:lsdException w:name="Medium Shading 2 Accent 1" w:uiPriority="64"/>
+    <w:lsdException w:name="Medium List 1 Accent 1" w:uiPriority="65"/>
+    <w:lsdException w:name="Revision" w:semiHidden="1"/>
+    <w:lsdException w:name="List Paragraph" w:uiPriority="34" w:qFormat="1"/>
+    <w:lsdException w:name="Quote" w:uiPriority="29" w:qFormat="1"/>
+    <w:lsdException w:name="Intense Quote" w:uiPriority="30"/>
+    <w:lsdException w:name="Medium List 2 Accent 1" w:uiPriority="66"/>
+    <w:lsdException w:name="Medium Grid 1 Accent 1" w:uiPriority="67"/>
+    <w:lsdException w:name="Medium Grid 2 Accent 1" w:uiPriority="68"/>
+    <w:lsdException w:name="Medium Grid 3 Accent 1" w:uiPriority="69"/>
+    <w:lsdException w:name="Dark List Accent 1" w:uiPriority="70"/>
+    <w:lsdException w:name="Colorful Shading Accent 1" w:uiPriority="71"/>
+    <w:lsdException w:name="Colorful List Accent 1" w:uiPriority="72"/>
+    <w:lsdException w:name="Colorful Grid Accent 1" w:uiPriority="73"/>
+    <w:lsdException w:name="Light Shading Accent 2" w:uiPriority="60"/>
+    <w:lsdException w:name="Light List Accent 2" w:uiPriority="61"/>
+    <w:lsdException w:name="Light Grid Accent 2" w:uiPriority="62"/>
+    <w:lsdException w:name="Medium Shading 1 Accent 2" w:uiPriority="63"/>
+    <w:lsdException w:name="Medium Shading 2 Accent 2" w:uiPriority="64"/>
+    <w:lsdException w:name="Medium List 1 Accent 2" w:uiPriority="65"/>
+    <w:lsdException w:name="Medium List 2 Accent 2" w:uiPriority="66"/>
+    <w:lsdException w:name="Medium Grid 1 Accent 2" w:uiPriority="67"/>
+    <w:lsdException w:name="Medium Grid 2 Accent 2" w:uiPriority="68"/>
+    <w:lsdException w:name="Medium Grid 3 Accent 2" w:uiPriority="69"/>
+    <w:lsdException w:name="Dark List Accent 2" w:uiPriority="70"/>
+    <w:lsdException w:name="Colorful Shading Accent 2" w:uiPriority="71"/>
+    <w:lsdException w:name="Colorful List Accent 2" w:uiPriority="72"/>
+    <w:lsdException w:name="Colorful Grid Accent 2" w:uiPriority="73"/>
+    <w:lsdException w:name="Light Shading Accent 3" w:uiPriority="60"/>
+    <w:lsdException w:name="Light List Accent 3" w:uiPriority="61"/>
+    <w:lsdException w:name="Light Grid Accent 3" w:uiPriority="62"/>
+    <w:lsdException w:name="Medium Shading 1 Accent 3" w:uiPriority="63"/>
+    <w:lsdException w:name="Medium Shading 2 Accent 3" w:uiPriority="64"/>
+    <w:lsdException w:name="Medium List 1 Accent 3" w:uiPriority="65"/>
+    <w:lsdException w:name="Medium List 2 Accent 3" w:uiPriority="66"/>
+    <w:lsdException w:name="Medium Grid 1 Accent 3" w:uiPriority="67"/>
+    <w:lsdException w:name="Medium Grid 2 Accent 3" w:uiPriority="68"/>
+    <w:lsdException w:name="Medium Grid 3 Accent 3" w:uiPriority="69"/>
+    <w:lsdException w:name="Dark List Accent 3" w:uiPriority="70"/>
+    <w:lsdException w:name="Colorful Shading Accent 3" w:uiPriority="71"/>
+    <w:lsdException w:name="Colorful List Accent 3" w:uiPriority="72"/>
+    <w:lsdException w:name="Colorful Grid Accent 3" w:uiPriority="73"/>
+    <w:lsdException w:name="Light Shading Accent 4" w:uiPriority="60"/>
+    <w:lsdException w:name="Light List Accent 4" w:uiPriority="61"/>
+    <w:lsdException w:name="Light Grid Accent 4" w:uiPriority="62"/>
+    <w:lsdException w:name="Medium Shading 1 Accent 4" w:uiPriority="63"/>
+    <w:lsdException w:name="Medium Shading 2 Accent 4" w:uiPriority="64"/>
+    <w:lsdException w:name="Medium List 1 Accent 4" w:uiPriority="65"/>
+    <w:lsdException w:name="Medium List 2 Accent 4" w:uiPriority="66"/>
+    <w:lsdException w:name="Medium Grid 1 Accent 4" w:uiPriority="67"/>
+    <w:lsdException w:name="Medium Grid 2 Accent 4" w:uiPriority="68"/>
+    <w:lsdException w:name="Medium Grid 3 Accent 4" w:uiPriority="69"/>
+    <w:lsdException w:name="Dark List Accent 4" w:uiPriority="70"/>
+    <w:lsdException w:name="Colorful Shading Accent 4" w:uiPriority="71"/>
+    <w:lsdException w:name="Colorful List Accent 4" w:uiPriority="72"/>
+    <w:lsdException w:name="Colorful Grid Accent 4" w:uiPriority="73"/>
+    <w:lsdException w:name="Light Shading Accent 5" w:uiPriority="60"/>
+    <w:lsdException w:name="Light List Accent 5" w:uiPriority="61"/>
+    <w:lsdException w:name="Light Grid Accent 5" w:uiPriority="62"/>
+    <w:lsdException w:name="Medium Shading 1 Accent 5" w:uiPriority="63"/>
+    <w:lsdException w:name="Medium Shading 2 Accent 5" w:uiPriority="64"/>
+    <w:lsdException w:name="Medium List 1 Accent 5" w:uiPriority="65"/>
+    <w:lsdException w:name="Medium List 2 Accent 5" w:uiPriority="66"/>
+    <w:lsdException w:name="Medium Grid 1 Accent 5" w:uiPriority="67"/>
+    <w:lsdException w:name="Medium Grid 2 Accent 5" w:uiPriority="68"/>
+    <w:lsdException w:name="Medium Grid 3 Accent 5" w:uiPriority="69"/>
+    <w:lsdException w:name="Dark List Accent 5" w:uiPriority="70"/>
+    <w:lsdException w:name="Colorful Shading Accent 5" w:uiPriority="71"/>
+    <w:lsdException w:name="Colorful List Accent 5" w:uiPriority="72"/>
+    <w:lsdException w:name="Colorful Grid Accent 5" w:uiPriority="73"/>
+    <w:lsdException w:name="Light Shading Accent 6" w:uiPriority="60"/>
+    <w:lsdException w:name="Light List Accent 6" w:uiPriority="61"/>
+    <w:lsdException w:name="Light Grid Accent 6" w:uiPriority="62"/>
+    <w:lsdException w:name="Medium Shading 1 Accent 6" w:uiPriority="63"/>
+    <w:lsdException w:name="Medium Shading 2 Accent 6" w:uiPriority="64"/>
+    <w:lsdException w:name="Medium List 1 Accent 6" w:uiPriority="65"/>
+    <w:lsdException w:name="Medium List 2 Accent 6" w:uiPriority="66"/>
+    <w:lsdException w:name="Medium Grid 1 Accent 6" w:uiPriority="67"/>
+    <w:lsdException w:name="Medium Grid 2 Accent 6" w:uiPriority="68"/>
+    <w:lsdException w:name="Medium Grid 3 Accent 6" w:uiPriority="69"/>
+    <w:lsdException w:name="Dark List Accent 6" w:uiPriority="70"/>
+    <w:lsdException w:name="Colorful Shading Accent 6" w:uiPriority="71"/>
+    <w:lsdException w:name="Colorful List Accent 6" w:uiPriority="72"/>
+    <w:lsdException w:name="Colorful Grid Accent 6" w:uiPriority="73"/>
+    <w:lsdException w:name="Subtle Emphasis" w:uiPriority="19" w:qFormat="1"/>
+    <w:lsdException w:name="Intense Emphasis" w:uiPriority="21"/>
+    <w:lsdException w:name="Subtle Reference" w:uiPriority="31"/>
+    <w:lsdException w:name="Intense Reference" w:uiPriority="32"/>
+    <w:lsdException w:name="Book Title" w:uiPriority="33"/>
+    <w:lsdException w:name="Bibliography" w:semiHidden="1" w:uiPriority="37" w:unhideWhenUsed="1"/>
+    <w:lsdException w:name="TOC Heading" w:semiHidden="1" w:uiPriority="39" w:unhideWhenUsed="1" w:qFormat="1"/>
+    <w:lsdException w:name="Plain Table 1" w:uiPriority="41"/>
+    <w:lsdException w:name="Plain Table 2" w:uiPriority="42"/>
+    <w:lsdException w:name="Plain Table 3" w:uiPriority="43"/>
+    <w:lsdException w:name="Plain Table 4" w:uiPriority="44"/>
+    <w:lsdException w:name="Plain Table 5" w:uiPriority="45"/>
+    <w:lsdException w:name="Grid Table Light" w:uiPriority="40"/>
+    <w:lsdException w:name="Grid Table 1 Light" w:uiPriority="46"/>
+    <w:lsdException w:name="Grid Table 2" w:uiPriority="47"/>
+    <w:lsdException w:name="Grid Table 3" w:uiPriority="48"/>
+    <w:lsdException w:name="Grid Table 4" w:uiPriority="49"/>
+    <w:lsdException w:name="Grid Table 5 Dark" w:uiPriority="50"/>
+    <w:lsdException w:name="Grid Table 6 Colorful" w:uiPriority="51"/>
+    <w:lsdException w:name="Grid Table 7 Colorful" w:uiPriority="52"/>
+    <w:lsdException w:name="Grid Table 1 Light Accent 1" w:uiPriority="46"/>
+    <w:lsdException w:name="Grid Table 2 Accent 1" w:uiPriority="47"/>
+    <w:lsdException w:name="Grid Table 3 Accent 1" w:uiPriority="48"/>
+    <w:lsdException w:name="Grid Table 4 Accent 1" w:uiPriority="49"/>
+    <w:lsdException w:name="Grid Table 5 Dark Accent 1" w:uiPriority="50"/>
+    <w:lsdException w:name="Grid Table 6 Colorful Accent 1" w:uiPriority="51"/>
+    <w:lsdException w:name="Grid Table 7 Colorful Accent 1" w:uiPriority="52"/>
+    <w:lsdException w:name="Grid Table 1 Light Accent 2" w:uiPriority="46"/>
+    <w:lsdException w:name="Grid Table 2 Accent 2" w:uiPriority="47"/>
+    <w:lsdException w:name="Grid Table 3 Accent 2" w:uiPriority="48"/>
+    <w:lsdException w:name="Grid Table 4 Accent 2" w:uiPriority="49"/>
+    <w:lsdException w:name="Grid Table 5 Dark Accent 2" w:uiPriority="50"/>
+    <w:lsdException w:name="Grid Table 6 Colorful Accent 2" w:uiPriority="51"/>
+    <w:lsdException w:name="Grid Table 7 Colorful Accent 2" w:uiPriority="52"/>
+    <w:lsdException w:name="Grid Table 1 Light Accent 3" w:uiPriority="46"/>
+    <w:lsdException w:name="Grid Table 2 Accent 3" w:uiPriority="47"/>
+    <w:lsdException w:name="Grid Table 3 Accent 3" w:uiPriority="48"/>
+    <w:lsdException w:name="Grid Table 4 Accent 3" w:uiPriority="49"/>
+    <w:lsdException w:name="Grid Table 5 Dark Accent 3" w:uiPriority="50"/>
+    <w:lsdException w:name="Grid Table 6 Colorful Accent 3" w:uiPriority="51"/>
+    <w:lsdException w:name="Grid Table 7 Colorful Accent 3" w:uiPriority="52"/>
+    <w:lsdException w:name="Grid Table 1 Light Accent 4" w:uiPriority="46"/>
+    <w:lsdException w:name="Grid Table 2 Accent 4" w:uiPriority="47"/>
+    <w:lsdException w:name="Grid Table 3 Accent 4" w:uiPriority="48"/>
+    <w:lsdException w:name="Grid Table 4 Accent 4" w:uiPriority="49"/>
+    <w:lsdException w:name="Grid Table 5 Dark Accent 4" w:uiPriority="50"/>
+    <w:lsdException w:name="Grid Table 6 Colorful Accent 4" w:uiPriority="51"/>
+    <w:lsdException w:name="Grid Table 7 Colorful Accent 4" w:uiPriority="52"/>
+    <w:lsdException w:name="Grid Table 1 Light Accent 5" w:uiPriority="46"/>
+    <w:lsdException w:name="Grid Table 2 Accent 5" w:uiPriority="47"/>
+    <w:lsdException w:name="Grid Table 3 Accent 5" w:uiPriority="48"/>
+    <w:lsdException w:name="Grid Table 4 Accent 5" w:uiPriority="49"/>
+    <w:lsdException w:name="Grid Table 5 Dark Accent 5" w:uiPriority="50"/>
+    <w:lsdException w:name="Grid Table 6 Colorful Accent 5" w:uiPriority="51"/>
+    <w:lsdException w:name="Grid Table 7 Colorful Accent 5" w:uiPriority="52"/>
+    <w:lsdException w:name="Grid Table 1 Light Accent 6" w:uiPriority="46"/>
+    <w:lsdException w:name="Grid Table 2 Accent 6" w:uiPriority="47"/>
+    <w:lsdException w:name="Grid Table 3 Accent 6" w:uiPriority="48"/>
+    <w:lsdException w:name="Grid Table 4 Accent 6" w:uiPriority="49"/>
+    <w:lsdException w:name="Grid Table 5 Dark Accent 6" w:uiPriority="50"/>
+    <w:lsdException w:name="Grid Table 6 Colorful Accent 6" w:uiPriority="51"/>
+    <w:lsdException w:name="Grid Table 7 Colorful Accent 6" w:uiPriority="52"/>
+    <w:lsdException w:name="List Table 1 Light" w:uiPriority="46"/>
+    <w:lsdException w:name="List Table 2" w:uiPriority="47"/>
+    <w:lsdException w:name="List Table 3" w:uiPriority="48"/>
+    <w:lsdException w:name="List Table 4" w:uiPriority="49"/>
+    <w:lsdException w:name="List Table 5 Dark" w:uiPriority="50"/>
+    <w:lsdException w:name="List Table 6 Colorful" w:uiPriority="51"/>
+    <w:lsdException w:name="List Table 7 Colorful" w:uiPriority="52"/>
+    <w:lsdException w:name="List Table 1 Light Accent 1" w:uiPriority="46"/>
+    <w:lsdException w:name="List Table 2 Accent 1" w:uiPriority="47"/>
+    <w:lsdException w:name="List Table 3 Accent 1" w:uiPriority="48"/>
+    <w:lsdException w:name="List Table 4 Accent 1" w:uiPriority="49"/>
+    <w:lsdException w:name="List Table 5 Dark Accent 1" w:uiPriority="50"/>
+    <w:lsdException w:name="List Table 6 Colorful Accent 1" w:uiPriority="51"/>
+    <w:lsdException w:name="List Table 7 Colorful Accent 1" w:uiPriority="52"/>
+    <w:lsdException w:name="List Table 1 Light Accent 2" w:uiPriority="46"/>
+    <w:lsdException w:name="List Table 2 Accent 2" w:uiPriority="47"/>
+    <w:lsdException w:name="List Table 3 Accent 2" w:uiPriority="48"/>
+    <w:lsdException w:name="List Table 4 Accent 2" w:uiPriority="49"/>
+    <w:lsdException w:name="List Table 5 Dark Accent 2" w:uiPriority="50"/>
+    <w:lsdException w:name="List Table 6 Colorful Accent 2" w:uiPriority="51"/>
+    <w:lsdException w:name="List Table 7 Colorful Accent 2" w:uiPriority="52"/>
+    <w:lsdException w:name="List Table 1 Light Accent 3" w:uiPriority="46"/>
+    <w:lsdException w:name="List Table 2 Accent 3" w:uiPriority="47"/>
+    <w:lsdException w:name="List Table 3 Accent 3" w:uiPriority="48"/>
+    <w:lsdException w:name="List Table 4 Accent 3" w:uiPriority="49"/>
+    <w:lsdException w:name="List Table 5 Dark Accent 3" w:uiPriority="50"/>
+    <w:lsdException w:name="List Table 6 Colorful Accent 3" w:uiPriority="51"/>
+    <w:lsdException w:name="List Table 7 Colorful Accent 3" w:uiPriority="52"/>
+    <w:lsdException w:name="List Table 1 Light Accent 4" w:uiPriority="46"/>
+    <w:lsdException w:name="List Table 2 Accent 4" w:uiPriority="47"/>
+    <w:lsdException w:name="List Table 3 Accent 4" w:uiPriority="48"/>
+    <w:lsdException w:name="List Table 4 Accent 4" w:uiPriority="49"/>
+    <w:lsdException w:name="List Table 5 Dark Accent 4" w:uiPriority="50"/>
+    <w:lsdException w:name="List Table 6 Colorful Accent 4" w:uiPriority="51"/>
+    <w:lsdException w:name="List Table 7 Colorful Accent 4" w:uiPriority="52"/>
+    <w:lsdException w:name="List Table 1 Light Accent 5" w:uiPriority="46"/>
+    <w:lsdException w:name="List Table 2 Accent 5" w:uiPriority="47"/>
+    <w:lsdException w:name="List Table 3 Accent 5" w:uiPriority="48"/>
+    <w:lsdException w:name="List Table 4 Accent 5" w:uiPriority="49"/>
+    <w:lsdException w:name="List Table 5 Dark Accent 5" w:uiPriority="50"/>
+    <w:lsdException w:name="List Table 6 Colorful Accent 5" w:uiPriority="51"/>
+    <w:lsdException w:name="List Table 7 Colorful Accent 5" w:uiPriority="52"/>
+    <w:lsdException w:name="List Table 1 Light Accent 6" w:uiPriority="46"/>
+    <w:lsdException w:name="List Table 2 Accent 6" w:uiPriority="47"/>
+    <w:lsdException w:name="List Table 3 Accent 6" w:uiPriority="48"/>
+    <w:lsdException w:name="List Table 4 Accent 6" w:uiPriority="49"/>
+    <w:lsdException w:name="List Table 5 Dark Accent 6" w:uiPriority="50"/>
+    <w:lsdException w:name="List Table 6 Colorful Accent 6" w:uiPriority="51"/>
+    <w:lsdException w:name="List Table 7 Colorful Accent 6" w:uiPriority="52"/>
+    <w:lsdException w:name="Mention" w:semiHidden="1" w:unhideWhenUsed="1"/>
+    <w:lsdException w:name="Smart Hyperlink" w:semiHidden="1" w:unhideWhenUsed="1"/>
+    <w:lsdException w:name="Hashtag" w:semiHidden="1" w:unhideWhenUsed="1"/>
+    <w:lsdException w:name="Unresolved Mention" w:semiHidden="1" w:unhideWhenUsed="1"/>
+    <w:lsdException w:name="Smart Link" w:semiHidden="1" w:unhideWhenUsed="1"/>
   </w:latentStyles>
   <w:style w:type="paragraph" w:default="1" w:styleId="Normal">
     <w:name w:val="Normal"/>
@@ -3513,7 +3931,7 @@
       <w:szCs w:val="24"/>
     </w:rPr>
   </w:style>
-  <w:style w:type="character" w:styleId="Emphaseple">
+  <w:style w:type="character" w:styleId="Accentuationlgre">
     <w:name w:val="Subtle Emphasis"/>
     <w:aliases w:val="Traduction"/>
     <w:basedOn w:val="Policepardfaut"/>
@@ -3612,7 +4030,7 @@
       <w:color w:val="7F7F7F" w:themeColor="text1" w:themeTint="80"/>
     </w:rPr>
   </w:style>
-  <w:style w:type="character" w:styleId="Rfrenceple">
+  <w:style w:type="character" w:styleId="Rfrencelgre">
     <w:name w:val="Subtle Reference"/>
     <w:basedOn w:val="Policepardfaut"/>
     <w:uiPriority w:val="31"/>
@@ -4083,1293 +4501,373 @@
       <w:color w:val="243F60" w:themeColor="accent1" w:themeShade="7F"/>
     </w:rPr>
   </w:style>
-</w:styles>
-</file>
-
-<file path=word/stylesWithEffects.xml><?xml version="1.0" encoding="utf-8"?>
-<w:styles xmlns:wpc="http://schemas.microsoft.com/office/word/2010/wordprocessingCanvas" xmlns:mc="http://schemas.openxmlformats.org/markup-compatibility/2006" xmlns:o="urn:schemas-microsoft-com:office:office" xmlns:r="http://schemas.openxmlformats.org/officeDocument/2006/relationships" xmlns:m="http://schemas.openxmlformats.org/officeDocument/2006/math" xmlns:v="urn:schemas-microsoft-com:vml" xmlns:wp14="http://schemas.microsoft.com/office/word/2010/wordprocessingDrawing" xmlns:wp="http://schemas.openxmlformats.org/drawingml/2006/wordprocessingDrawing" xmlns:w10="urn:schemas-microsoft-com:office:word" xmlns:w="http://schemas.openxmlformats.org/wordprocessingml/2006/main" xmlns:w14="http://schemas.microsoft.com/office/word/2010/wordml" xmlns:wpg="http://schemas.microsoft.com/office/word/2010/wordprocessingGroup" xmlns:wpi="http://schemas.microsoft.com/office/word/2010/wordprocessingInk" xmlns:wne="http://schemas.microsoft.com/office/word/2006/wordml" xmlns:wps="http://schemas.microsoft.com/office/word/2010/wordprocessingShape" mc:Ignorable="w14 wp14">
-  <w:docDefaults>
-    <w:rPrDefault>
-      <w:rPr>
-        <w:rFonts w:asciiTheme="minorHAnsi" w:eastAsiaTheme="minorHAnsi" w:hAnsiTheme="minorHAnsi" w:cstheme="minorBidi"/>
-        <w:sz w:val="22"/>
-        <w:szCs w:val="22"/>
-        <w:lang w:val="fr-FR" w:eastAsia="en-US" w:bidi="ar-SA"/>
-      </w:rPr>
-    </w:rPrDefault>
-    <w:pPrDefault>
-      <w:pPr>
-        <w:spacing w:after="200" w:line="276" w:lineRule="auto"/>
-      </w:pPr>
-    </w:pPrDefault>
-  </w:docDefaults>
-  <w:latentStyles w:defLockedState="0" w:defUIPriority="99" w:defSemiHidden="1" w:defUnhideWhenUsed="1" w:defQFormat="0" w:count="267">
-    <w:lsdException w:name="Normal" w:semiHidden="0" w:uiPriority="0" w:unhideWhenUsed="0" w:qFormat="1"/>
-    <w:lsdException w:name="heading 1" w:semiHidden="0" w:uiPriority="9" w:unhideWhenUsed="0" w:qFormat="1"/>
-    <w:lsdException w:name="heading 2" w:uiPriority="9" w:qFormat="1"/>
-    <w:lsdException w:name="heading 3" w:uiPriority="9" w:qFormat="1"/>
-    <w:lsdException w:name="heading 4" w:uiPriority="9" w:qFormat="1"/>
-    <w:lsdException w:name="heading 5" w:uiPriority="9" w:qFormat="1"/>
-    <w:lsdException w:name="heading 6" w:uiPriority="9" w:qFormat="1"/>
-    <w:lsdException w:name="heading 7" w:uiPriority="9" w:qFormat="1"/>
-    <w:lsdException w:name="heading 8" w:uiPriority="9" w:qFormat="1"/>
-    <w:lsdException w:name="heading 9" w:uiPriority="9" w:qFormat="1"/>
-    <w:lsdException w:name="toc 1" w:uiPriority="39"/>
-    <w:lsdException w:name="toc 2" w:uiPriority="39"/>
-    <w:lsdException w:name="toc 3" w:uiPriority="39"/>
-    <w:lsdException w:name="toc 4" w:uiPriority="39"/>
-    <w:lsdException w:name="toc 5" w:uiPriority="39"/>
-    <w:lsdException w:name="toc 6" w:uiPriority="39"/>
-    <w:lsdException w:name="toc 7" w:uiPriority="39"/>
-    <w:lsdException w:name="toc 8" w:uiPriority="39"/>
-    <w:lsdException w:name="toc 9" w:uiPriority="39"/>
-    <w:lsdException w:name="caption" w:uiPriority="35" w:qFormat="1"/>
-    <w:lsdException w:name="Title" w:semiHidden="0" w:uiPriority="10" w:unhideWhenUsed="0" w:qFormat="1"/>
-    <w:lsdException w:name="Default Paragraph Font" w:uiPriority="1"/>
-    <w:lsdException w:name="Subtitle" w:semiHidden="0" w:uiPriority="11" w:unhideWhenUsed="0" w:qFormat="1"/>
-    <w:lsdException w:name="Strong" w:semiHidden="0" w:uiPriority="22" w:unhideWhenUsed="0"/>
-    <w:lsdException w:name="Emphasis" w:semiHidden="0" w:uiPriority="20" w:unhideWhenUsed="0"/>
-    <w:lsdException w:name="Table Grid" w:semiHidden="0" w:uiPriority="59" w:unhideWhenUsed="0"/>
-    <w:lsdException w:name="Placeholder Text" w:unhideWhenUsed="0"/>
-    <w:lsdException w:name="No Spacing" w:semiHidden="0" w:uiPriority="1" w:unhideWhenUsed="0" w:qFormat="1"/>
-    <w:lsdException w:name="Light Shading" w:semiHidden="0" w:uiPriority="60" w:unhideWhenUsed="0"/>
-    <w:lsdException w:name="Light List" w:semiHidden="0" w:uiPriority="61" w:unhideWhenUsed="0"/>
-    <w:lsdException w:name="Light Grid" w:semiHidden="0" w:uiPriority="62" w:unhideWhenUsed="0"/>
-    <w:lsdException w:name="Medium Shading 1" w:semiHidden="0" w:uiPriority="63" w:unhideWhenUsed="0"/>
-    <w:lsdException w:name="Medium Shading 2" w:semiHidden="0" w:uiPriority="64" w:unhideWhenUsed="0"/>
-    <w:lsdException w:name="Medium List 1" w:semiHidden="0" w:uiPriority="65" w:unhideWhenUsed="0"/>
-    <w:lsdException w:name="Medium List 2" w:semiHidden="0" w:uiPriority="66" w:unhideWhenUsed="0"/>
-    <w:lsdException w:name="Medium Grid 1" w:semiHidden="0" w:uiPriority="67" w:unhideWhenUsed="0"/>
-    <w:lsdException w:name="Medium Grid 2" w:semiHidden="0" w:uiPriority="68" w:unhideWhenUsed="0"/>
-    <w:lsdException w:name="Medium Grid 3" w:semiHidden="0" w:uiPriority="69" w:unhideWhenUsed="0"/>
-    <w:lsdException w:name="Dark List" w:semiHidden="0" w:uiPriority="70" w:unhideWhenUsed="0"/>
-    <w:lsdException w:name="Colorful Shading" w:semiHidden="0" w:uiPriority="71" w:unhideWhenUsed="0"/>
-    <w:lsdException w:name="Colorful List" w:semiHidden="0" w:uiPriority="72" w:unhideWhenUsed="0"/>
-    <w:lsdException w:name="Colorful Grid" w:semiHidden="0" w:uiPriority="73" w:unhideWhenUsed="0"/>
-    <w:lsdException w:name="Light Shading Accent 1" w:semiHidden="0" w:uiPriority="60" w:unhideWhenUsed="0"/>
-    <w:lsdException w:name="Light List Accent 1" w:semiHidden="0" w:uiPriority="61" w:unhideWhenUsed="0"/>
-    <w:lsdException w:name="Light Grid Accent 1" w:semiHidden="0" w:uiPriority="62" w:unhideWhenUsed="0"/>
-    <w:lsdException w:name="Medium Shading 1 Accent 1" w:semiHidden="0" w:uiPriority="63" w:unhideWhenUsed="0"/>
-    <w:lsdException w:name="Medium Shading 2 Accent 1" w:semiHidden="0" w:uiPriority="64" w:unhideWhenUsed="0"/>
-    <w:lsdException w:name="Medium List 1 Accent 1" w:semiHidden="0" w:uiPriority="65" w:unhideWhenUsed="0"/>
-    <w:lsdException w:name="Revision" w:unhideWhenUsed="0"/>
-    <w:lsdException w:name="List Paragraph" w:semiHidden="0" w:uiPriority="34" w:unhideWhenUsed="0" w:qFormat="1"/>
-    <w:lsdException w:name="Quote" w:semiHidden="0" w:uiPriority="29" w:unhideWhenUsed="0" w:qFormat="1"/>
-    <w:lsdException w:name="Intense Quote" w:semiHidden="0" w:uiPriority="30" w:unhideWhenUsed="0"/>
-    <w:lsdException w:name="Medium List 2 Accent 1" w:semiHidden="0" w:uiPriority="66" w:unhideWhenUsed="0"/>
-    <w:lsdException w:name="Medium Grid 1 Accent 1" w:semiHidden="0" w:uiPriority="67" w:unhideWhenUsed="0"/>
-    <w:lsdException w:name="Medium Grid 2 Accent 1" w:semiHidden="0" w:uiPriority="68" w:unhideWhenUsed="0"/>
-    <w:lsdException w:name="Medium Grid 3 Accent 1" w:semiHidden="0" w:uiPriority="69" w:unhideWhenUsed="0"/>
-    <w:lsdException w:name="Dark List Accent 1" w:semiHidden="0" w:uiPriority="70" w:unhideWhenUsed="0"/>
-    <w:lsdException w:name="Colorful Shading Accent 1" w:semiHidden="0" w:uiPriority="71" w:unhideWhenUsed="0"/>
-    <w:lsdException w:name="Colorful List Accent 1" w:semiHidden="0" w:uiPriority="72" w:unhideWhenUsed="0"/>
-    <w:lsdException w:name="Colorful Grid Accent 1" w:semiHidden="0" w:uiPriority="73" w:unhideWhenUsed="0"/>
-    <w:lsdException w:name="Light Shading Accent 2" w:semiHidden="0" w:uiPriority="60" w:unhideWhenUsed="0"/>
-    <w:lsdException w:name="Light List Accent 2" w:semiHidden="0" w:uiPriority="61" w:unhideWhenUsed="0"/>
-    <w:lsdException w:name="Light Grid Accent 2" w:semiHidden="0" w:uiPriority="62" w:unhideWhenUsed="0"/>
-    <w:lsdException w:name="Medium Shading 1 Accent 2" w:semiHidden="0" w:uiPriority="63" w:unhideWhenUsed="0"/>
-    <w:lsdException w:name="Medium Shading 2 Accent 2" w:semiHidden="0" w:uiPriority="64" w:unhideWhenUsed="0"/>
-    <w:lsdException w:name="Medium List 1 Accent 2" w:semiHidden="0" w:uiPriority="65" w:unhideWhenUsed="0"/>
-    <w:lsdException w:name="Medium List 2 Accent 2" w:semiHidden="0" w:uiPriority="66" w:unhideWhenUsed="0"/>
-    <w:lsdException w:name="Medium Grid 1 Accent 2" w:semiHidden="0" w:uiPriority="67" w:unhideWhenUsed="0"/>
-    <w:lsdException w:name="Medium Grid 2 Accent 2" w:semiHidden="0" w:uiPriority="68" w:unhideWhenUsed="0"/>
-    <w:lsdException w:name="Medium Grid 3 Accent 2" w:semiHidden="0" w:uiPriority="69" w:unhideWhenUsed="0"/>
-    <w:lsdException w:name="Dark List Accent 2" w:semiHidden="0" w:uiPriority="70" w:unhideWhenUsed="0"/>
-    <w:lsdException w:name="Colorful Shading Accent 2" w:semiHidden="0" w:uiPriority="71" w:unhideWhenUsed="0"/>
-    <w:lsdException w:name="Colorful List Accent 2" w:semiHidden="0" w:uiPriority="72" w:unhideWhenUsed="0"/>
-    <w:lsdException w:name="Colorful Grid Accent 2" w:semiHidden="0" w:uiPriority="73" w:unhideWhenUsed="0"/>
-    <w:lsdException w:name="Light Shading Accent 3" w:semiHidden="0" w:uiPriority="60" w:unhideWhenUsed="0"/>
-    <w:lsdException w:name="Light List Accent 3" w:semiHidden="0" w:uiPriority="61" w:unhideWhenUsed="0"/>
-    <w:lsdException w:name="Light Grid Accent 3" w:semiHidden="0" w:uiPriority="62" w:unhideWhenUsed="0"/>
-    <w:lsdException w:name="Medium Shading 1 Accent 3" w:semiHidden="0" w:uiPriority="63" w:unhideWhenUsed="0"/>
-    <w:lsdException w:name="Medium Shading 2 Accent 3" w:semiHidden="0" w:uiPriority="64" w:unhideWhenUsed="0"/>
-    <w:lsdException w:name="Medium List 1 Accent 3" w:semiHidden="0" w:uiPriority="65" w:unhideWhenUsed="0"/>
-    <w:lsdException w:name="Medium List 2 Accent 3" w:semiHidden="0" w:uiPriority="66" w:unhideWhenUsed="0"/>
-    <w:lsdException w:name="Medium Grid 1 Accent 3" w:semiHidden="0" w:uiPriority="67" w:unhideWhenUsed="0"/>
-    <w:lsdException w:name="Medium Grid 2 Accent 3" w:semiHidden="0" w:uiPriority="68" w:unhideWhenUsed="0"/>
-    <w:lsdException w:name="Medium Grid 3 Accent 3" w:semiHidden="0" w:uiPriority="69" w:unhideWhenUsed="0"/>
-    <w:lsdException w:name="Dark List Accent 3" w:semiHidden="0" w:uiPriority="70" w:unhideWhenUsed="0"/>
-    <w:lsdException w:name="Colorful Shading Accent 3" w:semiHidden="0" w:uiPriority="71" w:unhideWhenUsed="0"/>
-    <w:lsdException w:name="Colorful List Accent 3" w:semiHidden="0" w:uiPriority="72" w:unhideWhenUsed="0"/>
-    <w:lsdException w:name="Colorful Grid Accent 3" w:semiHidden="0" w:uiPriority="73" w:unhideWhenUsed="0"/>
-    <w:lsdException w:name="Light Shading Accent 4" w:semiHidden="0" w:uiPriority="60" w:unhideWhenUsed="0"/>
-    <w:lsdException w:name="Light List Accent 4" w:semiHidden="0" w:uiPriority="61" w:unhideWhenUsed="0"/>
-    <w:lsdException w:name="Light Grid Accent 4" w:semiHidden="0" w:uiPriority="62" w:unhideWhenUsed="0"/>
-    <w:lsdException w:name="Medium Shading 1 Accent 4" w:semiHidden="0" w:uiPriority="63" w:unhideWhenUsed="0"/>
-    <w:lsdException w:name="Medium Shading 2 Accent 4" w:semiHidden="0" w:uiPriority="64" w:unhideWhenUsed="0"/>
-    <w:lsdException w:name="Medium List 1 Accent 4" w:semiHidden="0" w:uiPriority="65" w:unhideWhenUsed="0"/>
-    <w:lsdException w:name="Medium List 2 Accent 4" w:semiHidden="0" w:uiPriority="66" w:unhideWhenUsed="0"/>
-    <w:lsdException w:name="Medium Grid 1 Accent 4" w:semiHidden="0" w:uiPriority="67" w:unhideWhenUsed="0"/>
-    <w:lsdException w:name="Medium Grid 2 Accent 4" w:semiHidden="0" w:uiPriority="68" w:unhideWhenUsed="0"/>
-    <w:lsdException w:name="Medium Grid 3 Accent 4" w:semiHidden="0" w:uiPriority="69" w:unhideWhenUsed="0"/>
-    <w:lsdException w:name="Dark List Accent 4" w:semiHidden="0" w:uiPriority="70" w:unhideWhenUsed="0"/>
-    <w:lsdException w:name="Colorful Shading Accent 4" w:semiHidden="0" w:uiPriority="71" w:unhideWhenUsed="0"/>
-    <w:lsdException w:name="Colorful List Accent 4" w:semiHidden="0" w:uiPriority="72" w:unhideWhenUsed="0"/>
-    <w:lsdException w:name="Colorful Grid Accent 4" w:semiHidden="0" w:uiPriority="73" w:unhideWhenUsed="0"/>
-    <w:lsdException w:name="Light Shading Accent 5" w:semiHidden="0" w:uiPriority="60" w:unhideWhenUsed="0"/>
-    <w:lsdException w:name="Light List Accent 5" w:semiHidden="0" w:uiPriority="61" w:unhideWhenUsed="0"/>
-    <w:lsdException w:name="Light Grid Accent 5" w:semiHidden="0" w:uiPriority="62" w:unhideWhenUsed="0"/>
-    <w:lsdException w:name="Medium Shading 1 Accent 5" w:semiHidden="0" w:uiPriority="63" w:unhideWhenUsed="0"/>
-    <w:lsdException w:name="Medium Shading 2 Accent 5" w:semiHidden="0" w:uiPriority="64" w:unhideWhenUsed="0"/>
-    <w:lsdException w:name="Medium List 1 Accent 5" w:semiHidden="0" w:uiPriority="65" w:unhideWhenUsed="0"/>
-    <w:lsdException w:name="Medium List 2 Accent 5" w:semiHidden="0" w:uiPriority="66" w:unhideWhenUsed="0"/>
-    <w:lsdException w:name="Medium Grid 1 Accent 5" w:semiHidden="0" w:uiPriority="67" w:unhideWhenUsed="0"/>
-    <w:lsdException w:name="Medium Grid 2 Accent 5" w:semiHidden="0" w:uiPriority="68" w:unhideWhenUsed="0"/>
-    <w:lsdException w:name="Medium Grid 3 Accent 5" w:semiHidden="0" w:uiPriority="69" w:unhideWhenUsed="0"/>
-    <w:lsdException w:name="Dark List Accent 5" w:semiHidden="0" w:uiPriority="70" w:unhideWhenUsed="0"/>
-    <w:lsdException w:name="Colorful Shading Accent 5" w:semiHidden="0" w:uiPriority="71" w:unhideWhenUsed="0"/>
-    <w:lsdException w:name="Colorful List Accent 5" w:semiHidden="0" w:uiPriority="72" w:unhideWhenUsed="0"/>
-    <w:lsdException w:name="Colorful Grid Accent 5" w:semiHidden="0" w:uiPriority="73" w:unhideWhenUsed="0"/>
-    <w:lsdException w:name="Light Shading Accent 6" w:semiHidden="0" w:uiPriority="60" w:unhideWhenUsed="0"/>
-    <w:lsdException w:name="Light List Accent 6" w:semiHidden="0" w:uiPriority="61" w:unhideWhenUsed="0"/>
-    <w:lsdException w:name="Light Grid Accent 6" w:semiHidden="0" w:uiPriority="62" w:unhideWhenUsed="0"/>
-    <w:lsdException w:name="Medium Shading 1 Accent 6" w:semiHidden="0" w:uiPriority="63" w:unhideWhenUsed="0"/>
-    <w:lsdException w:name="Medium Shading 2 Accent 6" w:semiHidden="0" w:uiPriority="64" w:unhideWhenUsed="0"/>
-    <w:lsdException w:name="Medium List 1 Accent 6" w:semiHidden="0" w:uiPriority="65" w:unhideWhenUsed="0"/>
-    <w:lsdException w:name="Medium List 2 Accent 6" w:semiHidden="0" w:uiPriority="66" w:unhideWhenUsed="0"/>
-    <w:lsdException w:name="Medium Grid 1 Accent 6" w:semiHidden="0" w:uiPriority="67" w:unhideWhenUsed="0"/>
-    <w:lsdException w:name="Medium Grid 2 Accent 6" w:semiHidden="0" w:uiPriority="68" w:unhideWhenUsed="0"/>
-    <w:lsdException w:name="Medium Grid 3 Accent 6" w:semiHidden="0" w:uiPriority="69" w:unhideWhenUsed="0"/>
-    <w:lsdException w:name="Dark List Accent 6" w:semiHidden="0" w:uiPriority="70" w:unhideWhenUsed="0"/>
-    <w:lsdException w:name="Colorful Shading Accent 6" w:semiHidden="0" w:uiPriority="71" w:unhideWhenUsed="0"/>
-    <w:lsdException w:name="Colorful List Accent 6" w:semiHidden="0" w:uiPriority="72" w:unhideWhenUsed="0"/>
-    <w:lsdException w:name="Colorful Grid Accent 6" w:semiHidden="0" w:uiPriority="73" w:unhideWhenUsed="0"/>
-    <w:lsdException w:name="Subtle Emphasis" w:semiHidden="0" w:uiPriority="19" w:unhideWhenUsed="0" w:qFormat="1"/>
-    <w:lsdException w:name="Intense Emphasis" w:semiHidden="0" w:uiPriority="21" w:unhideWhenUsed="0"/>
-    <w:lsdException w:name="Subtle Reference" w:semiHidden="0" w:uiPriority="31" w:unhideWhenUsed="0"/>
-    <w:lsdException w:name="Intense Reference" w:semiHidden="0" w:uiPriority="32" w:unhideWhenUsed="0"/>
-    <w:lsdException w:name="Book Title" w:semiHidden="0" w:uiPriority="33" w:unhideWhenUsed="0"/>
-    <w:lsdException w:name="Bibliography" w:uiPriority="37"/>
-    <w:lsdException w:name="TOC Heading" w:uiPriority="39" w:qFormat="1"/>
-  </w:latentStyles>
-  <w:style w:type="paragraph" w:default="1" w:styleId="Normal">
-    <w:name w:val="Normal"/>
-    <w:qFormat/>
-    <w:rsid w:val="00F55814"/>
-    <w:pPr>
-      <w:spacing w:line="240" w:lineRule="auto"/>
-      <w:jc w:val="both"/>
-    </w:pPr>
-    <w:rPr>
-      <w:rFonts w:ascii="Marianne" w:hAnsi="Marianne"/>
-    </w:rPr>
-  </w:style>
-  <w:style w:type="paragraph" w:styleId="Titre1">
-    <w:name w:val="heading 1"/>
-    <w:basedOn w:val="Normal"/>
-    <w:next w:val="Normal"/>
-    <w:link w:val="Titre1Car"/>
-    <w:uiPriority w:val="9"/>
-    <w:qFormat/>
-    <w:rsid w:val="005F4E49"/>
-    <w:pPr>
-      <w:keepNext/>
-      <w:keepLines/>
-      <w:pageBreakBefore/>
-      <w:spacing w:before="480" w:after="240"/>
-      <w:jc w:val="center"/>
-      <w:outlineLvl w:val="0"/>
-    </w:pPr>
-    <w:rPr>
-      <w:rFonts w:eastAsiaTheme="majorEastAsia" w:cstheme="majorBidi"/>
-      <w:bCs/>
-      <w:smallCaps/>
-      <w:color w:val="0F243E" w:themeColor="text2" w:themeShade="80"/>
-      <w:sz w:val="44"/>
-      <w:szCs w:val="28"/>
-    </w:rPr>
-  </w:style>
-  <w:style w:type="paragraph" w:styleId="Titre2">
-    <w:name w:val="heading 2"/>
-    <w:basedOn w:val="Normal"/>
-    <w:next w:val="Normal"/>
-    <w:link w:val="Titre2Car"/>
-    <w:uiPriority w:val="9"/>
-    <w:unhideWhenUsed/>
-    <w:qFormat/>
-    <w:rsid w:val="008005D0"/>
-    <w:pPr>
-      <w:spacing w:before="360" w:after="120"/>
-      <w:outlineLvl w:val="1"/>
-    </w:pPr>
-    <w:rPr>
-      <w:b/>
-      <w:bCs/>
-      <w:color w:val="17365D" w:themeColor="text2" w:themeShade="BF"/>
-      <w:sz w:val="32"/>
-      <w:szCs w:val="26"/>
-    </w:rPr>
-  </w:style>
-  <w:style w:type="paragraph" w:styleId="Titre3">
-    <w:name w:val="heading 3"/>
-    <w:basedOn w:val="Normal"/>
-    <w:next w:val="Normal"/>
-    <w:link w:val="Titre3Car"/>
-    <w:uiPriority w:val="9"/>
-    <w:unhideWhenUsed/>
-    <w:qFormat/>
-    <w:rsid w:val="008005D0"/>
-    <w:pPr>
-      <w:keepNext/>
-      <w:keepLines/>
-      <w:spacing w:before="360" w:after="240"/>
-      <w:outlineLvl w:val="2"/>
-    </w:pPr>
-    <w:rPr>
-      <w:rFonts w:eastAsiaTheme="majorEastAsia" w:cstheme="majorBidi"/>
-      <w:b/>
-      <w:bCs/>
-      <w:color w:val="0F243E" w:themeColor="text2" w:themeShade="80"/>
-      <w:sz w:val="28"/>
-      <w:szCs w:val="28"/>
-    </w:rPr>
-  </w:style>
-  <w:style w:type="paragraph" w:styleId="Titre4">
-    <w:name w:val="heading 4"/>
-    <w:basedOn w:val="Normal"/>
-    <w:next w:val="Normal"/>
-    <w:link w:val="Titre4Car"/>
-    <w:uiPriority w:val="9"/>
-    <w:unhideWhenUsed/>
-    <w:qFormat/>
-    <w:rsid w:val="008005D0"/>
-    <w:pPr>
-      <w:spacing w:before="240" w:after="120"/>
-      <w:outlineLvl w:val="3"/>
-    </w:pPr>
-    <w:rPr>
-      <w:b/>
-      <w:color w:val="0F243E" w:themeColor="text2" w:themeShade="80"/>
-      <w:sz w:val="24"/>
-    </w:rPr>
-  </w:style>
-  <w:style w:type="paragraph" w:styleId="Titre5">
-    <w:name w:val="heading 5"/>
-    <w:basedOn w:val="Normal"/>
-    <w:next w:val="Normal"/>
-    <w:link w:val="Titre5Car"/>
-    <w:uiPriority w:val="9"/>
-    <w:unhideWhenUsed/>
-    <w:qFormat/>
-    <w:rsid w:val="00A43DC7"/>
-    <w:pPr>
-      <w:spacing w:before="120" w:after="80"/>
-      <w:outlineLvl w:val="4"/>
-    </w:pPr>
-    <w:rPr>
-      <w:color w:val="0F243E" w:themeColor="text2" w:themeShade="80"/>
-      <w:sz w:val="24"/>
-      <w:u w:val="single"/>
-    </w:rPr>
-  </w:style>
-  <w:style w:type="paragraph" w:styleId="Titre6">
-    <w:name w:val="heading 6"/>
-    <w:basedOn w:val="Normal"/>
-    <w:next w:val="Normal"/>
-    <w:link w:val="Titre6Car"/>
-    <w:uiPriority w:val="9"/>
-    <w:semiHidden/>
-    <w:unhideWhenUsed/>
-    <w:qFormat/>
-    <w:rsid w:val="00E13BDC"/>
-    <w:pPr>
-      <w:keepNext/>
-      <w:keepLines/>
-      <w:spacing w:before="200" w:after="0"/>
-      <w:outlineLvl w:val="5"/>
-    </w:pPr>
-    <w:rPr>
-      <w:rFonts w:asciiTheme="majorHAnsi" w:eastAsiaTheme="majorEastAsia" w:hAnsiTheme="majorHAnsi" w:cstheme="majorBidi"/>
-      <w:i/>
-      <w:iCs/>
-      <w:color w:val="243F60" w:themeColor="accent1" w:themeShade="7F"/>
-    </w:rPr>
-  </w:style>
-  <w:style w:type="character" w:default="1" w:styleId="Policepardfaut">
-    <w:name w:val="Default Paragraph Font"/>
-    <w:uiPriority w:val="1"/>
-    <w:semiHidden/>
-    <w:unhideWhenUsed/>
-  </w:style>
-  <w:style w:type="table" w:default="1" w:styleId="TableauNormal">
-    <w:name w:val="Normal Table"/>
-    <w:uiPriority w:val="99"/>
-    <w:semiHidden/>
-    <w:unhideWhenUsed/>
-    <w:tblPr>
-      <w:tblInd w:w="0" w:type="dxa"/>
-      <w:tblCellMar>
-        <w:top w:w="0" w:type="dxa"/>
-        <w:left w:w="108" w:type="dxa"/>
-        <w:bottom w:w="0" w:type="dxa"/>
-        <w:right w:w="108" w:type="dxa"/>
-      </w:tblCellMar>
-    </w:tblPr>
-  </w:style>
-  <w:style w:type="numbering" w:default="1" w:styleId="Aucuneliste">
-    <w:name w:val="No List"/>
-    <w:uiPriority w:val="99"/>
-    <w:semiHidden/>
-    <w:unhideWhenUsed/>
-  </w:style>
-  <w:style w:type="paragraph" w:styleId="En-tte">
-    <w:name w:val="header"/>
-    <w:basedOn w:val="Normal"/>
-    <w:link w:val="En-tteCar"/>
-    <w:uiPriority w:val="99"/>
-    <w:unhideWhenUsed/>
-    <w:rsid w:val="00FC30EC"/>
-    <w:pPr>
-      <w:tabs>
-        <w:tab w:val="center" w:pos="4536"/>
-        <w:tab w:val="right" w:pos="9072"/>
-      </w:tabs>
-      <w:spacing w:after="0"/>
-    </w:pPr>
-  </w:style>
-  <w:style w:type="character" w:customStyle="1" w:styleId="En-tteCar">
-    <w:name w:val="En-tête Car"/>
-    <w:basedOn w:val="Policepardfaut"/>
-    <w:link w:val="En-tte"/>
-    <w:uiPriority w:val="99"/>
-    <w:rsid w:val="00FC30EC"/>
-  </w:style>
-  <w:style w:type="paragraph" w:styleId="Pieddepage">
-    <w:name w:val="footer"/>
-    <w:basedOn w:val="Normal"/>
-    <w:link w:val="PieddepageCar"/>
-    <w:uiPriority w:val="99"/>
-    <w:unhideWhenUsed/>
-    <w:rsid w:val="00FC30EC"/>
-    <w:pPr>
-      <w:tabs>
-        <w:tab w:val="center" w:pos="4536"/>
-        <w:tab w:val="right" w:pos="9072"/>
-      </w:tabs>
-      <w:spacing w:after="0"/>
-    </w:pPr>
-  </w:style>
-  <w:style w:type="character" w:customStyle="1" w:styleId="PieddepageCar">
-    <w:name w:val="Pied de page Car"/>
-    <w:basedOn w:val="Policepardfaut"/>
-    <w:link w:val="Pieddepage"/>
-    <w:uiPriority w:val="99"/>
-    <w:rsid w:val="00FC30EC"/>
-  </w:style>
-  <w:style w:type="paragraph" w:styleId="Textedebulles">
-    <w:name w:val="Balloon Text"/>
-    <w:basedOn w:val="Normal"/>
-    <w:link w:val="TextedebullesCar"/>
-    <w:uiPriority w:val="99"/>
-    <w:semiHidden/>
-    <w:unhideWhenUsed/>
-    <w:rsid w:val="00FC30EC"/>
-    <w:pPr>
-      <w:spacing w:after="0"/>
-    </w:pPr>
-    <w:rPr>
-      <w:rFonts w:ascii="Tahoma" w:hAnsi="Tahoma" w:cs="Tahoma"/>
-      <w:sz w:val="16"/>
-      <w:szCs w:val="16"/>
-    </w:rPr>
-  </w:style>
-  <w:style w:type="character" w:customStyle="1" w:styleId="TextedebullesCar">
-    <w:name w:val="Texte de bulles Car"/>
-    <w:basedOn w:val="Policepardfaut"/>
-    <w:link w:val="Textedebulles"/>
-    <w:uiPriority w:val="99"/>
-    <w:semiHidden/>
-    <w:rsid w:val="00FC30EC"/>
-    <w:rPr>
-      <w:rFonts w:ascii="Tahoma" w:hAnsi="Tahoma" w:cs="Tahoma"/>
-      <w:sz w:val="16"/>
-      <w:szCs w:val="16"/>
-    </w:rPr>
-  </w:style>
-  <w:style w:type="character" w:styleId="Marquedecommentaire">
-    <w:name w:val="annotation reference"/>
-    <w:basedOn w:val="Policepardfaut"/>
-    <w:uiPriority w:val="99"/>
-    <w:semiHidden/>
-    <w:unhideWhenUsed/>
-    <w:rsid w:val="006C2F8C"/>
-    <w:rPr>
-      <w:sz w:val="16"/>
-      <w:szCs w:val="16"/>
-    </w:rPr>
-  </w:style>
-  <w:style w:type="paragraph" w:styleId="Commentaire">
-    <w:name w:val="annotation text"/>
-    <w:basedOn w:val="Normal"/>
-    <w:link w:val="CommentaireCar"/>
-    <w:uiPriority w:val="99"/>
-    <w:unhideWhenUsed/>
-    <w:rsid w:val="006C2F8C"/>
-    <w:rPr>
-      <w:sz w:val="20"/>
-      <w:szCs w:val="20"/>
-    </w:rPr>
-  </w:style>
-  <w:style w:type="character" w:customStyle="1" w:styleId="CommentaireCar">
-    <w:name w:val="Commentaire Car"/>
-    <w:basedOn w:val="Policepardfaut"/>
-    <w:link w:val="Commentaire"/>
-    <w:uiPriority w:val="99"/>
-    <w:rsid w:val="006C2F8C"/>
-    <w:rPr>
-      <w:sz w:val="20"/>
-      <w:szCs w:val="20"/>
-    </w:rPr>
-  </w:style>
-  <w:style w:type="paragraph" w:styleId="Objetducommentaire">
-    <w:name w:val="annotation subject"/>
-    <w:basedOn w:val="Commentaire"/>
-    <w:next w:val="Commentaire"/>
-    <w:link w:val="ObjetducommentaireCar"/>
-    <w:uiPriority w:val="99"/>
-    <w:semiHidden/>
-    <w:unhideWhenUsed/>
-    <w:rsid w:val="006C2F8C"/>
-    <w:rPr>
-      <w:b/>
-      <w:bCs/>
-    </w:rPr>
-  </w:style>
-  <w:style w:type="character" w:customStyle="1" w:styleId="ObjetducommentaireCar">
-    <w:name w:val="Objet du commentaire Car"/>
-    <w:basedOn w:val="CommentaireCar"/>
-    <w:link w:val="Objetducommentaire"/>
-    <w:uiPriority w:val="99"/>
-    <w:semiHidden/>
-    <w:rsid w:val="006C2F8C"/>
-    <w:rPr>
-      <w:b/>
-      <w:bCs/>
-      <w:sz w:val="20"/>
-      <w:szCs w:val="20"/>
-    </w:rPr>
-  </w:style>
-  <w:style w:type="table" w:styleId="Grilledutableau">
-    <w:name w:val="Table Grid"/>
+  <w:style w:type="table" w:styleId="Grilledetableauclaire">
+    <w:name w:val="Grid Table Light"/>
     <w:basedOn w:val="TableauNormal"/>
-    <w:uiPriority w:val="59"/>
-    <w:rsid w:val="006C2F8C"/>
+    <w:uiPriority w:val="40"/>
+    <w:rsid w:val="00343A44"/>
     <w:pPr>
       <w:spacing w:after="0" w:line="240" w:lineRule="auto"/>
     </w:pPr>
     <w:tblPr>
       <w:tblBorders>
-        <w:top w:val="single" w:sz="4" w:space="0" w:color="auto"/>
-        <w:left w:val="single" w:sz="4" w:space="0" w:color="auto"/>
-        <w:bottom w:val="single" w:sz="4" w:space="0" w:color="auto"/>
-        <w:right w:val="single" w:sz="4" w:space="0" w:color="auto"/>
-        <w:insideH w:val="single" w:sz="4" w:space="0" w:color="auto"/>
-        <w:insideV w:val="single" w:sz="4" w:space="0" w:color="auto"/>
+        <w:top w:val="single" w:sz="4" w:space="0" w:color="BFBFBF" w:themeColor="background1" w:themeShade="BF"/>
+        <w:left w:val="single" w:sz="4" w:space="0" w:color="BFBFBF" w:themeColor="background1" w:themeShade="BF"/>
+        <w:bottom w:val="single" w:sz="4" w:space="0" w:color="BFBFBF" w:themeColor="background1" w:themeShade="BF"/>
+        <w:right w:val="single" w:sz="4" w:space="0" w:color="BFBFBF" w:themeColor="background1" w:themeShade="BF"/>
+        <w:insideH w:val="single" w:sz="4" w:space="0" w:color="BFBFBF" w:themeColor="background1" w:themeShade="BF"/>
+        <w:insideV w:val="single" w:sz="4" w:space="0" w:color="BFBFBF" w:themeColor="background1" w:themeShade="BF"/>
       </w:tblBorders>
     </w:tblPr>
   </w:style>
-  <w:style w:type="character" w:customStyle="1" w:styleId="Titre1Car">
-    <w:name w:val="Titre 1 Car"/>
-    <w:basedOn w:val="Policepardfaut"/>
-    <w:link w:val="Titre1"/>
-    <w:uiPriority w:val="9"/>
-    <w:rsid w:val="005F4E49"/>
-    <w:rPr>
-      <w:rFonts w:ascii="Marianne" w:eastAsiaTheme="majorEastAsia" w:hAnsi="Marianne" w:cstheme="majorBidi"/>
-      <w:bCs/>
-      <w:smallCaps/>
-      <w:color w:val="0F243E" w:themeColor="text2" w:themeShade="80"/>
-      <w:sz w:val="44"/>
-      <w:szCs w:val="28"/>
-    </w:rPr>
-  </w:style>
-  <w:style w:type="paragraph" w:styleId="En-ttedetabledesmatires">
-    <w:name w:val="TOC Heading"/>
-    <w:aliases w:val="Puces point"/>
-    <w:basedOn w:val="Titre1"/>
-    <w:next w:val="Normal"/>
-    <w:uiPriority w:val="39"/>
-    <w:unhideWhenUsed/>
-    <w:qFormat/>
-    <w:rsid w:val="001E7DE4"/>
-    <w:pPr>
-      <w:numPr>
-        <w:numId w:val="10"/>
-      </w:numPr>
-      <w:outlineLvl w:val="9"/>
-    </w:pPr>
-    <w:rPr>
-      <w:b/>
-      <w:color w:val="000000"/>
-      <w:sz w:val="22"/>
-      <w:lang w:eastAsia="fr-FR"/>
-      <w14:textFill>
-        <w14:solidFill>
-          <w14:srgbClr w14:val="000000">
-            <w14:lumMod w14:val="50000"/>
-          </w14:srgbClr>
-        </w14:solidFill>
-      </w14:textFill>
-    </w:rPr>
-  </w:style>
-  <w:style w:type="paragraph" w:styleId="TM1">
-    <w:name w:val="toc 1"/>
-    <w:basedOn w:val="Normal"/>
-    <w:next w:val="Normal"/>
-    <w:autoRedefine/>
-    <w:uiPriority w:val="39"/>
-    <w:unhideWhenUsed/>
-    <w:rsid w:val="00463156"/>
-    <w:pPr>
-      <w:spacing w:after="100"/>
-    </w:pPr>
-  </w:style>
-  <w:style w:type="character" w:styleId="Lienhypertexte">
-    <w:name w:val="Hyperlink"/>
-    <w:basedOn w:val="Policepardfaut"/>
-    <w:uiPriority w:val="99"/>
-    <w:unhideWhenUsed/>
-    <w:rsid w:val="00463156"/>
-    <w:rPr>
-      <w:color w:val="0000FF" w:themeColor="hyperlink"/>
-      <w:u w:val="single"/>
-    </w:rPr>
-  </w:style>
-  <w:style w:type="character" w:customStyle="1" w:styleId="Titre2Car">
-    <w:name w:val="Titre 2 Car"/>
-    <w:basedOn w:val="Policepardfaut"/>
-    <w:link w:val="Titre2"/>
-    <w:uiPriority w:val="9"/>
-    <w:rsid w:val="008005D0"/>
-    <w:rPr>
-      <w:rFonts w:ascii="Marianne" w:hAnsi="Marianne"/>
-      <w:b/>
-      <w:bCs/>
-      <w:color w:val="17365D" w:themeColor="text2" w:themeShade="BF"/>
-      <w:sz w:val="32"/>
-      <w:szCs w:val="26"/>
-    </w:rPr>
-  </w:style>
-  <w:style w:type="paragraph" w:styleId="TM2">
-    <w:name w:val="toc 2"/>
-    <w:basedOn w:val="Normal"/>
-    <w:next w:val="Normal"/>
-    <w:autoRedefine/>
-    <w:uiPriority w:val="39"/>
-    <w:unhideWhenUsed/>
-    <w:rsid w:val="00944722"/>
-    <w:pPr>
-      <w:spacing w:after="100"/>
-      <w:ind w:left="220"/>
-    </w:pPr>
-  </w:style>
-  <w:style w:type="paragraph" w:styleId="Bibliographie">
-    <w:name w:val="Bibliography"/>
-    <w:basedOn w:val="Normal"/>
-    <w:next w:val="Normal"/>
-    <w:uiPriority w:val="37"/>
-    <w:unhideWhenUsed/>
-    <w:rsid w:val="00D24614"/>
-  </w:style>
-  <w:style w:type="paragraph" w:styleId="Lgende">
-    <w:name w:val="caption"/>
-    <w:aliases w:val="Puces -"/>
-    <w:basedOn w:val="Normal"/>
-    <w:next w:val="Normal"/>
-    <w:uiPriority w:val="35"/>
-    <w:unhideWhenUsed/>
-    <w:qFormat/>
-    <w:rsid w:val="001E7DE4"/>
-    <w:pPr>
-      <w:numPr>
-        <w:numId w:val="9"/>
-      </w:numPr>
-    </w:pPr>
-    <w:rPr>
-      <w:bCs/>
-      <w:szCs w:val="18"/>
-    </w:rPr>
-  </w:style>
-  <w:style w:type="paragraph" w:styleId="Tabledesillustrations">
-    <w:name w:val="table of figures"/>
-    <w:basedOn w:val="Normal"/>
-    <w:next w:val="Normal"/>
-    <w:uiPriority w:val="99"/>
-    <w:unhideWhenUsed/>
-    <w:rsid w:val="00600944"/>
-    <w:pPr>
-      <w:spacing w:after="0"/>
-    </w:pPr>
-  </w:style>
-  <w:style w:type="paragraph" w:styleId="Paragraphedeliste">
-    <w:name w:val="List Paragraph"/>
-    <w:basedOn w:val="Normal"/>
-    <w:uiPriority w:val="34"/>
-    <w:qFormat/>
-    <w:rsid w:val="00C54541"/>
-    <w:pPr>
-      <w:ind w:left="720"/>
-      <w:contextualSpacing/>
-    </w:pPr>
-  </w:style>
-  <w:style w:type="character" w:customStyle="1" w:styleId="Titre3Car">
-    <w:name w:val="Titre 3 Car"/>
-    <w:basedOn w:val="Policepardfaut"/>
-    <w:link w:val="Titre3"/>
-    <w:uiPriority w:val="9"/>
-    <w:rsid w:val="008005D0"/>
-    <w:rPr>
-      <w:rFonts w:ascii="Marianne" w:eastAsiaTheme="majorEastAsia" w:hAnsi="Marianne" w:cstheme="majorBidi"/>
-      <w:b/>
-      <w:bCs/>
-      <w:color w:val="0F243E" w:themeColor="text2" w:themeShade="80"/>
-      <w:sz w:val="28"/>
-      <w:szCs w:val="28"/>
-    </w:rPr>
-  </w:style>
-  <w:style w:type="paragraph" w:styleId="Titre">
-    <w:name w:val="Title"/>
-    <w:basedOn w:val="Normal"/>
-    <w:next w:val="Normal"/>
-    <w:link w:val="TitreCar"/>
-    <w:uiPriority w:val="10"/>
-    <w:qFormat/>
-    <w:rsid w:val="00FD4817"/>
-    <w:pPr>
-      <w:spacing w:after="300"/>
-      <w:contextualSpacing/>
-    </w:pPr>
-    <w:rPr>
-      <w:rFonts w:eastAsiaTheme="majorEastAsia" w:cstheme="majorBidi"/>
-      <w:color w:val="0F243E" w:themeColor="text2" w:themeShade="80"/>
-      <w:spacing w:val="5"/>
-      <w:kern w:val="28"/>
-      <w:sz w:val="52"/>
-      <w:szCs w:val="52"/>
-    </w:rPr>
-  </w:style>
-  <w:style w:type="character" w:customStyle="1" w:styleId="TitreCar">
-    <w:name w:val="Titre Car"/>
-    <w:basedOn w:val="Policepardfaut"/>
-    <w:link w:val="Titre"/>
-    <w:uiPriority w:val="10"/>
-    <w:rsid w:val="00FD4817"/>
-    <w:rPr>
-      <w:rFonts w:ascii="Marianne" w:eastAsiaTheme="majorEastAsia" w:hAnsi="Marianne" w:cstheme="majorBidi"/>
-      <w:color w:val="0F243E" w:themeColor="text2" w:themeShade="80"/>
-      <w:spacing w:val="5"/>
-      <w:kern w:val="28"/>
-      <w:sz w:val="52"/>
-      <w:szCs w:val="52"/>
-    </w:rPr>
-  </w:style>
-  <w:style w:type="paragraph" w:styleId="Sous-titre">
-    <w:name w:val="Subtitle"/>
-    <w:basedOn w:val="Normal"/>
-    <w:next w:val="Normal"/>
-    <w:link w:val="Sous-titreCar"/>
-    <w:uiPriority w:val="11"/>
-    <w:qFormat/>
-    <w:rsid w:val="00FD4817"/>
-    <w:pPr>
-      <w:numPr>
-        <w:ilvl w:val="1"/>
-      </w:numPr>
-      <w:jc w:val="center"/>
-    </w:pPr>
-    <w:rPr>
-      <w:rFonts w:eastAsiaTheme="majorEastAsia" w:cstheme="majorBidi"/>
-      <w:iCs/>
-      <w:color w:val="0F243E" w:themeColor="text2" w:themeShade="80"/>
-      <w:spacing w:val="15"/>
-      <w:sz w:val="32"/>
-      <w:szCs w:val="24"/>
-    </w:rPr>
-  </w:style>
-  <w:style w:type="character" w:customStyle="1" w:styleId="Sous-titreCar">
-    <w:name w:val="Sous-titre Car"/>
-    <w:basedOn w:val="Policepardfaut"/>
-    <w:link w:val="Sous-titre"/>
-    <w:uiPriority w:val="11"/>
-    <w:rsid w:val="00FD4817"/>
-    <w:rPr>
-      <w:rFonts w:ascii="Marianne" w:eastAsiaTheme="majorEastAsia" w:hAnsi="Marianne" w:cstheme="majorBidi"/>
-      <w:iCs/>
-      <w:color w:val="0F243E" w:themeColor="text2" w:themeShade="80"/>
-      <w:spacing w:val="15"/>
-      <w:sz w:val="32"/>
-      <w:szCs w:val="24"/>
-    </w:rPr>
-  </w:style>
-  <w:style w:type="character" w:styleId="Emphaseple">
-    <w:name w:val="Subtle Emphasis"/>
-    <w:aliases w:val="Traduction"/>
-    <w:basedOn w:val="Policepardfaut"/>
-    <w:uiPriority w:val="19"/>
-    <w:qFormat/>
-    <w:rsid w:val="001E7DE4"/>
-    <w:rPr>
-      <w:rFonts w:ascii="Marianne" w:hAnsi="Marianne"/>
-      <w:i/>
-      <w:iCs/>
-      <w:color w:val="auto"/>
-      <w:sz w:val="22"/>
-    </w:rPr>
-  </w:style>
-  <w:style w:type="character" w:styleId="Titredulivre">
-    <w:name w:val="Book Title"/>
-    <w:basedOn w:val="Policepardfaut"/>
-    <w:uiPriority w:val="33"/>
-    <w:rsid w:val="003A3F26"/>
-    <w:rPr>
-      <w:b/>
-      <w:bCs/>
-      <w:smallCaps/>
-      <w:spacing w:val="5"/>
-    </w:rPr>
-  </w:style>
-  <w:style w:type="paragraph" w:styleId="Sansinterligne">
-    <w:name w:val="No Spacing"/>
-    <w:uiPriority w:val="1"/>
-    <w:qFormat/>
-    <w:rsid w:val="002366F2"/>
+  <w:style w:type="table" w:styleId="Tableausimple1">
+    <w:name w:val="Plain Table 1"/>
+    <w:basedOn w:val="TableauNormal"/>
+    <w:uiPriority w:val="41"/>
+    <w:rsid w:val="00343A44"/>
     <w:pPr>
       <w:spacing w:after="0" w:line="240" w:lineRule="auto"/>
     </w:pPr>
-    <w:rPr>
-      <w:rFonts w:ascii="Marianne" w:hAnsi="Marianne"/>
-    </w:rPr>
-  </w:style>
-  <w:style w:type="character" w:customStyle="1" w:styleId="Titre4Car">
-    <w:name w:val="Titre 4 Car"/>
-    <w:basedOn w:val="Policepardfaut"/>
-    <w:link w:val="Titre4"/>
-    <w:uiPriority w:val="9"/>
-    <w:rsid w:val="008005D0"/>
-    <w:rPr>
-      <w:rFonts w:ascii="Marianne" w:hAnsi="Marianne"/>
-      <w:b/>
-      <w:color w:val="0F243E" w:themeColor="text2" w:themeShade="80"/>
-      <w:sz w:val="24"/>
-    </w:rPr>
-  </w:style>
-  <w:style w:type="character" w:styleId="Accentuation">
-    <w:name w:val="Emphasis"/>
-    <w:basedOn w:val="Policepardfaut"/>
-    <w:uiPriority w:val="20"/>
-    <w:rsid w:val="001E7DE4"/>
-    <w:rPr>
-      <w:i/>
-      <w:iCs/>
-    </w:rPr>
-  </w:style>
-  <w:style w:type="character" w:styleId="lev">
-    <w:name w:val="Strong"/>
-    <w:basedOn w:val="Policepardfaut"/>
-    <w:uiPriority w:val="22"/>
-    <w:rsid w:val="001E7DE4"/>
-    <w:rPr>
-      <w:b/>
-      <w:bCs/>
-    </w:rPr>
-  </w:style>
-  <w:style w:type="paragraph" w:styleId="Citation">
-    <w:name w:val="Quote"/>
-    <w:basedOn w:val="Normal"/>
-    <w:next w:val="Normal"/>
-    <w:link w:val="CitationCar"/>
-    <w:uiPriority w:val="29"/>
-    <w:qFormat/>
-    <w:rsid w:val="001E7DE4"/>
-    <w:rPr>
-      <w:i/>
-      <w:iCs/>
-      <w:color w:val="7F7F7F" w:themeColor="text1" w:themeTint="80"/>
-    </w:rPr>
-  </w:style>
-  <w:style w:type="character" w:customStyle="1" w:styleId="CitationCar">
-    <w:name w:val="Citation Car"/>
-    <w:basedOn w:val="Policepardfaut"/>
-    <w:link w:val="Citation"/>
-    <w:uiPriority w:val="29"/>
-    <w:rsid w:val="001E7DE4"/>
-    <w:rPr>
-      <w:rFonts w:ascii="Marianne" w:hAnsi="Marianne"/>
-      <w:i/>
-      <w:iCs/>
-      <w:color w:val="7F7F7F" w:themeColor="text1" w:themeTint="80"/>
-    </w:rPr>
-  </w:style>
-  <w:style w:type="character" w:styleId="Rfrenceple">
-    <w:name w:val="Subtle Reference"/>
-    <w:basedOn w:val="Policepardfaut"/>
-    <w:uiPriority w:val="31"/>
-    <w:rsid w:val="001E7DE4"/>
-    <w:rPr>
-      <w:smallCaps/>
-      <w:color w:val="C0504D" w:themeColor="accent2"/>
-      <w:u w:val="single"/>
-    </w:rPr>
-  </w:style>
-  <w:style w:type="character" w:styleId="Rfrenceintense">
-    <w:name w:val="Intense Reference"/>
-    <w:basedOn w:val="Policepardfaut"/>
-    <w:uiPriority w:val="32"/>
-    <w:rsid w:val="001E7DE4"/>
-    <w:rPr>
-      <w:b/>
-      <w:bCs/>
-      <w:smallCaps/>
-      <w:color w:val="C0504D" w:themeColor="accent2"/>
-      <w:spacing w:val="5"/>
-      <w:u w:val="single"/>
-    </w:rPr>
-  </w:style>
-  <w:style w:type="paragraph" w:customStyle="1" w:styleId="Pucesnumro">
-    <w:name w:val="Puces numéro"/>
-    <w:basedOn w:val="Normal"/>
-    <w:link w:val="PucesnumroCar"/>
-    <w:qFormat/>
-    <w:rsid w:val="001E7DE4"/>
-    <w:pPr>
-      <w:numPr>
-        <w:numId w:val="11"/>
-      </w:numPr>
-    </w:pPr>
-    <w:rPr>
-      <w:rFonts w:cstheme="minorHAnsi"/>
-    </w:rPr>
-  </w:style>
-  <w:style w:type="paragraph" w:customStyle="1" w:styleId="Encadr">
-    <w:name w:val="Encadré"/>
-    <w:basedOn w:val="Normal"/>
-    <w:link w:val="EncadrCar"/>
-    <w:qFormat/>
-    <w:rsid w:val="00B961B0"/>
-    <w:pPr>
-      <w:pBdr>
-        <w:top w:val="single" w:sz="8" w:space="1" w:color="D1D1FF"/>
-        <w:left w:val="single" w:sz="8" w:space="4" w:color="D1D1FF"/>
-        <w:bottom w:val="single" w:sz="8" w:space="1" w:color="D1D1FF"/>
-        <w:right w:val="single" w:sz="8" w:space="4" w:color="D1D1FF"/>
-      </w:pBdr>
-    </w:pPr>
-    <w:rPr>
-      <w:rFonts w:cstheme="minorHAnsi"/>
-    </w:rPr>
-  </w:style>
-  <w:style w:type="character" w:customStyle="1" w:styleId="PucesnumroCar">
-    <w:name w:val="Puces numéro Car"/>
-    <w:basedOn w:val="Policepardfaut"/>
-    <w:link w:val="Pucesnumro"/>
-    <w:rsid w:val="001E7DE4"/>
-    <w:rPr>
-      <w:rFonts w:ascii="Marianne" w:hAnsi="Marianne" w:cstheme="minorHAnsi"/>
-    </w:rPr>
-  </w:style>
-  <w:style w:type="paragraph" w:customStyle="1" w:styleId="Lgendes">
-    <w:name w:val="Légendes"/>
-    <w:basedOn w:val="Citation"/>
-    <w:link w:val="LgendesCar"/>
-    <w:qFormat/>
-    <w:rsid w:val="00B961B0"/>
-    <w:pPr>
-      <w:jc w:val="center"/>
-    </w:pPr>
-    <w:rPr>
-      <w:i w:val="0"/>
-      <w:sz w:val="18"/>
-    </w:rPr>
-  </w:style>
-  <w:style w:type="character" w:customStyle="1" w:styleId="EncadrCar">
-    <w:name w:val="Encadré Car"/>
-    <w:basedOn w:val="Policepardfaut"/>
-    <w:link w:val="Encadr"/>
-    <w:rsid w:val="00B961B0"/>
-    <w:rPr>
-      <w:rFonts w:ascii="Marianne" w:hAnsi="Marianne" w:cstheme="minorHAnsi"/>
-    </w:rPr>
-  </w:style>
-  <w:style w:type="paragraph" w:customStyle="1" w:styleId="Titretableau">
-    <w:name w:val="Titre tableau"/>
-    <w:basedOn w:val="Lgendes"/>
-    <w:link w:val="TitretableauCar"/>
-    <w:qFormat/>
-    <w:rsid w:val="00B961B0"/>
-    <w:rPr>
-      <w:b/>
-      <w:color w:val="auto"/>
-      <w:sz w:val="22"/>
-    </w:rPr>
-  </w:style>
-  <w:style w:type="character" w:customStyle="1" w:styleId="LgendesCar">
-    <w:name w:val="Légendes Car"/>
-    <w:basedOn w:val="CitationCar"/>
-    <w:link w:val="Lgendes"/>
-    <w:rsid w:val="00B961B0"/>
-    <w:rPr>
-      <w:rFonts w:ascii="Marianne" w:hAnsi="Marianne"/>
-      <w:i w:val="0"/>
-      <w:iCs/>
-      <w:color w:val="7F7F7F" w:themeColor="text1" w:themeTint="80"/>
-      <w:sz w:val="18"/>
-    </w:rPr>
-  </w:style>
-  <w:style w:type="character" w:customStyle="1" w:styleId="TitretableauCar">
-    <w:name w:val="Titre tableau Car"/>
-    <w:basedOn w:val="LgendesCar"/>
-    <w:link w:val="Titretableau"/>
-    <w:rsid w:val="00B961B0"/>
-    <w:rPr>
-      <w:rFonts w:ascii="Marianne" w:hAnsi="Marianne"/>
-      <w:b/>
-      <w:i w:val="0"/>
-      <w:iCs/>
-      <w:color w:val="7F7F7F" w:themeColor="text1" w:themeTint="80"/>
-      <w:sz w:val="18"/>
-    </w:rPr>
-  </w:style>
-  <w:style w:type="paragraph" w:styleId="Rvision">
-    <w:name w:val="Revision"/>
-    <w:hidden/>
-    <w:uiPriority w:val="99"/>
-    <w:semiHidden/>
-    <w:rsid w:val="00EA2934"/>
+    <w:tblPr>
+      <w:tblStyleRowBandSize w:val="1"/>
+      <w:tblStyleColBandSize w:val="1"/>
+      <w:tblBorders>
+        <w:top w:val="single" w:sz="4" w:space="0" w:color="BFBFBF" w:themeColor="background1" w:themeShade="BF"/>
+        <w:left w:val="single" w:sz="4" w:space="0" w:color="BFBFBF" w:themeColor="background1" w:themeShade="BF"/>
+        <w:bottom w:val="single" w:sz="4" w:space="0" w:color="BFBFBF" w:themeColor="background1" w:themeShade="BF"/>
+        <w:right w:val="single" w:sz="4" w:space="0" w:color="BFBFBF" w:themeColor="background1" w:themeShade="BF"/>
+        <w:insideH w:val="single" w:sz="4" w:space="0" w:color="BFBFBF" w:themeColor="background1" w:themeShade="BF"/>
+        <w:insideV w:val="single" w:sz="4" w:space="0" w:color="BFBFBF" w:themeColor="background1" w:themeShade="BF"/>
+      </w:tblBorders>
+    </w:tblPr>
+    <w:tblStylePr w:type="firstRow">
+      <w:rPr>
+        <w:b/>
+        <w:bCs/>
+      </w:rPr>
+    </w:tblStylePr>
+    <w:tblStylePr w:type="lastRow">
+      <w:rPr>
+        <w:b/>
+        <w:bCs/>
+      </w:rPr>
+      <w:tblPr/>
+      <w:tcPr>
+        <w:tcBorders>
+          <w:top w:val="double" w:sz="4" w:space="0" w:color="BFBFBF" w:themeColor="background1" w:themeShade="BF"/>
+        </w:tcBorders>
+      </w:tcPr>
+    </w:tblStylePr>
+    <w:tblStylePr w:type="firstCol">
+      <w:rPr>
+        <w:b/>
+        <w:bCs/>
+      </w:rPr>
+    </w:tblStylePr>
+    <w:tblStylePr w:type="lastCol">
+      <w:rPr>
+        <w:b/>
+        <w:bCs/>
+      </w:rPr>
+    </w:tblStylePr>
+    <w:tblStylePr w:type="band1Vert">
+      <w:tblPr/>
+      <w:tcPr>
+        <w:shd w:val="clear" w:color="auto" w:fill="F2F2F2" w:themeFill="background1" w:themeFillShade="F2"/>
+      </w:tcPr>
+    </w:tblStylePr>
+    <w:tblStylePr w:type="band1Horz">
+      <w:tblPr/>
+      <w:tcPr>
+        <w:shd w:val="clear" w:color="auto" w:fill="F2F2F2" w:themeFill="background1" w:themeFillShade="F2"/>
+      </w:tcPr>
+    </w:tblStylePr>
+  </w:style>
+  <w:style w:type="table" w:styleId="TableauGrille7Couleur">
+    <w:name w:val="Grid Table 7 Colorful"/>
+    <w:basedOn w:val="TableauNormal"/>
+    <w:uiPriority w:val="52"/>
+    <w:rsid w:val="00343A44"/>
     <w:pPr>
       <w:spacing w:after="0" w:line="240" w:lineRule="auto"/>
     </w:pPr>
     <w:rPr>
-      <w:rFonts w:ascii="Marianne" w:hAnsi="Marianne"/>
-    </w:rPr>
-  </w:style>
-  <w:style w:type="paragraph" w:styleId="TM3">
-    <w:name w:val="toc 3"/>
-    <w:basedOn w:val="Normal"/>
-    <w:next w:val="Normal"/>
-    <w:autoRedefine/>
-    <w:uiPriority w:val="39"/>
-    <w:unhideWhenUsed/>
-    <w:rsid w:val="006B55C0"/>
+      <w:color w:val="000000" w:themeColor="text1"/>
+    </w:rPr>
+    <w:tblPr>
+      <w:tblStyleRowBandSize w:val="1"/>
+      <w:tblStyleColBandSize w:val="1"/>
+      <w:tblBorders>
+        <w:top w:val="single" w:sz="4" w:space="0" w:color="666666" w:themeColor="text1" w:themeTint="99"/>
+        <w:left w:val="single" w:sz="4" w:space="0" w:color="666666" w:themeColor="text1" w:themeTint="99"/>
+        <w:bottom w:val="single" w:sz="4" w:space="0" w:color="666666" w:themeColor="text1" w:themeTint="99"/>
+        <w:right w:val="single" w:sz="4" w:space="0" w:color="666666" w:themeColor="text1" w:themeTint="99"/>
+        <w:insideH w:val="single" w:sz="4" w:space="0" w:color="666666" w:themeColor="text1" w:themeTint="99"/>
+        <w:insideV w:val="single" w:sz="4" w:space="0" w:color="666666" w:themeColor="text1" w:themeTint="99"/>
+      </w:tblBorders>
+    </w:tblPr>
+    <w:tblStylePr w:type="firstRow">
+      <w:rPr>
+        <w:b/>
+        <w:bCs/>
+      </w:rPr>
+      <w:tblPr/>
+      <w:tcPr>
+        <w:tcBorders>
+          <w:top w:val="nil"/>
+          <w:left w:val="nil"/>
+          <w:right w:val="nil"/>
+          <w:insideH w:val="nil"/>
+          <w:insideV w:val="nil"/>
+        </w:tcBorders>
+        <w:shd w:val="clear" w:color="auto" w:fill="FFFFFF" w:themeFill="background1"/>
+      </w:tcPr>
+    </w:tblStylePr>
+    <w:tblStylePr w:type="lastRow">
+      <w:rPr>
+        <w:b/>
+        <w:bCs/>
+      </w:rPr>
+      <w:tblPr/>
+      <w:tcPr>
+        <w:tcBorders>
+          <w:left w:val="nil"/>
+          <w:bottom w:val="nil"/>
+          <w:right w:val="nil"/>
+          <w:insideH w:val="nil"/>
+          <w:insideV w:val="nil"/>
+        </w:tcBorders>
+        <w:shd w:val="clear" w:color="auto" w:fill="FFFFFF" w:themeFill="background1"/>
+      </w:tcPr>
+    </w:tblStylePr>
+    <w:tblStylePr w:type="firstCol">
+      <w:pPr>
+        <w:jc w:val="right"/>
+      </w:pPr>
+      <w:rPr>
+        <w:i/>
+        <w:iCs/>
+      </w:rPr>
+      <w:tblPr/>
+      <w:tcPr>
+        <w:tcBorders>
+          <w:top w:val="nil"/>
+          <w:left w:val="nil"/>
+          <w:bottom w:val="nil"/>
+          <w:insideH w:val="nil"/>
+          <w:insideV w:val="nil"/>
+        </w:tcBorders>
+        <w:shd w:val="clear" w:color="auto" w:fill="FFFFFF" w:themeFill="background1"/>
+      </w:tcPr>
+    </w:tblStylePr>
+    <w:tblStylePr w:type="lastCol">
+      <w:rPr>
+        <w:i/>
+        <w:iCs/>
+      </w:rPr>
+      <w:tblPr/>
+      <w:tcPr>
+        <w:tcBorders>
+          <w:top w:val="nil"/>
+          <w:bottom w:val="nil"/>
+          <w:right w:val="nil"/>
+          <w:insideH w:val="nil"/>
+          <w:insideV w:val="nil"/>
+        </w:tcBorders>
+        <w:shd w:val="clear" w:color="auto" w:fill="FFFFFF" w:themeFill="background1"/>
+      </w:tcPr>
+    </w:tblStylePr>
+    <w:tblStylePr w:type="band1Vert">
+      <w:tblPr/>
+      <w:tcPr>
+        <w:shd w:val="clear" w:color="auto" w:fill="CCCCCC" w:themeFill="text1" w:themeFillTint="33"/>
+      </w:tcPr>
+    </w:tblStylePr>
+    <w:tblStylePr w:type="band1Horz">
+      <w:tblPr/>
+      <w:tcPr>
+        <w:shd w:val="clear" w:color="auto" w:fill="CCCCCC" w:themeFill="text1" w:themeFillTint="33"/>
+      </w:tcPr>
+    </w:tblStylePr>
+    <w:tblStylePr w:type="neCell">
+      <w:tblPr/>
+      <w:tcPr>
+        <w:tcBorders>
+          <w:bottom w:val="single" w:sz="4" w:space="0" w:color="666666" w:themeColor="text1" w:themeTint="99"/>
+        </w:tcBorders>
+      </w:tcPr>
+    </w:tblStylePr>
+    <w:tblStylePr w:type="nwCell">
+      <w:tblPr/>
+      <w:tcPr>
+        <w:tcBorders>
+          <w:bottom w:val="single" w:sz="4" w:space="0" w:color="666666" w:themeColor="text1" w:themeTint="99"/>
+        </w:tcBorders>
+      </w:tcPr>
+    </w:tblStylePr>
+    <w:tblStylePr w:type="seCell">
+      <w:tblPr/>
+      <w:tcPr>
+        <w:tcBorders>
+          <w:top w:val="single" w:sz="4" w:space="0" w:color="666666" w:themeColor="text1" w:themeTint="99"/>
+        </w:tcBorders>
+      </w:tcPr>
+    </w:tblStylePr>
+    <w:tblStylePr w:type="swCell">
+      <w:tblPr/>
+      <w:tcPr>
+        <w:tcBorders>
+          <w:top w:val="single" w:sz="4" w:space="0" w:color="666666" w:themeColor="text1" w:themeTint="99"/>
+        </w:tcBorders>
+      </w:tcPr>
+    </w:tblStylePr>
+  </w:style>
+  <w:style w:type="table" w:styleId="TableauListe2">
+    <w:name w:val="List Table 2"/>
+    <w:basedOn w:val="TableauNormal"/>
+    <w:uiPriority w:val="47"/>
+    <w:rsid w:val="00343A44"/>
     <w:pPr>
-      <w:spacing w:after="100"/>
-      <w:ind w:left="440"/>
+      <w:spacing w:after="0" w:line="240" w:lineRule="auto"/>
     </w:pPr>
-  </w:style>
-  <w:style w:type="character" w:customStyle="1" w:styleId="markedcontent">
-    <w:name w:val="markedcontent"/>
-    <w:qFormat/>
-    <w:rsid w:val="00A120F7"/>
-  </w:style>
-  <w:style w:type="paragraph" w:customStyle="1" w:styleId="Contenudetableau">
-    <w:name w:val="Contenu de tableau"/>
-    <w:basedOn w:val="Normal"/>
-    <w:qFormat/>
-    <w:rsid w:val="00A120F7"/>
+    <w:tblPr>
+      <w:tblStyleRowBandSize w:val="1"/>
+      <w:tblStyleColBandSize w:val="1"/>
+      <w:tblBorders>
+        <w:top w:val="single" w:sz="4" w:space="0" w:color="666666" w:themeColor="text1" w:themeTint="99"/>
+        <w:bottom w:val="single" w:sz="4" w:space="0" w:color="666666" w:themeColor="text1" w:themeTint="99"/>
+        <w:insideH w:val="single" w:sz="4" w:space="0" w:color="666666" w:themeColor="text1" w:themeTint="99"/>
+      </w:tblBorders>
+    </w:tblPr>
+    <w:tblStylePr w:type="firstRow">
+      <w:rPr>
+        <w:b/>
+        <w:bCs/>
+      </w:rPr>
+    </w:tblStylePr>
+    <w:tblStylePr w:type="lastRow">
+      <w:rPr>
+        <w:b/>
+        <w:bCs/>
+      </w:rPr>
+    </w:tblStylePr>
+    <w:tblStylePr w:type="firstCol">
+      <w:rPr>
+        <w:b/>
+        <w:bCs/>
+      </w:rPr>
+    </w:tblStylePr>
+    <w:tblStylePr w:type="lastCol">
+      <w:rPr>
+        <w:b/>
+        <w:bCs/>
+      </w:rPr>
+    </w:tblStylePr>
+    <w:tblStylePr w:type="band1Vert">
+      <w:tblPr/>
+      <w:tcPr>
+        <w:shd w:val="clear" w:color="auto" w:fill="CCCCCC" w:themeFill="text1" w:themeFillTint="33"/>
+      </w:tcPr>
+    </w:tblStylePr>
+    <w:tblStylePr w:type="band1Horz">
+      <w:tblPr/>
+      <w:tcPr>
+        <w:shd w:val="clear" w:color="auto" w:fill="CCCCCC" w:themeFill="text1" w:themeFillTint="33"/>
+      </w:tcPr>
+    </w:tblStylePr>
+  </w:style>
+  <w:style w:type="table" w:styleId="Tableausimple3">
+    <w:name w:val="Plain Table 3"/>
+    <w:basedOn w:val="TableauNormal"/>
+    <w:uiPriority w:val="43"/>
+    <w:rsid w:val="00343A44"/>
     <w:pPr>
-      <w:widowControl w:val="0"/>
-      <w:suppressLineNumbers/>
-      <w:suppressAutoHyphens/>
-      <w:spacing w:before="57" w:after="0"/>
+      <w:spacing w:after="0" w:line="240" w:lineRule="auto"/>
     </w:pPr>
-    <w:rPr>
-      <w:rFonts w:ascii="Arial" w:eastAsia="Lucida Sans Unicode" w:hAnsi="Arial" w:cs="Arial"/>
-      <w:kern w:val="2"/>
-      <w:sz w:val="18"/>
-      <w:szCs w:val="20"/>
-      <w:lang w:eastAsia="zh-CN"/>
-    </w:rPr>
-  </w:style>
-  <w:style w:type="paragraph" w:customStyle="1" w:styleId="Titredetableau">
-    <w:name w:val="Titre de tableau"/>
-    <w:basedOn w:val="Contenudetableau"/>
-    <w:rsid w:val="00A120F7"/>
-    <w:pPr>
-      <w:spacing w:before="0" w:after="57"/>
-      <w:jc w:val="center"/>
-    </w:pPr>
-    <w:rPr>
-      <w:b/>
-      <w:bCs/>
-    </w:rPr>
-  </w:style>
-  <w:style w:type="paragraph" w:styleId="NormalWeb">
-    <w:name w:val="Normal (Web)"/>
-    <w:basedOn w:val="Normal"/>
-    <w:uiPriority w:val="99"/>
-    <w:unhideWhenUsed/>
-    <w:rsid w:val="00D127E4"/>
-    <w:pPr>
-      <w:spacing w:before="100" w:beforeAutospacing="1" w:after="119"/>
-    </w:pPr>
-    <w:rPr>
-      <w:rFonts w:ascii="Times New Roman" w:eastAsia="Times New Roman" w:hAnsi="Times New Roman" w:cs="Times New Roman"/>
-      <w:color w:val="000000"/>
-      <w:sz w:val="24"/>
-      <w:szCs w:val="24"/>
-      <w:lang w:eastAsia="fr-FR"/>
-    </w:rPr>
-  </w:style>
-  <w:style w:type="paragraph" w:customStyle="1" w:styleId="western">
-    <w:name w:val="western"/>
-    <w:basedOn w:val="Normal"/>
-    <w:rsid w:val="00D127E4"/>
-    <w:pPr>
-      <w:spacing w:before="100" w:beforeAutospacing="1" w:after="119"/>
-    </w:pPr>
-    <w:rPr>
-      <w:rFonts w:ascii="Liberation Sans" w:eastAsia="Times New Roman" w:hAnsi="Liberation Sans" w:cs="Liberation Sans"/>
-      <w:color w:val="000000"/>
-      <w:sz w:val="16"/>
-      <w:szCs w:val="16"/>
-      <w:lang w:eastAsia="fr-FR"/>
-    </w:rPr>
-  </w:style>
-  <w:style w:type="character" w:styleId="Lienhypertextesuivivisit">
-    <w:name w:val="FollowedHyperlink"/>
-    <w:basedOn w:val="Policepardfaut"/>
-    <w:uiPriority w:val="99"/>
-    <w:semiHidden/>
-    <w:unhideWhenUsed/>
-    <w:rsid w:val="002E64B2"/>
-    <w:rPr>
-      <w:color w:val="800080" w:themeColor="followedHyperlink"/>
-      <w:u w:val="single"/>
-    </w:rPr>
-  </w:style>
-  <w:style w:type="numbering" w:customStyle="1" w:styleId="Liste51">
-    <w:name w:val="Liste 51"/>
-    <w:basedOn w:val="Aucuneliste"/>
-    <w:rsid w:val="006240E5"/>
-    <w:pPr>
-      <w:numPr>
-        <w:numId w:val="21"/>
-      </w:numPr>
-    </w:pPr>
-  </w:style>
-  <w:style w:type="numbering" w:customStyle="1" w:styleId="List51">
-    <w:name w:val="List 51"/>
-    <w:basedOn w:val="Aucuneliste"/>
-    <w:rsid w:val="0056219E"/>
-  </w:style>
-  <w:style w:type="numbering" w:customStyle="1" w:styleId="List52">
-    <w:name w:val="List 52"/>
-    <w:basedOn w:val="Aucuneliste"/>
-    <w:rsid w:val="0056219E"/>
-  </w:style>
-  <w:style w:type="numbering" w:customStyle="1" w:styleId="List53">
-    <w:name w:val="List 53"/>
-    <w:basedOn w:val="Aucuneliste"/>
-    <w:rsid w:val="0056219E"/>
-  </w:style>
-  <w:style w:type="numbering" w:customStyle="1" w:styleId="List54">
-    <w:name w:val="List 54"/>
-    <w:basedOn w:val="Aucuneliste"/>
-    <w:rsid w:val="0056219E"/>
-  </w:style>
-  <w:style w:type="numbering" w:customStyle="1" w:styleId="List55">
-    <w:name w:val="List 55"/>
-    <w:basedOn w:val="Aucuneliste"/>
-    <w:rsid w:val="0056219E"/>
-  </w:style>
-  <w:style w:type="numbering" w:customStyle="1" w:styleId="List56">
-    <w:name w:val="List 56"/>
-    <w:basedOn w:val="Aucuneliste"/>
-    <w:rsid w:val="0056219E"/>
-  </w:style>
-  <w:style w:type="numbering" w:customStyle="1" w:styleId="List57">
-    <w:name w:val="List 57"/>
-    <w:basedOn w:val="Aucuneliste"/>
-    <w:rsid w:val="00500FFA"/>
-  </w:style>
-  <w:style w:type="numbering" w:customStyle="1" w:styleId="List58">
-    <w:name w:val="List 58"/>
-    <w:basedOn w:val="Aucuneliste"/>
-    <w:rsid w:val="00500FFA"/>
-  </w:style>
-  <w:style w:type="numbering" w:customStyle="1" w:styleId="List59">
-    <w:name w:val="List 59"/>
-    <w:basedOn w:val="Aucuneliste"/>
-    <w:rsid w:val="00500FFA"/>
-  </w:style>
-  <w:style w:type="numbering" w:customStyle="1" w:styleId="List510">
-    <w:name w:val="List 510"/>
-    <w:basedOn w:val="Aucuneliste"/>
-    <w:rsid w:val="00500FFA"/>
-  </w:style>
-  <w:style w:type="numbering" w:customStyle="1" w:styleId="List511">
-    <w:name w:val="List 511"/>
-    <w:basedOn w:val="Aucuneliste"/>
-    <w:rsid w:val="00500FFA"/>
-  </w:style>
-  <w:style w:type="numbering" w:customStyle="1" w:styleId="List512">
-    <w:name w:val="List 512"/>
-    <w:basedOn w:val="Aucuneliste"/>
-    <w:rsid w:val="00500FFA"/>
-  </w:style>
-  <w:style w:type="numbering" w:customStyle="1" w:styleId="List513">
-    <w:name w:val="List 513"/>
-    <w:basedOn w:val="Aucuneliste"/>
-    <w:rsid w:val="00500FFA"/>
-  </w:style>
-  <w:style w:type="numbering" w:customStyle="1" w:styleId="List514">
-    <w:name w:val="List 514"/>
-    <w:basedOn w:val="Aucuneliste"/>
-    <w:rsid w:val="00500FFA"/>
-  </w:style>
-  <w:style w:type="numbering" w:customStyle="1" w:styleId="List515">
-    <w:name w:val="List 515"/>
-    <w:basedOn w:val="Aucuneliste"/>
-    <w:rsid w:val="004A1C12"/>
-  </w:style>
-  <w:style w:type="numbering" w:customStyle="1" w:styleId="List516">
-    <w:name w:val="List 516"/>
-    <w:basedOn w:val="Aucuneliste"/>
-    <w:rsid w:val="004A1C12"/>
-  </w:style>
-  <w:style w:type="numbering" w:customStyle="1" w:styleId="List517">
-    <w:name w:val="List 517"/>
-    <w:basedOn w:val="Aucuneliste"/>
-    <w:rsid w:val="004A1C12"/>
-  </w:style>
-  <w:style w:type="numbering" w:customStyle="1" w:styleId="List518">
-    <w:name w:val="List 518"/>
-    <w:basedOn w:val="Aucuneliste"/>
-    <w:rsid w:val="004A1C12"/>
-  </w:style>
-  <w:style w:type="numbering" w:customStyle="1" w:styleId="List519">
-    <w:name w:val="List 519"/>
-    <w:basedOn w:val="Aucuneliste"/>
-    <w:rsid w:val="004A1C12"/>
-  </w:style>
-  <w:style w:type="numbering" w:customStyle="1" w:styleId="List520">
-    <w:name w:val="List 520"/>
-    <w:basedOn w:val="Aucuneliste"/>
-    <w:rsid w:val="004A1C12"/>
-  </w:style>
-  <w:style w:type="numbering" w:customStyle="1" w:styleId="List521">
-    <w:name w:val="List 521"/>
-    <w:basedOn w:val="Aucuneliste"/>
-    <w:rsid w:val="009B2A8A"/>
-  </w:style>
-  <w:style w:type="numbering" w:customStyle="1" w:styleId="List522">
-    <w:name w:val="List 522"/>
-    <w:basedOn w:val="Aucuneliste"/>
-    <w:rsid w:val="009B2A8A"/>
-  </w:style>
-  <w:style w:type="numbering" w:customStyle="1" w:styleId="List523">
-    <w:name w:val="List 523"/>
-    <w:basedOn w:val="Aucuneliste"/>
-    <w:rsid w:val="004D5617"/>
-  </w:style>
-  <w:style w:type="numbering" w:customStyle="1" w:styleId="List524">
-    <w:name w:val="List 524"/>
-    <w:basedOn w:val="Aucuneliste"/>
-    <w:rsid w:val="004D5617"/>
-  </w:style>
-  <w:style w:type="numbering" w:customStyle="1" w:styleId="List525">
-    <w:name w:val="List 525"/>
-    <w:basedOn w:val="Aucuneliste"/>
-    <w:rsid w:val="004D5617"/>
-  </w:style>
-  <w:style w:type="numbering" w:customStyle="1" w:styleId="List526">
-    <w:name w:val="List 526"/>
-    <w:basedOn w:val="Aucuneliste"/>
-    <w:rsid w:val="004D5617"/>
-  </w:style>
-  <w:style w:type="numbering" w:customStyle="1" w:styleId="List527">
-    <w:name w:val="List 527"/>
-    <w:basedOn w:val="Aucuneliste"/>
-    <w:rsid w:val="004D5617"/>
-  </w:style>
-  <w:style w:type="paragraph" w:styleId="Corpsdetexte">
-    <w:name w:val="Body Text"/>
-    <w:basedOn w:val="Normal"/>
-    <w:link w:val="CorpsdetexteCar"/>
-    <w:uiPriority w:val="99"/>
-    <w:unhideWhenUsed/>
-    <w:rsid w:val="00A07E49"/>
-    <w:pPr>
-      <w:tabs>
-        <w:tab w:val="left" w:pos="397"/>
-        <w:tab w:val="left" w:pos="794"/>
-        <w:tab w:val="left" w:pos="1191"/>
-        <w:tab w:val="left" w:pos="1588"/>
-        <w:tab w:val="left" w:pos="1985"/>
-        <w:tab w:val="left" w:pos="2381"/>
-        <w:tab w:val="left" w:pos="2778"/>
-        <w:tab w:val="left" w:pos="3175"/>
-        <w:tab w:val="left" w:pos="3572"/>
-        <w:tab w:val="left" w:pos="3969"/>
-      </w:tabs>
-      <w:spacing w:after="120" w:line="240" w:lineRule="atLeast"/>
-    </w:pPr>
-    <w:rPr>
-      <w:rFonts w:ascii="Cambria" w:eastAsia="Calibri" w:hAnsi="Cambria" w:cs="Times New Roman"/>
-    </w:rPr>
-  </w:style>
-  <w:style w:type="character" w:customStyle="1" w:styleId="CorpsdetexteCar">
-    <w:name w:val="Corps de texte Car"/>
-    <w:basedOn w:val="Policepardfaut"/>
-    <w:link w:val="Corpsdetexte"/>
-    <w:uiPriority w:val="99"/>
-    <w:rsid w:val="00A07E49"/>
-    <w:rPr>
-      <w:rFonts w:ascii="Cambria" w:eastAsia="Calibri" w:hAnsi="Cambria" w:cs="Times New Roman"/>
-    </w:rPr>
-  </w:style>
-  <w:style w:type="character" w:customStyle="1" w:styleId="stddocNumber">
-    <w:name w:val="std_docNumber"/>
-    <w:rsid w:val="004F5B09"/>
-    <w:rPr>
-      <w:rFonts w:ascii="Cambria" w:hAnsi="Cambria"/>
-      <w:bdr w:val="none" w:sz="0" w:space="0" w:color="auto"/>
-      <w:shd w:val="clear" w:color="auto" w:fill="F2DBDB"/>
-    </w:rPr>
-  </w:style>
-  <w:style w:type="character" w:customStyle="1" w:styleId="stdpublisher">
-    <w:name w:val="std_publisher"/>
-    <w:rsid w:val="004F5B09"/>
-    <w:rPr>
-      <w:rFonts w:ascii="Cambria" w:hAnsi="Cambria"/>
-      <w:bdr w:val="none" w:sz="0" w:space="0" w:color="auto"/>
-      <w:shd w:val="clear" w:color="auto" w:fill="C6D9F1"/>
-    </w:rPr>
-  </w:style>
-  <w:style w:type="character" w:customStyle="1" w:styleId="stddocPartNumber">
-    <w:name w:val="std_docPartNumber"/>
-    <w:rsid w:val="00444DA0"/>
-    <w:rPr>
-      <w:rFonts w:ascii="Cambria" w:hAnsi="Cambria"/>
-      <w:bdr w:val="none" w:sz="0" w:space="0" w:color="auto"/>
-      <w:shd w:val="clear" w:color="auto" w:fill="EAF1DD"/>
-    </w:rPr>
-  </w:style>
-  <w:style w:type="character" w:customStyle="1" w:styleId="Titre5Car">
-    <w:name w:val="Titre 5 Car"/>
-    <w:basedOn w:val="Policepardfaut"/>
-    <w:link w:val="Titre5"/>
-    <w:uiPriority w:val="9"/>
-    <w:rsid w:val="00A43DC7"/>
-    <w:rPr>
-      <w:rFonts w:ascii="Marianne" w:hAnsi="Marianne"/>
-      <w:color w:val="0F243E" w:themeColor="text2" w:themeShade="80"/>
-      <w:sz w:val="24"/>
-      <w:u w:val="single"/>
-    </w:rPr>
-  </w:style>
-  <w:style w:type="character" w:customStyle="1" w:styleId="Titre6Car">
-    <w:name w:val="Titre 6 Car"/>
-    <w:basedOn w:val="Policepardfaut"/>
-    <w:link w:val="Titre6"/>
-    <w:uiPriority w:val="9"/>
-    <w:semiHidden/>
-    <w:rsid w:val="00E13BDC"/>
-    <w:rPr>
-      <w:rFonts w:asciiTheme="majorHAnsi" w:eastAsiaTheme="majorEastAsia" w:hAnsiTheme="majorHAnsi" w:cstheme="majorBidi"/>
-      <w:i/>
-      <w:iCs/>
-      <w:color w:val="243F60" w:themeColor="accent1" w:themeShade="7F"/>
-    </w:rPr>
+    <w:tblPr>
+      <w:tblStyleRowBandSize w:val="1"/>
+      <w:tblStyleColBandSize w:val="1"/>
+    </w:tblPr>
+    <w:tblStylePr w:type="firstRow">
+      <w:rPr>
+        <w:b/>
+        <w:bCs/>
+        <w:caps/>
+      </w:rPr>
+      <w:tblPr/>
+      <w:tcPr>
+        <w:tcBorders>
+          <w:bottom w:val="single" w:sz="4" w:space="0" w:color="7F7F7F" w:themeColor="text1" w:themeTint="80"/>
+        </w:tcBorders>
+      </w:tcPr>
+    </w:tblStylePr>
+    <w:tblStylePr w:type="lastRow">
+      <w:rPr>
+        <w:b/>
+        <w:bCs/>
+        <w:caps/>
+      </w:rPr>
+      <w:tblPr/>
+      <w:tcPr>
+        <w:tcBorders>
+          <w:top w:val="nil"/>
+        </w:tcBorders>
+      </w:tcPr>
+    </w:tblStylePr>
+    <w:tblStylePr w:type="firstCol">
+      <w:rPr>
+        <w:b/>
+        <w:bCs/>
+        <w:caps/>
+      </w:rPr>
+      <w:tblPr/>
+      <w:tcPr>
+        <w:tcBorders>
+          <w:right w:val="single" w:sz="4" w:space="0" w:color="7F7F7F" w:themeColor="text1" w:themeTint="80"/>
+        </w:tcBorders>
+      </w:tcPr>
+    </w:tblStylePr>
+    <w:tblStylePr w:type="lastCol">
+      <w:rPr>
+        <w:b/>
+        <w:bCs/>
+        <w:caps/>
+      </w:rPr>
+      <w:tblPr/>
+      <w:tcPr>
+        <w:tcBorders>
+          <w:left w:val="nil"/>
+        </w:tcBorders>
+      </w:tcPr>
+    </w:tblStylePr>
+    <w:tblStylePr w:type="band1Vert">
+      <w:tblPr/>
+      <w:tcPr>
+        <w:shd w:val="clear" w:color="auto" w:fill="F2F2F2" w:themeFill="background1" w:themeFillShade="F2"/>
+      </w:tcPr>
+    </w:tblStylePr>
+    <w:tblStylePr w:type="band1Horz">
+      <w:tblPr/>
+      <w:tcPr>
+        <w:shd w:val="clear" w:color="auto" w:fill="F2F2F2" w:themeFill="background1" w:themeFillShade="F2"/>
+      </w:tcPr>
+    </w:tblStylePr>
+    <w:tblStylePr w:type="neCell">
+      <w:tblPr/>
+      <w:tcPr>
+        <w:tcBorders>
+          <w:left w:val="nil"/>
+        </w:tcBorders>
+      </w:tcPr>
+    </w:tblStylePr>
+    <w:tblStylePr w:type="nwCell">
+      <w:tblPr/>
+      <w:tcPr>
+        <w:tcBorders>
+          <w:right w:val="nil"/>
+        </w:tcBorders>
+      </w:tcPr>
+    </w:tblStylePr>
   </w:style>
 </w:styles>
 </file>
@@ -5660,6 +5158,15 @@
 </file>
 
 <file path=customXml/item1.xml><?xml version="1.0" encoding="utf-8"?>
+<?mso-contentType ?>
+<FormTemplates xmlns="http://schemas.microsoft.com/sharepoint/v3/contenttype/forms">
+  <Display>DocumentLibraryForm</Display>
+  <Edit>DocumentLibraryForm</Edit>
+  <New>DocumentLibraryForm</New>
+</FormTemplates>
+</file>
+
+<file path=customXml/item2.xml><?xml version="1.0" encoding="utf-8"?>
 <p:properties xmlns:p="http://schemas.microsoft.com/office/2006/metadata/properties" xmlns:xsi="http://www.w3.org/2001/XMLSchema-instance" xmlns:pc="http://schemas.microsoft.com/office/infopath/2007/PartnerControls">
   <documentManagement>
     <TaxCatchAll xmlns="591eca57-c231-4b80-97ad-99ff32af247b" xsi:nil="true"/>
@@ -5670,16 +5177,32 @@
 </p:properties>
 </file>
 
-<file path=customXml/item2.xml><?xml version="1.0" encoding="utf-8"?>
-<?mso-contentType ?>
-<FormTemplates xmlns="http://schemas.microsoft.com/sharepoint/v3/contenttype/forms">
-  <Display>DocumentLibraryForm</Display>
-  <Edit>DocumentLibraryForm</Edit>
-  <New>DocumentLibraryForm</New>
-</FormTemplates>
+<file path=customXml/item3.xml><?xml version="1.0" encoding="utf-8"?>
+<b:Sources xmlns:b="http://schemas.openxmlformats.org/officeDocument/2006/bibliography" xmlns="http://schemas.openxmlformats.org/officeDocument/2006/bibliography" SelectedStyle="\ISO690.XSL" StyleName="ISO 690 - First Element and Date">
+  <b:Source>
+    <b:Tag>Nom11</b:Tag>
+    <b:SourceType>Book</b:SourceType>
+    <b:Guid>{50077F8E-C0AA-4461-9FC3-4FA8305D9561}</b:Guid>
+    <b:Title>Nom du livre</b:Title>
+    <b:Year>2011</b:Year>
+    <b:Publisher>Editions</b:Publisher>
+    <b:StandardNumber>numéro ISBN/ISSN</b:StandardNumber>
+    <b:Author>
+      <b:Author>
+        <b:NameList>
+          <b:Person>
+            <b:Last>Nom</b:Last>
+            <b:First>Prénom</b:First>
+          </b:Person>
+        </b:NameList>
+      </b:Author>
+    </b:Author>
+    <b:RefOrder>1</b:RefOrder>
+  </b:Source>
+</b:Sources>
 </file>
 
-<file path=customXml/item3.xml><?xml version="1.0" encoding="utf-8"?>
+<file path=customXml/item4.xml><?xml version="1.0" encoding="utf-8"?>
 <ct:contentTypeSchema xmlns:ct="http://schemas.microsoft.com/office/2006/metadata/contentType" xmlns:ma="http://schemas.microsoft.com/office/2006/metadata/properties/metaAttributes" ct:_="" ma:_="" ma:contentTypeName="Document" ma:contentTypeID="0x0101001C0C06678FEC5D4595E604FB7D2579A6" ma:contentTypeVersion="12" ma:contentTypeDescription="Crée un document." ma:contentTypeScope="" ma:versionID="9f7d8ef9a04c255ed2cb434065dd9ee8">
   <xsd:schema xmlns:xsd="http://www.w3.org/2001/XMLSchema" xmlns:xs="http://www.w3.org/2001/XMLSchema" xmlns:p="http://schemas.microsoft.com/office/2006/metadata/properties" xmlns:ns2="e7cd6fb7-42b1-490e-8554-bfe41af271fc" xmlns:ns3="591eca57-c231-4b80-97ad-99ff32af247b" targetNamespace="http://schemas.microsoft.com/office/2006/metadata/properties" ma:root="true" ma:fieldsID="5398841dcb3d3de1f0e4b212642503b6" ns2:_="" ns3:_="">
     <xsd:import namespace="e7cd6fb7-42b1-490e-8554-bfe41af271fc"/>
@@ -5876,32 +5399,15 @@
 </ct:contentTypeSchema>
 </file>
 
-<file path=customXml/item4.xml><?xml version="1.0" encoding="utf-8"?>
-<b:Sources xmlns:b="http://schemas.openxmlformats.org/officeDocument/2006/bibliography" xmlns="http://schemas.openxmlformats.org/officeDocument/2006/bibliography" SelectedStyle="\ISO690.XSL" StyleName="ISO 690 - First Element and Date">
-  <b:Source>
-    <b:Tag>Nom11</b:Tag>
-    <b:SourceType>Book</b:SourceType>
-    <b:Guid>{50077F8E-C0AA-4461-9FC3-4FA8305D9561}</b:Guid>
-    <b:Title>Nom du livre</b:Title>
-    <b:Year>2011</b:Year>
-    <b:Publisher>Editions</b:Publisher>
-    <b:StandardNumber>numéro ISBN/ISSN</b:StandardNumber>
-    <b:Author>
-      <b:Author>
-        <b:NameList>
-          <b:Person>
-            <b:Last>Nom</b:Last>
-            <b:First>Prénom</b:First>
-          </b:Person>
-        </b:NameList>
-      </b:Author>
-    </b:Author>
-    <b:RefOrder>1</b:RefOrder>
-  </b:Source>
-</b:Sources>
+<file path=customXml/itemProps1.xml><?xml version="1.0" encoding="utf-8"?>
+<ds:datastoreItem xmlns:ds="http://schemas.openxmlformats.org/officeDocument/2006/customXml" ds:itemID="{AACE15D5-367A-451E-86F4-CB165D50DCF1}">
+  <ds:schemaRefs>
+    <ds:schemaRef ds:uri="http://schemas.microsoft.com/sharepoint/v3/contenttype/forms"/>
+  </ds:schemaRefs>
+</ds:datastoreItem>
 </file>
 
-<file path=customXml/itemProps1.xml><?xml version="1.0" encoding="utf-8"?>
+<file path=customXml/itemProps2.xml><?xml version="1.0" encoding="utf-8"?>
 <ds:datastoreItem xmlns:ds="http://schemas.openxmlformats.org/officeDocument/2006/customXml" ds:itemID="{88530627-4F8A-49C0-B6CF-7A9A86E20AB6}">
   <ds:schemaRefs>
     <ds:schemaRef ds:uri="http://schemas.microsoft.com/office/2006/metadata/properties"/>
@@ -5912,15 +5418,15 @@
 </ds:datastoreItem>
 </file>
 
-<file path=customXml/itemProps2.xml><?xml version="1.0" encoding="utf-8"?>
-<ds:datastoreItem xmlns:ds="http://schemas.openxmlformats.org/officeDocument/2006/customXml" ds:itemID="{AACE15D5-367A-451E-86F4-CB165D50DCF1}">
+<file path=customXml/itemProps3.xml><?xml version="1.0" encoding="utf-8"?>
+<ds:datastoreItem xmlns:ds="http://schemas.openxmlformats.org/officeDocument/2006/customXml" ds:itemID="{6591A71A-1141-4B9D-87CF-39E97A97CEB6}">
   <ds:schemaRefs>
-    <ds:schemaRef ds:uri="http://schemas.microsoft.com/sharepoint/v3/contenttype/forms"/>
+    <ds:schemaRef ds:uri="http://schemas.openxmlformats.org/officeDocument/2006/bibliography"/>
   </ds:schemaRefs>
 </ds:datastoreItem>
 </file>
 
-<file path=customXml/itemProps3.xml><?xml version="1.0" encoding="utf-8"?>
+<file path=customXml/itemProps4.xml><?xml version="1.0" encoding="utf-8"?>
 <ds:datastoreItem xmlns:ds="http://schemas.openxmlformats.org/officeDocument/2006/customXml" ds:itemID="{B55942E4-3798-4C23-93D8-96CDC4EB9F33}">
   <ds:schemaRefs>
     <ds:schemaRef ds:uri="http://schemas.microsoft.com/office/2006/metadata/contentType"/>
@@ -5937,12 +5443,4 @@
     <ds:schemaRef ds:uri="http://schemas.microsoft.com/internal/obd"/>
   </ds:schemaRefs>
 </ds:datastoreItem>
-</file>
-
-<file path=customXml/itemProps4.xml><?xml version="1.0" encoding="utf-8"?>
-<ds:datastoreItem xmlns:ds="http://schemas.openxmlformats.org/officeDocument/2006/customXml" ds:itemID="{6591A71A-1141-4B9D-87CF-39E97A97CEB6}">
-  <ds:schemaRefs>
-    <ds:schemaRef ds:uri="http://schemas.openxmlformats.org/officeDocument/2006/bibliography"/>
-  </ds:schemaRefs>
-</ds:datastoreItem>
 </file>
</xml_diff>